<commit_message>
updated api documentation for user add and update
</commit_message>
<xml_diff>
--- a/Loan Management Docs/API_DOCS.docx
+++ b/Loan Management Docs/API_DOCS.docx
@@ -134,23 +134,7 @@
           <w:b/>
           <w:bCs/>
         </w:rPr>
-        <w:t>Endpoint:/</w:t>
-      </w:r>
-      <w:r>
-        <w:rPr>
-          <w:rFonts w:cs="Cantarell" w:ascii="Cantarell" w:hAnsi="Cantarell"/>
-          <w:b/>
-          <w:bCs/>
-        </w:rPr>
-        <w:t>api</w:t>
-      </w:r>
-      <w:r>
-        <w:rPr>
-          <w:rFonts w:cs="Cantarell" w:ascii="Cantarell" w:hAnsi="Cantarell"/>
-          <w:b/>
-          <w:bCs/>
-        </w:rPr>
-        <w:t>/login/</w:t>
+        <w:t>Endpoint:/api/login/</w:t>
       </w:r>
     </w:p>
     <w:p>
@@ -4450,6 +4434,1306 @@
         <w:pStyle w:val="Normal"/>
         <w:bidi w:val="0"/>
         <w:jc w:val="left"/>
+        <w:rPr/>
+      </w:pPr>
+      <w:r>
+        <w:rPr>
+          <w:rFonts w:cs="Cantarell" w:ascii="Cantarell" w:hAnsi="Cantarell"/>
+          <w:b w:val="false"/>
+          <w:bCs w:val="false"/>
+        </w:rPr>
+        <w:t>{</w:t>
+        <w:br/>
+        <w:t>"loantype_id":3,</w:t>
+        <w:br/>
+        <w:t>"employee_name": "harry",</w:t>
+        <w:br/>
+        <w:t>"loanamount": 2500,</w:t>
+        <w:br/>
+        <w:t>"status": "ARCHIVE",</w:t>
+        <w:br/>
+        <w:t>"employee_id":23,</w:t>
+        <w:br/>
+        <w:t>"permanent_address":"sdd",</w:t>
+        <w:br/>
+        <w:t>"temporary_address":"dfdf",</w:t>
+        <w:br/>
+        <w:t>"DOB": "2022-01-01",</w:t>
+        <w:br/>
+        <w:t>"recruitdate": "2023-02-03",</w:t>
+      </w:r>
+    </w:p>
+    <w:p>
+      <w:pPr>
+        <w:pStyle w:val="Normal"/>
+        <w:bidi w:val="0"/>
+        <w:jc w:val="left"/>
+        <w:rPr/>
+      </w:pPr>
+      <w:r>
+        <w:rPr>
+          <w:rFonts w:cs="Cantarell" w:ascii="Cantarell" w:hAnsi="Cantarell"/>
+          <w:b w:val="false"/>
+          <w:bCs w:val="false"/>
+        </w:rPr>
+        <w:t>“</w:t>
+      </w:r>
+      <w:r>
+        <w:rPr>
+          <w:rFonts w:cs="Cantarell" w:ascii="Cantarell" w:hAnsi="Cantarell"/>
+          <w:b w:val="false"/>
+          <w:bCs w:val="false"/>
+        </w:rPr>
+        <w:t>recruit_position”: “</w:t>
+      </w:r>
+      <w:r>
+        <w:rPr>
+          <w:rFonts w:cs="Cantarell" w:ascii="Cantarell" w:hAnsi="Cantarell"/>
+          <w:b w:val="false"/>
+          <w:bCs w:val="false"/>
+        </w:rPr>
+        <w:t>adf”,</w:t>
+      </w:r>
+    </w:p>
+    <w:p>
+      <w:pPr>
+        <w:pStyle w:val="Normal"/>
+        <w:bidi w:val="0"/>
+        <w:jc w:val="left"/>
+        <w:rPr/>
+      </w:pPr>
+      <w:r>
+        <w:rPr>
+          <w:rFonts w:cs="Cantarell" w:ascii="Cantarell" w:hAnsi="Cantarell"/>
+          <w:b w:val="false"/>
+          <w:bCs w:val="false"/>
+        </w:rPr>
+        <w:t>“</w:t>
+      </w:r>
+      <w:r>
+        <w:rPr>
+          <w:rFonts w:cs="Cantarell" w:ascii="Cantarell" w:hAnsi="Cantarell"/>
+          <w:b w:val="false"/>
+          <w:bCs w:val="false"/>
+        </w:rPr>
+        <w:t>recruit_level”: “dfsd”,</w:t>
+      </w:r>
+    </w:p>
+    <w:p>
+      <w:pPr>
+        <w:pStyle w:val="Normal"/>
+        <w:bidi w:val="0"/>
+        <w:jc w:val="left"/>
+        <w:rPr/>
+      </w:pPr>
+      <w:r>
+        <w:rPr>
+          <w:rFonts w:cs="Cantarell" w:ascii="Cantarell" w:hAnsi="Cantarell"/>
+          <w:b w:val="false"/>
+          <w:bCs w:val="false"/>
+        </w:rPr>
+        <w:t>“</w:t>
+      </w:r>
+      <w:r>
+        <w:rPr>
+          <w:rFonts w:cs="Cantarell" w:ascii="Cantarell" w:hAnsi="Cantarell"/>
+          <w:b w:val="false"/>
+          <w:bCs w:val="false"/>
+        </w:rPr>
+        <w:t>recruit_office”:”sdfjskd”,</w:t>
+      </w:r>
+    </w:p>
+    <w:p>
+      <w:pPr>
+        <w:pStyle w:val="Normal"/>
+        <w:bidi w:val="0"/>
+        <w:jc w:val="left"/>
+        <w:rPr/>
+      </w:pPr>
+      <w:r>
+        <w:rPr>
+          <w:rFonts w:cs="Cantarell" w:ascii="Cantarell" w:hAnsi="Cantarell"/>
+          <w:b w:val="false"/>
+          <w:bCs w:val="false"/>
+        </w:rPr>
+        <w:t>“</w:t>
+      </w:r>
+      <w:r>
+        <w:rPr>
+          <w:rFonts w:cs="Cantarell" w:ascii="Cantarell" w:hAnsi="Cantarell"/>
+          <w:b w:val="false"/>
+          <w:bCs w:val="false"/>
+        </w:rPr>
+        <w:t>current_position”: “dsfasf”,</w:t>
+      </w:r>
+    </w:p>
+    <w:p>
+      <w:pPr>
+        <w:pStyle w:val="Normal"/>
+        <w:bidi w:val="0"/>
+        <w:jc w:val="left"/>
+        <w:rPr/>
+      </w:pPr>
+      <w:r>
+        <w:rPr>
+          <w:rFonts w:cs="Cantarell" w:ascii="Cantarell" w:hAnsi="Cantarell"/>
+          <w:b w:val="false"/>
+          <w:bCs w:val="false"/>
+        </w:rPr>
+        <w:t>“</w:t>
+      </w:r>
+      <w:r>
+        <w:rPr>
+          <w:rFonts w:cs="Cantarell" w:ascii="Cantarell" w:hAnsi="Cantarell"/>
+          <w:b w:val="false"/>
+          <w:bCs w:val="false"/>
+        </w:rPr>
+        <w:t>current_level”: “dsfsd”,</w:t>
+      </w:r>
+    </w:p>
+    <w:p>
+      <w:pPr>
+        <w:pStyle w:val="Normal"/>
+        <w:bidi w:val="0"/>
+        <w:jc w:val="left"/>
+        <w:rPr/>
+      </w:pPr>
+      <w:r>
+        <w:rPr>
+          <w:rFonts w:cs="Cantarell" w:ascii="Cantarell" w:hAnsi="Cantarell"/>
+          <w:b w:val="false"/>
+          <w:bCs w:val="false"/>
+        </w:rPr>
+        <w:t>“</w:t>
+      </w:r>
+      <w:r>
+        <w:rPr>
+          <w:rFonts w:cs="Cantarell" w:ascii="Cantarell" w:hAnsi="Cantarell"/>
+          <w:b w:val="false"/>
+          <w:bCs w:val="false"/>
+        </w:rPr>
+        <w:t>current_office”: “lfdk”,</w:t>
+      </w:r>
+    </w:p>
+    <w:p>
+      <w:pPr>
+        <w:pStyle w:val="Normal"/>
+        <w:bidi w:val="0"/>
+        <w:jc w:val="left"/>
+        <w:rPr/>
+      </w:pPr>
+      <w:r>
+        <w:rPr>
+          <w:rFonts w:cs="Cantarell" w:ascii="Cantarell" w:hAnsi="Cantarell"/>
+          <w:b w:val="false"/>
+          <w:bCs w:val="false"/>
+        </w:rPr>
+        <w:t>“</w:t>
+      </w:r>
+      <w:r>
+        <w:rPr>
+          <w:rFonts w:cs="Cantarell" w:ascii="Cantarell" w:hAnsi="Cantarell"/>
+          <w:b w:val="false"/>
+          <w:bCs w:val="false"/>
+        </w:rPr>
+        <w:t>citizenship_number”: “</w:t>
+      </w:r>
+      <w:r>
+        <w:rPr>
+          <w:rFonts w:eastAsia="NSimSun" w:cs="Cantarell" w:ascii="Cantarell" w:hAnsi="Cantarell"/>
+          <w:b w:val="false"/>
+          <w:bCs w:val="false"/>
+          <w:color w:val="auto"/>
+          <w:kern w:val="2"/>
+          <w:sz w:val="24"/>
+          <w:szCs w:val="24"/>
+          <w:lang w:val="en-US" w:eastAsia="zh-CN" w:bidi="hi-IN"/>
+        </w:rPr>
+        <w:t>fjdsklj</w:t>
+      </w:r>
+      <w:r>
+        <w:rPr>
+          <w:rFonts w:cs="Cantarell" w:ascii="Cantarell" w:hAnsi="Cantarell"/>
+          <w:b w:val="false"/>
+          <w:bCs w:val="false"/>
+        </w:rPr>
+        <w:t>”,</w:t>
+      </w:r>
+    </w:p>
+    <w:p>
+      <w:pPr>
+        <w:pStyle w:val="Normal"/>
+        <w:bidi w:val="0"/>
+        <w:jc w:val="left"/>
+        <w:rPr/>
+      </w:pPr>
+      <w:r>
+        <w:rPr>
+          <w:rFonts w:cs="Cantarell" w:ascii="Cantarell" w:hAnsi="Cantarell"/>
+          <w:b w:val="false"/>
+          <w:bCs w:val="false"/>
+        </w:rPr>
+        <w:t>“</w:t>
+      </w:r>
+      <w:r>
+        <w:rPr>
+          <w:rFonts w:cs="Cantarell" w:ascii="Cantarell" w:hAnsi="Cantarell"/>
+          <w:b w:val="false"/>
+          <w:bCs w:val="false"/>
+        </w:rPr>
+        <w:t>citizenship_issued_place”: “fldsk”,</w:t>
+      </w:r>
+    </w:p>
+    <w:p>
+      <w:pPr>
+        <w:pStyle w:val="Normal"/>
+        <w:bidi w:val="0"/>
+        <w:jc w:val="left"/>
+        <w:rPr/>
+      </w:pPr>
+      <w:r>
+        <w:rPr>
+          <w:rFonts w:cs="Cantarell" w:ascii="Cantarell" w:hAnsi="Cantarell"/>
+          <w:b w:val="false"/>
+          <w:bCs w:val="false"/>
+        </w:rPr>
+        <w:t>“</w:t>
+      </w:r>
+      <w:r>
+        <w:rPr>
+          <w:rFonts w:cs="Cantarell" w:ascii="Cantarell" w:hAnsi="Cantarell"/>
+          <w:b w:val="false"/>
+          <w:bCs w:val="false"/>
+        </w:rPr>
+        <w:t>citizenship_issued_date”: “dfsdk”,</w:t>
+      </w:r>
+    </w:p>
+    <w:p>
+      <w:pPr>
+        <w:pStyle w:val="Normal"/>
+        <w:bidi w:val="0"/>
+        <w:jc w:val="left"/>
+        <w:rPr/>
+      </w:pPr>
+      <w:r>
+        <w:rPr>
+          <w:rFonts w:cs="Cantarell" w:ascii="Cantarell" w:hAnsi="Cantarell"/>
+          <w:b w:val="false"/>
+          <w:bCs w:val="false"/>
+        </w:rPr>
+        <w:t>“</w:t>
+      </w:r>
+      <w:r>
+        <w:rPr>
+          <w:rFonts w:cs="Cantarell" w:ascii="Cantarell" w:hAnsi="Cantarell"/>
+          <w:b w:val="false"/>
+          <w:bCs w:val="false"/>
+        </w:rPr>
+        <w:t>loan_for”: “sdfn”,</w:t>
+      </w:r>
+    </w:p>
+    <w:p>
+      <w:pPr>
+        <w:pStyle w:val="Normal"/>
+        <w:bidi w:val="0"/>
+        <w:jc w:val="left"/>
+        <w:rPr/>
+      </w:pPr>
+      <w:r>
+        <w:rPr>
+          <w:rFonts w:cs="Cantarell" w:ascii="Cantarell" w:hAnsi="Cantarell"/>
+          <w:b w:val="false"/>
+          <w:bCs w:val="false"/>
+        </w:rPr>
+        <w:t>“</w:t>
+      </w:r>
+      <w:r>
+        <w:rPr>
+          <w:rFonts w:cs="Cantarell" w:ascii="Cantarell" w:hAnsi="Cantarell"/>
+          <w:b w:val="false"/>
+          <w:bCs w:val="false"/>
+        </w:rPr>
+        <w:t>loan_utilization_place”: “dsfj”,</w:t>
+      </w:r>
+    </w:p>
+    <w:p>
+      <w:pPr>
+        <w:pStyle w:val="Normal"/>
+        <w:bidi w:val="0"/>
+        <w:jc w:val="left"/>
+        <w:rPr/>
+      </w:pPr>
+      <w:r>
+        <w:rPr>
+          <w:rFonts w:cs="Cantarell" w:ascii="Cantarell" w:hAnsi="Cantarell"/>
+          <w:b w:val="false"/>
+          <w:bCs w:val="false"/>
+        </w:rPr>
+        <w:t>“</w:t>
+      </w:r>
+      <w:r>
+        <w:rPr>
+          <w:rFonts w:cs="Cantarell" w:ascii="Cantarell" w:hAnsi="Cantarell"/>
+          <w:b w:val="false"/>
+          <w:bCs w:val="false"/>
+        </w:rPr>
+        <w:t>service_break”: “dsfsdf”,</w:t>
+      </w:r>
+    </w:p>
+    <w:p>
+      <w:pPr>
+        <w:pStyle w:val="Normal"/>
+        <w:bidi w:val="0"/>
+        <w:jc w:val="left"/>
+        <w:rPr/>
+      </w:pPr>
+      <w:r>
+        <w:rPr>
+          <w:rFonts w:cs="Cantarell" w:ascii="Cantarell" w:hAnsi="Cantarell"/>
+          <w:b w:val="false"/>
+          <w:bCs w:val="false"/>
+        </w:rPr>
+        <w:t>“</w:t>
+      </w:r>
+      <w:r>
+        <w:rPr>
+          <w:rFonts w:cs="Cantarell" w:ascii="Cantarell" w:hAnsi="Cantarell"/>
+          <w:b w:val="false"/>
+          <w:bCs w:val="false"/>
+        </w:rPr>
+        <w:t>vacations”: “sfdsf”,</w:t>
+      </w:r>
+    </w:p>
+    <w:p>
+      <w:pPr>
+        <w:pStyle w:val="Normal"/>
+        <w:bidi w:val="0"/>
+        <w:jc w:val="left"/>
+        <w:rPr/>
+      </w:pPr>
+      <w:r>
+        <w:rPr>
+          <w:rFonts w:cs="Cantarell" w:ascii="Cantarell" w:hAnsi="Cantarell"/>
+          <w:b w:val="false"/>
+          <w:bCs w:val="false"/>
+        </w:rPr>
+        <w:t>“</w:t>
+      </w:r>
+      <w:r>
+        <w:rPr>
+          <w:rFonts w:cs="Cantarell" w:ascii="Cantarell" w:hAnsi="Cantarell"/>
+          <w:b w:val="false"/>
+          <w:bCs w:val="false"/>
+        </w:rPr>
+        <w:t>mobile_number”: 9808010101,</w:t>
+      </w:r>
+      <w:r>
+        <w:rPr>
+          <w:rFonts w:cs="Cantarell" w:ascii="Cantarell" w:hAnsi="Cantarell"/>
+          <w:b w:val="false"/>
+          <w:bCs w:val="false"/>
+        </w:rPr>
+        <w:br/>
+        <w:t>"position": "dfd",</w:t>
+      </w:r>
+    </w:p>
+    <w:p>
+      <w:pPr>
+        <w:pStyle w:val="Normal"/>
+        <w:bidi w:val="0"/>
+        <w:jc w:val="left"/>
+        <w:rPr>
+          <w:rFonts w:ascii="Cantarell" w:hAnsi="Cantarell" w:cs="Cantarell"/>
+          <w:b w:val="false"/>
+          <w:b w:val="false"/>
+          <w:bCs w:val="false"/>
+        </w:rPr>
+      </w:pPr>
+      <w:r>
+        <w:rPr>
+          <w:rFonts w:cs="Cantarell" w:ascii="Cantarell" w:hAnsi="Cantarell"/>
+          <w:b w:val="false"/>
+          <w:bCs w:val="false"/>
+        </w:rPr>
+        <w:t>“</w:t>
+      </w:r>
+      <w:r>
+        <w:rPr>
+          <w:rFonts w:cs="Cantarell" w:ascii="Cantarell" w:hAnsi="Cantarell"/>
+          <w:b w:val="false"/>
+          <w:bCs w:val="false"/>
+        </w:rPr>
+        <w:t>submission_form”:&lt;file_type&gt;,</w:t>
+      </w:r>
+    </w:p>
+    <w:p>
+      <w:pPr>
+        <w:pStyle w:val="Normal"/>
+        <w:bidi w:val="0"/>
+        <w:jc w:val="left"/>
+        <w:rPr>
+          <w:rFonts w:ascii="Cantarell" w:hAnsi="Cantarell" w:cs="Cantarell"/>
+          <w:b w:val="false"/>
+          <w:b w:val="false"/>
+          <w:bCs w:val="false"/>
+        </w:rPr>
+      </w:pPr>
+      <w:r>
+        <w:rPr>
+          <w:rFonts w:cs="Cantarell" w:ascii="Cantarell" w:hAnsi="Cantarell"/>
+          <w:b w:val="false"/>
+          <w:bCs w:val="false"/>
+        </w:rPr>
+        <w:t>“</w:t>
+      </w:r>
+      <w:r>
+        <w:rPr>
+          <w:rFonts w:cs="Cantarell" w:ascii="Cantarell" w:hAnsi="Cantarell"/>
+          <w:b w:val="false"/>
+          <w:bCs w:val="false"/>
+        </w:rPr>
+        <w:t>lalpurja”:&lt;file_type&gt;,</w:t>
+      </w:r>
+    </w:p>
+    <w:p>
+      <w:pPr>
+        <w:pStyle w:val="Normal"/>
+        <w:bidi w:val="0"/>
+        <w:jc w:val="left"/>
+        <w:rPr>
+          <w:rFonts w:ascii="Cantarell" w:hAnsi="Cantarell" w:cs="Cantarell"/>
+          <w:b w:val="false"/>
+          <w:b w:val="false"/>
+          <w:bCs w:val="false"/>
+        </w:rPr>
+      </w:pPr>
+      <w:r>
+        <w:rPr>
+          <w:rFonts w:cs="Cantarell" w:ascii="Cantarell" w:hAnsi="Cantarell"/>
+          <w:b w:val="false"/>
+          <w:bCs w:val="false"/>
+        </w:rPr>
+        <w:t>“</w:t>
+      </w:r>
+      <w:r>
+        <w:rPr>
+          <w:rFonts w:cs="Cantarell" w:ascii="Cantarell" w:hAnsi="Cantarell"/>
+          <w:b w:val="false"/>
+          <w:bCs w:val="false"/>
+        </w:rPr>
+        <w:t>malpot_receipt_1”:&lt;file_type&gt;,</w:t>
+      </w:r>
+    </w:p>
+    <w:p>
+      <w:pPr>
+        <w:pStyle w:val="Normal"/>
+        <w:bidi w:val="0"/>
+        <w:jc w:val="left"/>
+        <w:rPr>
+          <w:rFonts w:ascii="Cantarell" w:hAnsi="Cantarell" w:cs="Cantarell"/>
+          <w:b w:val="false"/>
+          <w:b w:val="false"/>
+          <w:bCs w:val="false"/>
+        </w:rPr>
+      </w:pPr>
+      <w:r>
+        <w:rPr>
+          <w:rFonts w:cs="Cantarell" w:ascii="Cantarell" w:hAnsi="Cantarell"/>
+          <w:b w:val="false"/>
+          <w:bCs w:val="false"/>
+        </w:rPr>
+        <w:t>“</w:t>
+      </w:r>
+      <w:r>
+        <w:rPr>
+          <w:rFonts w:cs="Cantarell" w:ascii="Cantarell" w:hAnsi="Cantarell"/>
+          <w:b w:val="false"/>
+          <w:bCs w:val="false"/>
+        </w:rPr>
+        <w:t>malpot_receipt_2”:&lt;file_type&gt;,</w:t>
+      </w:r>
+    </w:p>
+    <w:p>
+      <w:pPr>
+        <w:pStyle w:val="Normal"/>
+        <w:bidi w:val="0"/>
+        <w:jc w:val="left"/>
+        <w:rPr>
+          <w:rFonts w:ascii="Cantarell" w:hAnsi="Cantarell" w:cs="Cantarell"/>
+          <w:b w:val="false"/>
+          <w:b w:val="false"/>
+          <w:bCs w:val="false"/>
+        </w:rPr>
+      </w:pPr>
+      <w:r>
+        <w:rPr>
+          <w:rFonts w:cs="Cantarell" w:ascii="Cantarell" w:hAnsi="Cantarell"/>
+          <w:b w:val="false"/>
+          <w:bCs w:val="false"/>
+        </w:rPr>
+        <w:t>“</w:t>
+      </w:r>
+      <w:r>
+        <w:rPr>
+          <w:rFonts w:cs="Cantarell" w:ascii="Cantarell" w:hAnsi="Cantarell"/>
+          <w:b w:val="false"/>
+          <w:bCs w:val="false"/>
+        </w:rPr>
+        <w:t>verified_map”:&lt;file_type&gt;,</w:t>
+      </w:r>
+    </w:p>
+    <w:p>
+      <w:pPr>
+        <w:pStyle w:val="Normal"/>
+        <w:bidi w:val="0"/>
+        <w:jc w:val="left"/>
+        <w:rPr>
+          <w:rFonts w:ascii="Cantarell" w:hAnsi="Cantarell" w:cs="Cantarell"/>
+          <w:b w:val="false"/>
+          <w:b w:val="false"/>
+          <w:bCs w:val="false"/>
+        </w:rPr>
+      </w:pPr>
+      <w:r>
+        <w:rPr>
+          <w:rFonts w:cs="Cantarell" w:ascii="Cantarell" w:hAnsi="Cantarell"/>
+          <w:b w:val="false"/>
+          <w:bCs w:val="false"/>
+        </w:rPr>
+        <w:t>“</w:t>
+      </w:r>
+      <w:r>
+        <w:rPr>
+          <w:rFonts w:cs="Cantarell" w:ascii="Cantarell" w:hAnsi="Cantarell"/>
+          <w:b w:val="false"/>
+          <w:bCs w:val="false"/>
+        </w:rPr>
+        <w:t>blue_print”:&lt;file_type&gt;,</w:t>
+      </w:r>
+    </w:p>
+    <w:p>
+      <w:pPr>
+        <w:pStyle w:val="Normal"/>
+        <w:bidi w:val="0"/>
+        <w:jc w:val="left"/>
+        <w:rPr>
+          <w:rFonts w:ascii="Cantarell" w:hAnsi="Cantarell" w:cs="Cantarell"/>
+          <w:b w:val="false"/>
+          <w:b w:val="false"/>
+          <w:bCs w:val="false"/>
+        </w:rPr>
+      </w:pPr>
+      <w:r>
+        <w:rPr>
+          <w:rFonts w:cs="Cantarell" w:ascii="Cantarell" w:hAnsi="Cantarell"/>
+          <w:b w:val="false"/>
+          <w:bCs w:val="false"/>
+        </w:rPr>
+        <w:t>“</w:t>
+      </w:r>
+      <w:r>
+        <w:rPr>
+          <w:rFonts w:cs="Cantarell" w:ascii="Cantarell" w:hAnsi="Cantarell"/>
+          <w:b w:val="false"/>
+          <w:bCs w:val="false"/>
+        </w:rPr>
+        <w:t>committee_sifaris”:&lt;file_type&gt;,</w:t>
+      </w:r>
+    </w:p>
+    <w:p>
+      <w:pPr>
+        <w:pStyle w:val="Normal"/>
+        <w:bidi w:val="0"/>
+        <w:jc w:val="left"/>
+        <w:rPr>
+          <w:rFonts w:ascii="Cantarell" w:hAnsi="Cantarell" w:cs="Cantarell"/>
+          <w:b w:val="false"/>
+          <w:b w:val="false"/>
+          <w:bCs w:val="false"/>
+        </w:rPr>
+      </w:pPr>
+      <w:r>
+        <w:rPr>
+          <w:rFonts w:cs="Cantarell" w:ascii="Cantarell" w:hAnsi="Cantarell"/>
+          <w:b w:val="false"/>
+          <w:bCs w:val="false"/>
+        </w:rPr>
+        <w:t>“</w:t>
+      </w:r>
+      <w:r>
+        <w:rPr>
+          <w:rFonts w:cs="Cantarell" w:ascii="Cantarell" w:hAnsi="Cantarell"/>
+          <w:b w:val="false"/>
+          <w:bCs w:val="false"/>
+        </w:rPr>
+        <w:t>marriage_certificate”:&lt;file_type&gt;,</w:t>
+      </w:r>
+    </w:p>
+    <w:p>
+      <w:pPr>
+        <w:pStyle w:val="Normal"/>
+        <w:bidi w:val="0"/>
+        <w:jc w:val="left"/>
+        <w:rPr>
+          <w:rFonts w:ascii="Cantarell" w:hAnsi="Cantarell" w:cs="Cantarell"/>
+          <w:b w:val="false"/>
+          <w:b w:val="false"/>
+          <w:bCs w:val="false"/>
+        </w:rPr>
+      </w:pPr>
+      <w:r>
+        <w:rPr>
+          <w:rFonts w:cs="Cantarell" w:ascii="Cantarell" w:hAnsi="Cantarell"/>
+          <w:b w:val="false"/>
+          <w:bCs w:val="false"/>
+        </w:rPr>
+        <w:t>“</w:t>
+      </w:r>
+      <w:r>
+        <w:rPr>
+          <w:rFonts w:cs="Cantarell" w:ascii="Cantarell" w:hAnsi="Cantarell"/>
+          <w:b w:val="false"/>
+          <w:bCs w:val="false"/>
+        </w:rPr>
+        <w:t>mun_vdc_sifaris”:&lt;file_type&gt;,</w:t>
+      </w:r>
+    </w:p>
+    <w:p>
+      <w:pPr>
+        <w:pStyle w:val="Normal"/>
+        <w:bidi w:val="0"/>
+        <w:jc w:val="left"/>
+        <w:rPr>
+          <w:rFonts w:ascii="Cantarell" w:hAnsi="Cantarell" w:cs="Cantarell"/>
+          <w:b w:val="false"/>
+          <w:b w:val="false"/>
+          <w:bCs w:val="false"/>
+        </w:rPr>
+      </w:pPr>
+      <w:r>
+        <w:rPr>
+          <w:rFonts w:cs="Cantarell" w:ascii="Cantarell" w:hAnsi="Cantarell"/>
+          <w:b w:val="false"/>
+          <w:bCs w:val="false"/>
+        </w:rPr>
+        <w:t>“</w:t>
+      </w:r>
+      <w:r>
+        <w:rPr>
+          <w:rFonts w:cs="Cantarell" w:ascii="Cantarell" w:hAnsi="Cantarell"/>
+          <w:b w:val="false"/>
+          <w:bCs w:val="false"/>
+        </w:rPr>
+        <w:t>dristibandha”:&lt;file_type&gt;,</w:t>
+      </w:r>
+    </w:p>
+    <w:p>
+      <w:pPr>
+        <w:pStyle w:val="Normal"/>
+        <w:bidi w:val="0"/>
+        <w:jc w:val="left"/>
+        <w:rPr>
+          <w:rFonts w:ascii="Cantarell" w:hAnsi="Cantarell" w:cs="Cantarell"/>
+          <w:b w:val="false"/>
+          <w:b w:val="false"/>
+          <w:bCs w:val="false"/>
+        </w:rPr>
+      </w:pPr>
+      <w:r>
+        <w:rPr>
+          <w:rFonts w:cs="Cantarell" w:ascii="Cantarell" w:hAnsi="Cantarell"/>
+          <w:b w:val="false"/>
+          <w:bCs w:val="false"/>
+        </w:rPr>
+        <w:t>“</w:t>
+      </w:r>
+      <w:r>
+        <w:rPr>
+          <w:rFonts w:cs="Cantarell" w:ascii="Cantarell" w:hAnsi="Cantarell"/>
+          <w:b w:val="false"/>
+          <w:bCs w:val="false"/>
+        </w:rPr>
+        <w:t>close_house_photo”:&lt;file_type&gt;,</w:t>
+      </w:r>
+    </w:p>
+    <w:p>
+      <w:pPr>
+        <w:pStyle w:val="Normal"/>
+        <w:bidi w:val="0"/>
+        <w:jc w:val="left"/>
+        <w:rPr>
+          <w:rFonts w:ascii="Cantarell" w:hAnsi="Cantarell" w:cs="Cantarell"/>
+          <w:b w:val="false"/>
+          <w:b w:val="false"/>
+          <w:bCs w:val="false"/>
+        </w:rPr>
+      </w:pPr>
+      <w:r>
+        <w:rPr>
+          <w:rFonts w:cs="Cantarell" w:ascii="Cantarell" w:hAnsi="Cantarell"/>
+          <w:b w:val="false"/>
+          <w:bCs w:val="false"/>
+        </w:rPr>
+        <w:t>“</w:t>
+      </w:r>
+      <w:r>
+        <w:rPr>
+          <w:rFonts w:cs="Cantarell" w:ascii="Cantarell" w:hAnsi="Cantarell"/>
+          <w:b w:val="false"/>
+          <w:bCs w:val="false"/>
+        </w:rPr>
+        <w:t>inspection_report”:&lt;file_type&gt;,</w:t>
+      </w:r>
+    </w:p>
+    <w:p>
+      <w:pPr>
+        <w:pStyle w:val="Normal"/>
+        <w:bidi w:val="0"/>
+        <w:jc w:val="left"/>
+        <w:rPr>
+          <w:rFonts w:ascii="Cantarell" w:hAnsi="Cantarell" w:cs="Cantarell"/>
+          <w:b w:val="false"/>
+          <w:b w:val="false"/>
+          <w:bCs w:val="false"/>
+        </w:rPr>
+      </w:pPr>
+      <w:r>
+        <w:rPr>
+          <w:rFonts w:cs="Cantarell" w:ascii="Cantarell" w:hAnsi="Cantarell"/>
+          <w:b w:val="false"/>
+          <w:bCs w:val="false"/>
+        </w:rPr>
+        <w:t>“</w:t>
+      </w:r>
+      <w:r>
+        <w:rPr>
+          <w:rFonts w:cs="Cantarell" w:ascii="Cantarell" w:hAnsi="Cantarell"/>
+          <w:b w:val="false"/>
+          <w:bCs w:val="false"/>
+        </w:rPr>
+        <w:t>anusuchi_six_form”:&lt;file_type&gt;,</w:t>
+      </w:r>
+    </w:p>
+    <w:p>
+      <w:pPr>
+        <w:pStyle w:val="Normal"/>
+        <w:bidi w:val="0"/>
+        <w:jc w:val="left"/>
+        <w:rPr>
+          <w:rFonts w:ascii="Cantarell" w:hAnsi="Cantarell" w:cs="Cantarell"/>
+          <w:b w:val="false"/>
+          <w:b w:val="false"/>
+          <w:bCs w:val="false"/>
+        </w:rPr>
+      </w:pPr>
+      <w:r>
+        <w:rPr>
+          <w:rFonts w:cs="Cantarell" w:ascii="Cantarell" w:hAnsi="Cantarell"/>
+          <w:b w:val="false"/>
+          <w:bCs w:val="false"/>
+        </w:rPr>
+        <w:t>“</w:t>
+      </w:r>
+      <w:r>
+        <w:rPr>
+          <w:rFonts w:cs="Cantarell" w:ascii="Cantarell" w:hAnsi="Cantarell"/>
+          <w:b w:val="false"/>
+          <w:bCs w:val="false"/>
+        </w:rPr>
+        <w:t>tippani”:&lt;file_type&gt;,</w:t>
+      </w:r>
+    </w:p>
+    <w:p>
+      <w:pPr>
+        <w:pStyle w:val="Normal"/>
+        <w:bidi w:val="0"/>
+        <w:jc w:val="left"/>
+        <w:rPr>
+          <w:rFonts w:ascii="Cantarell" w:hAnsi="Cantarell" w:cs="Cantarell"/>
+          <w:b w:val="false"/>
+          <w:b w:val="false"/>
+          <w:bCs w:val="false"/>
+        </w:rPr>
+      </w:pPr>
+      <w:r>
+        <w:rPr>
+          <w:rFonts w:cs="Cantarell" w:ascii="Cantarell" w:hAnsi="Cantarell"/>
+          <w:b w:val="false"/>
+          <w:bCs w:val="false"/>
+        </w:rPr>
+        <w:t>“</w:t>
+      </w:r>
+      <w:r>
+        <w:rPr>
+          <w:rFonts w:cs="Cantarell" w:ascii="Cantarell" w:hAnsi="Cantarell"/>
+          <w:b w:val="false"/>
+          <w:bCs w:val="false"/>
+        </w:rPr>
+        <w:t>voucher”:&lt;file_type&gt;,</w:t>
+      </w:r>
+    </w:p>
+    <w:p>
+      <w:pPr>
+        <w:pStyle w:val="Normal"/>
+        <w:bidi w:val="0"/>
+        <w:jc w:val="left"/>
+        <w:rPr>
+          <w:rFonts w:ascii="Cantarell" w:hAnsi="Cantarell" w:cs="Cantarell"/>
+          <w:b w:val="false"/>
+          <w:b w:val="false"/>
+          <w:bCs w:val="false"/>
+        </w:rPr>
+      </w:pPr>
+      <w:r>
+        <w:rPr>
+          <w:rFonts w:cs="Cantarell" w:ascii="Cantarell" w:hAnsi="Cantarell"/>
+          <w:b w:val="false"/>
+          <w:bCs w:val="false"/>
+        </w:rPr>
+        <w:t>“</w:t>
+      </w:r>
+      <w:r>
+        <w:rPr>
+          <w:rFonts w:cs="Cantarell" w:ascii="Cantarell" w:hAnsi="Cantarell"/>
+          <w:b w:val="false"/>
+          <w:bCs w:val="false"/>
+        </w:rPr>
+        <w:t>debit_credit”:&lt;file_type&gt;,</w:t>
+      </w:r>
+    </w:p>
+    <w:p>
+      <w:pPr>
+        <w:pStyle w:val="Normal"/>
+        <w:bidi w:val="0"/>
+        <w:jc w:val="left"/>
+        <w:rPr>
+          <w:rFonts w:ascii="Cantarell" w:hAnsi="Cantarell" w:cs="Cantarell"/>
+          <w:b w:val="false"/>
+          <w:b w:val="false"/>
+          <w:bCs w:val="false"/>
+        </w:rPr>
+      </w:pPr>
+      <w:r>
+        <w:rPr>
+          <w:rFonts w:cs="Cantarell" w:ascii="Cantarell" w:hAnsi="Cantarell"/>
+          <w:b w:val="false"/>
+          <w:bCs w:val="false"/>
+        </w:rPr>
+        <w:t>“</w:t>
+      </w:r>
+      <w:r>
+        <w:rPr>
+          <w:rFonts w:cs="Cantarell" w:ascii="Cantarell" w:hAnsi="Cantarell"/>
+          <w:b w:val="false"/>
+          <w:bCs w:val="false"/>
+        </w:rPr>
+        <w:t>quotation”:&lt;file_type&gt;,</w:t>
+      </w:r>
+    </w:p>
+    <w:p>
+      <w:pPr>
+        <w:pStyle w:val="Normal"/>
+        <w:bidi w:val="0"/>
+        <w:jc w:val="left"/>
+        <w:rPr>
+          <w:rFonts w:ascii="Cantarell" w:hAnsi="Cantarell" w:cs="Cantarell"/>
+          <w:b w:val="false"/>
+          <w:b w:val="false"/>
+          <w:bCs w:val="false"/>
+        </w:rPr>
+      </w:pPr>
+      <w:r>
+        <w:rPr>
+          <w:rFonts w:cs="Cantarell" w:ascii="Cantarell" w:hAnsi="Cantarell"/>
+          <w:b w:val="false"/>
+          <w:bCs w:val="false"/>
+        </w:rPr>
+        <w:t>“</w:t>
+      </w:r>
+      <w:r>
+        <w:rPr>
+          <w:rFonts w:cs="Cantarell" w:ascii="Cantarell" w:hAnsi="Cantarell"/>
+          <w:b w:val="false"/>
+          <w:bCs w:val="false"/>
+        </w:rPr>
+        <w:t>memo”:&lt;file_type&gt;,</w:t>
+      </w:r>
+    </w:p>
+    <w:p>
+      <w:pPr>
+        <w:pStyle w:val="Normal"/>
+        <w:bidi w:val="0"/>
+        <w:jc w:val="left"/>
+        <w:rPr>
+          <w:rFonts w:ascii="Cantarell" w:hAnsi="Cantarell" w:cs="Cantarell"/>
+          <w:b w:val="false"/>
+          <w:b w:val="false"/>
+          <w:bCs w:val="false"/>
+        </w:rPr>
+      </w:pPr>
+      <w:r>
+        <w:rPr>
+          <w:rFonts w:cs="Cantarell" w:ascii="Cantarell" w:hAnsi="Cantarell"/>
+          <w:b w:val="false"/>
+          <w:bCs w:val="false"/>
+        </w:rPr>
+        <w:t>“</w:t>
+      </w:r>
+      <w:r>
+        <w:rPr>
+          <w:rFonts w:cs="Cantarell" w:ascii="Cantarell" w:hAnsi="Cantarell"/>
+          <w:b w:val="false"/>
+          <w:bCs w:val="false"/>
+        </w:rPr>
+        <w:t>credit_note”:&lt;file_type&gt;,</w:t>
+      </w:r>
+    </w:p>
+    <w:p>
+      <w:pPr>
+        <w:pStyle w:val="Normal"/>
+        <w:bidi w:val="0"/>
+        <w:jc w:val="left"/>
+        <w:rPr>
+          <w:rFonts w:ascii="Cantarell" w:hAnsi="Cantarell" w:cs="Cantarell"/>
+          <w:b w:val="false"/>
+          <w:b w:val="false"/>
+          <w:bCs w:val="false"/>
+        </w:rPr>
+      </w:pPr>
+      <w:r>
+        <w:rPr>
+          <w:rFonts w:cs="Cantarell" w:ascii="Cantarell" w:hAnsi="Cantarell"/>
+          <w:b w:val="false"/>
+          <w:bCs w:val="false"/>
+        </w:rPr>
+        <w:t>“</w:t>
+      </w:r>
+      <w:r>
+        <w:rPr>
+          <w:rFonts w:cs="Cantarell" w:ascii="Cantarell" w:hAnsi="Cantarell"/>
+          <w:b w:val="false"/>
+          <w:bCs w:val="false"/>
+        </w:rPr>
+        <w:t>approved_letter”:&lt;file_type&gt;,</w:t>
+        <w:br/>
+        <w:t>}</w:t>
+      </w:r>
+    </w:p>
+    <w:p>
+      <w:pPr>
+        <w:pStyle w:val="Normal"/>
+        <w:bidi w:val="0"/>
+        <w:jc w:val="left"/>
+        <w:rPr>
+          <w:rFonts w:ascii="Cantarell" w:hAnsi="Cantarell" w:cs="Cantarell"/>
+          <w:b w:val="false"/>
+          <w:b w:val="false"/>
+          <w:bCs w:val="false"/>
+        </w:rPr>
+      </w:pPr>
+      <w:r>
+        <w:rPr>
+          <w:rFonts w:cs="Cantarell" w:ascii="Cantarell" w:hAnsi="Cantarell"/>
+          <w:b w:val="false"/>
+          <w:bCs w:val="false"/>
+        </w:rPr>
+        <w:t>]</w:t>
+      </w:r>
+    </w:p>
+    <w:p>
+      <w:pPr>
+        <w:pStyle w:val="Normal"/>
+        <w:bidi w:val="0"/>
+        <w:jc w:val="left"/>
+        <w:rPr>
+          <w:rFonts w:ascii="Cantarell" w:hAnsi="Cantarell" w:cs="Cantarell"/>
+          <w:b w:val="false"/>
+          <w:b w:val="false"/>
+          <w:bCs w:val="false"/>
+        </w:rPr>
+      </w:pPr>
+      <w:r>
+        <w:rPr>
+          <w:rFonts w:cs="Cantarell" w:ascii="Cantarell" w:hAnsi="Cantarell"/>
+          <w:b w:val="false"/>
+          <w:bCs w:val="false"/>
+        </w:rPr>
+      </w:r>
+    </w:p>
+    <w:p>
+      <w:pPr>
+        <w:pStyle w:val="Normal"/>
+        <w:bidi w:val="0"/>
+        <w:jc w:val="left"/>
+        <w:rPr>
+          <w:rFonts w:ascii="Cantarell" w:hAnsi="Cantarell" w:cs="Cantarell"/>
+          <w:b w:val="false"/>
+          <w:b w:val="false"/>
+          <w:bCs w:val="false"/>
+        </w:rPr>
+      </w:pPr>
+      <w:r>
+        <w:rPr>
+          <w:rFonts w:cs="Cantarell" w:ascii="Cantarell" w:hAnsi="Cantarell"/>
+          <w:b w:val="false"/>
+          <w:bCs w:val="false"/>
+        </w:rPr>
+        <w:t>----------------------------------------------</w:t>
+      </w:r>
+    </w:p>
+    <w:p>
+      <w:pPr>
+        <w:pStyle w:val="Normal"/>
+        <w:bidi w:val="0"/>
+        <w:jc w:val="left"/>
+        <w:rPr>
+          <w:rFonts w:ascii="Cantarell" w:hAnsi="Cantarell" w:cs="Cantarell"/>
+          <w:b w:val="false"/>
+          <w:b w:val="false"/>
+          <w:bCs w:val="false"/>
+        </w:rPr>
+      </w:pPr>
+      <w:r>
+        <w:rPr>
+          <w:rFonts w:cs="Cantarell" w:ascii="Cantarell" w:hAnsi="Cantarell"/>
+          <w:b w:val="false"/>
+          <w:bCs w:val="false"/>
+        </w:rPr>
+      </w:r>
+    </w:p>
+    <w:p>
+      <w:pPr>
+        <w:pStyle w:val="Normal"/>
+        <w:bidi w:val="0"/>
+        <w:jc w:val="left"/>
+        <w:rPr>
+          <w:rFonts w:ascii="Cantarell" w:hAnsi="Cantarell" w:cs="Cantarell"/>
+          <w:b w:val="false"/>
+          <w:b w:val="false"/>
+          <w:bCs w:val="false"/>
+        </w:rPr>
+      </w:pPr>
+      <w:r>
+        <w:rPr>
+          <w:rFonts w:cs="Cantarell" w:ascii="Cantarell" w:hAnsi="Cantarell"/>
+          <w:b w:val="false"/>
+          <w:bCs w:val="false"/>
+        </w:rPr>
+        <w:t>Type: DETAIL</w:t>
+      </w:r>
+    </w:p>
+    <w:p>
+      <w:pPr>
+        <w:pStyle w:val="Normal"/>
+        <w:bidi w:val="0"/>
+        <w:jc w:val="left"/>
+        <w:rPr>
+          <w:rFonts w:ascii="Cantarell" w:hAnsi="Cantarell" w:cs="Cantarell"/>
+          <w:b w:val="false"/>
+          <w:b w:val="false"/>
+          <w:bCs w:val="false"/>
+        </w:rPr>
+      </w:pPr>
+      <w:r>
+        <w:rPr>
+          <w:rFonts w:cs="Cantarell" w:ascii="Cantarell" w:hAnsi="Cantarell"/>
+          <w:b w:val="false"/>
+          <w:bCs w:val="false"/>
+        </w:rPr>
+        <w:t>Method: GET</w:t>
+      </w:r>
+    </w:p>
+    <w:p>
+      <w:pPr>
+        <w:pStyle w:val="Normal"/>
+        <w:bidi w:val="0"/>
+        <w:jc w:val="left"/>
+        <w:rPr>
+          <w:rFonts w:ascii="Cantarell" w:hAnsi="Cantarell" w:cs="Cantarell"/>
+          <w:b w:val="false"/>
+          <w:b w:val="false"/>
+          <w:bCs w:val="false"/>
+        </w:rPr>
+      </w:pPr>
+      <w:r>
+        <w:rPr>
+          <w:rFonts w:cs="Cantarell" w:ascii="Cantarell" w:hAnsi="Cantarell"/>
+          <w:b w:val="false"/>
+          <w:bCs w:val="false"/>
+        </w:rPr>
+        <w:t>Endpoint: /api/loans/&lt;pk&gt;/</w:t>
+      </w:r>
+    </w:p>
+    <w:p>
+      <w:pPr>
+        <w:pStyle w:val="Normal"/>
+        <w:bidi w:val="0"/>
+        <w:jc w:val="left"/>
+        <w:rPr>
+          <w:rFonts w:ascii="Cantarell" w:hAnsi="Cantarell" w:cs="Cantarell"/>
+          <w:b w:val="false"/>
+          <w:b w:val="false"/>
+          <w:bCs w:val="false"/>
+        </w:rPr>
+      </w:pPr>
+      <w:r>
+        <w:rPr>
+          <w:rFonts w:cs="Cantarell" w:ascii="Cantarell" w:hAnsi="Cantarell"/>
+          <w:b w:val="false"/>
+          <w:bCs w:val="false"/>
+        </w:rPr>
+        <w:t>Request:</w:t>
+      </w:r>
+    </w:p>
+    <w:p>
+      <w:pPr>
+        <w:pStyle w:val="Normal"/>
+        <w:bidi w:val="0"/>
+        <w:jc w:val="left"/>
+        <w:rPr>
+          <w:rFonts w:ascii="Cantarell" w:hAnsi="Cantarell" w:cs="Cantarell"/>
+          <w:b w:val="false"/>
+          <w:b w:val="false"/>
+          <w:bCs w:val="false"/>
+        </w:rPr>
+      </w:pPr>
+      <w:r>
+        <w:rPr>
+          <w:rFonts w:cs="Cantarell" w:ascii="Cantarell" w:hAnsi="Cantarell"/>
+          <w:b w:val="false"/>
+          <w:bCs w:val="false"/>
+        </w:rPr>
+        <w:t>{</w:t>
+      </w:r>
+    </w:p>
+    <w:p>
+      <w:pPr>
+        <w:pStyle w:val="Normal"/>
+        <w:bidi w:val="0"/>
+        <w:jc w:val="left"/>
+        <w:rPr>
+          <w:rFonts w:ascii="Cantarell" w:hAnsi="Cantarell" w:cs="Cantarell"/>
+          <w:b w:val="false"/>
+          <w:b w:val="false"/>
+          <w:bCs w:val="false"/>
+        </w:rPr>
+      </w:pPr>
+      <w:r>
+        <w:rPr>
+          <w:rFonts w:cs="Cantarell" w:ascii="Cantarell" w:hAnsi="Cantarell"/>
+          <w:b w:val="false"/>
+          <w:bCs w:val="false"/>
+        </w:rPr>
+      </w:r>
+    </w:p>
+    <w:p>
+      <w:pPr>
+        <w:pStyle w:val="Normal"/>
+        <w:bidi w:val="0"/>
+        <w:jc w:val="left"/>
+        <w:rPr>
+          <w:rFonts w:ascii="Cantarell" w:hAnsi="Cantarell" w:cs="Cantarell"/>
+          <w:b w:val="false"/>
+          <w:b w:val="false"/>
+          <w:bCs w:val="false"/>
+        </w:rPr>
+      </w:pPr>
+      <w:r>
+        <w:rPr>
+          <w:rFonts w:cs="Cantarell" w:ascii="Cantarell" w:hAnsi="Cantarell"/>
+          <w:b w:val="false"/>
+          <w:bCs w:val="false"/>
+        </w:rPr>
+        <w:t>}</w:t>
+      </w:r>
+    </w:p>
+    <w:p>
+      <w:pPr>
+        <w:pStyle w:val="Normal"/>
+        <w:bidi w:val="0"/>
+        <w:jc w:val="left"/>
+        <w:rPr>
+          <w:rFonts w:ascii="Cantarell" w:hAnsi="Cantarell" w:cs="Cantarell"/>
+          <w:b w:val="false"/>
+          <w:b w:val="false"/>
+          <w:bCs w:val="false"/>
+        </w:rPr>
+      </w:pPr>
+      <w:r>
+        <w:rPr>
+          <w:rFonts w:cs="Cantarell" w:ascii="Cantarell" w:hAnsi="Cantarell"/>
+          <w:b w:val="false"/>
+          <w:bCs w:val="false"/>
+        </w:rPr>
+      </w:r>
+    </w:p>
+    <w:p>
+      <w:pPr>
+        <w:pStyle w:val="Normal"/>
+        <w:bidi w:val="0"/>
+        <w:jc w:val="left"/>
+        <w:rPr>
+          <w:rFonts w:ascii="Cantarell" w:hAnsi="Cantarell" w:cs="Cantarell"/>
+          <w:b w:val="false"/>
+          <w:b w:val="false"/>
+          <w:bCs w:val="false"/>
+        </w:rPr>
+      </w:pPr>
+      <w:r>
+        <w:rPr>
+          <w:rFonts w:cs="Cantarell" w:ascii="Cantarell" w:hAnsi="Cantarell"/>
+          <w:b w:val="false"/>
+          <w:bCs w:val="false"/>
+        </w:rPr>
+        <w:t>Purpose: to get the detail of loan</w:t>
+      </w:r>
+    </w:p>
+    <w:p>
+      <w:pPr>
+        <w:pStyle w:val="Normal"/>
+        <w:bidi w:val="0"/>
+        <w:jc w:val="left"/>
+        <w:rPr>
+          <w:rFonts w:ascii="Cantarell" w:hAnsi="Cantarell" w:cs="Cantarell"/>
+          <w:b w:val="false"/>
+          <w:b w:val="false"/>
+          <w:bCs w:val="false"/>
+        </w:rPr>
+      </w:pPr>
+      <w:r>
+        <w:rPr>
+          <w:rFonts w:cs="Cantarell" w:ascii="Cantarell" w:hAnsi="Cantarell"/>
+          <w:b w:val="false"/>
+          <w:bCs w:val="false"/>
+        </w:rPr>
+      </w:r>
+    </w:p>
+    <w:p>
+      <w:pPr>
+        <w:pStyle w:val="Normal"/>
+        <w:bidi w:val="0"/>
+        <w:jc w:val="left"/>
+        <w:rPr>
+          <w:rFonts w:ascii="Cantarell" w:hAnsi="Cantarell" w:cs="Cantarell"/>
+          <w:b w:val="false"/>
+          <w:b w:val="false"/>
+          <w:bCs w:val="false"/>
+        </w:rPr>
+      </w:pPr>
+      <w:r>
+        <w:rPr>
+          <w:rFonts w:cs="Cantarell" w:ascii="Cantarell" w:hAnsi="Cantarell"/>
+          <w:b w:val="false"/>
+          <w:bCs w:val="false"/>
+        </w:rPr>
+        <w:t>Response:</w:t>
+      </w:r>
+    </w:p>
+    <w:p>
+      <w:pPr>
+        <w:pStyle w:val="Normal"/>
+        <w:bidi w:val="0"/>
+        <w:jc w:val="left"/>
         <w:rPr>
           <w:rFonts w:ascii="Cantarell" w:hAnsi="Cantarell" w:cs="Cantarell"/>
           <w:b w:val="false"/>
@@ -5086,131 +6370,130 @@
           <w:b w:val="false"/>
           <w:bCs w:val="false"/>
         </w:rPr>
-        <w:t>]</w:t>
-      </w:r>
-    </w:p>
-    <w:p>
-      <w:pPr>
-        <w:pStyle w:val="Normal"/>
-        <w:bidi w:val="0"/>
-        <w:jc w:val="left"/>
-        <w:rPr>
-          <w:rFonts w:ascii="Cantarell" w:hAnsi="Cantarell" w:cs="Cantarell"/>
-          <w:b w:val="false"/>
-          <w:b w:val="false"/>
-          <w:bCs w:val="false"/>
-        </w:rPr>
-      </w:pPr>
-      <w:r>
-        <w:rPr>
-          <w:rFonts w:cs="Cantarell" w:ascii="Cantarell" w:hAnsi="Cantarell"/>
-          <w:b w:val="false"/>
-          <w:bCs w:val="false"/>
-        </w:rPr>
-      </w:r>
-    </w:p>
-    <w:p>
-      <w:pPr>
-        <w:pStyle w:val="Normal"/>
-        <w:bidi w:val="0"/>
-        <w:jc w:val="left"/>
-        <w:rPr>
-          <w:rFonts w:ascii="Cantarell" w:hAnsi="Cantarell" w:cs="Cantarell"/>
-          <w:b w:val="false"/>
-          <w:b w:val="false"/>
-          <w:bCs w:val="false"/>
-        </w:rPr>
-      </w:pPr>
-      <w:r>
-        <w:rPr>
-          <w:rFonts w:cs="Cantarell" w:ascii="Cantarell" w:hAnsi="Cantarell"/>
-          <w:b w:val="false"/>
-          <w:bCs w:val="false"/>
-        </w:rPr>
-        <w:t>----------------------------------------------</w:t>
-      </w:r>
-    </w:p>
-    <w:p>
-      <w:pPr>
-        <w:pStyle w:val="Normal"/>
-        <w:bidi w:val="0"/>
-        <w:jc w:val="left"/>
-        <w:rPr>
-          <w:rFonts w:ascii="Cantarell" w:hAnsi="Cantarell" w:cs="Cantarell"/>
-          <w:b w:val="false"/>
-          <w:b w:val="false"/>
-          <w:bCs w:val="false"/>
-        </w:rPr>
-      </w:pPr>
-      <w:r>
-        <w:rPr>
-          <w:rFonts w:cs="Cantarell" w:ascii="Cantarell" w:hAnsi="Cantarell"/>
-          <w:b w:val="false"/>
-          <w:bCs w:val="false"/>
-        </w:rPr>
-      </w:r>
-    </w:p>
-    <w:p>
-      <w:pPr>
-        <w:pStyle w:val="Normal"/>
-        <w:bidi w:val="0"/>
-        <w:jc w:val="left"/>
-        <w:rPr>
-          <w:rFonts w:ascii="Cantarell" w:hAnsi="Cantarell" w:cs="Cantarell"/>
-          <w:b w:val="false"/>
-          <w:b w:val="false"/>
-          <w:bCs w:val="false"/>
-        </w:rPr>
-      </w:pPr>
-      <w:r>
-        <w:rPr>
-          <w:rFonts w:cs="Cantarell" w:ascii="Cantarell" w:hAnsi="Cantarell"/>
-          <w:b w:val="false"/>
-          <w:bCs w:val="false"/>
-        </w:rPr>
-        <w:t>Type: DETAIL</w:t>
-      </w:r>
-    </w:p>
-    <w:p>
-      <w:pPr>
-        <w:pStyle w:val="Normal"/>
-        <w:bidi w:val="0"/>
-        <w:jc w:val="left"/>
-        <w:rPr>
-          <w:rFonts w:ascii="Cantarell" w:hAnsi="Cantarell" w:cs="Cantarell"/>
-          <w:b w:val="false"/>
-          <w:b w:val="false"/>
-          <w:bCs w:val="false"/>
-        </w:rPr>
-      </w:pPr>
-      <w:r>
-        <w:rPr>
-          <w:rFonts w:cs="Cantarell" w:ascii="Cantarell" w:hAnsi="Cantarell"/>
-          <w:b w:val="false"/>
-          <w:bCs w:val="false"/>
-        </w:rPr>
-        <w:t>Method: GET</w:t>
-      </w:r>
-    </w:p>
-    <w:p>
-      <w:pPr>
-        <w:pStyle w:val="Normal"/>
-        <w:bidi w:val="0"/>
-        <w:jc w:val="left"/>
-        <w:rPr>
-          <w:rFonts w:ascii="Cantarell" w:hAnsi="Cantarell" w:cs="Cantarell"/>
-          <w:b w:val="false"/>
-          <w:b w:val="false"/>
-          <w:bCs w:val="false"/>
-        </w:rPr>
-      </w:pPr>
-      <w:r>
-        <w:rPr>
-          <w:rFonts w:cs="Cantarell" w:ascii="Cantarell" w:hAnsi="Cantarell"/>
-          <w:b w:val="false"/>
-          <w:bCs w:val="false"/>
-        </w:rPr>
-        <w:t>Endpoint: /api/loans/&lt;pk&gt;/</w:t>
+        <w:t>-----------------------------------------------</w:t>
+      </w:r>
+    </w:p>
+    <w:p>
+      <w:pPr>
+        <w:pStyle w:val="Normal"/>
+        <w:bidi w:val="0"/>
+        <w:jc w:val="left"/>
+        <w:rPr>
+          <w:rFonts w:ascii="Cantarell" w:hAnsi="Cantarell" w:cs="Cantarell"/>
+          <w:b w:val="false"/>
+          <w:b w:val="false"/>
+          <w:bCs w:val="false"/>
+        </w:rPr>
+      </w:pPr>
+      <w:r>
+        <w:rPr>
+          <w:rFonts w:cs="Cantarell" w:ascii="Cantarell" w:hAnsi="Cantarell"/>
+          <w:b w:val="false"/>
+          <w:bCs w:val="false"/>
+        </w:rPr>
+      </w:r>
+    </w:p>
+    <w:p>
+      <w:pPr>
+        <w:pStyle w:val="Normal"/>
+        <w:bidi w:val="0"/>
+        <w:jc w:val="left"/>
+        <w:rPr>
+          <w:rFonts w:ascii="Cantarell" w:hAnsi="Cantarell" w:cs="Cantarell"/>
+          <w:b w:val="false"/>
+          <w:b w:val="false"/>
+          <w:bCs w:val="false"/>
+        </w:rPr>
+      </w:pPr>
+      <w:r>
+        <w:rPr>
+          <w:rFonts w:cs="Cantarell" w:ascii="Cantarell" w:hAnsi="Cantarell"/>
+          <w:b w:val="false"/>
+          <w:bCs w:val="false"/>
+        </w:rPr>
+      </w:r>
+    </w:p>
+    <w:p>
+      <w:pPr>
+        <w:pStyle w:val="Normal"/>
+        <w:bidi w:val="0"/>
+        <w:jc w:val="left"/>
+        <w:rPr>
+          <w:rFonts w:ascii="Cantarell" w:hAnsi="Cantarell" w:cs="Cantarell"/>
+          <w:b w:val="false"/>
+          <w:b w:val="false"/>
+          <w:bCs w:val="false"/>
+        </w:rPr>
+      </w:pPr>
+      <w:r>
+        <w:rPr>
+          <w:rFonts w:cs="Cantarell" w:ascii="Cantarell" w:hAnsi="Cantarell"/>
+          <w:b w:val="false"/>
+          <w:bCs w:val="false"/>
+        </w:rPr>
+        <w:t>Type: UPDATE</w:t>
+      </w:r>
+    </w:p>
+    <w:p>
+      <w:pPr>
+        <w:pStyle w:val="Normal"/>
+        <w:bidi w:val="0"/>
+        <w:jc w:val="left"/>
+        <w:rPr>
+          <w:rFonts w:ascii="Cantarell" w:hAnsi="Cantarell" w:cs="Cantarell"/>
+          <w:b w:val="false"/>
+          <w:b w:val="false"/>
+          <w:bCs w:val="false"/>
+        </w:rPr>
+      </w:pPr>
+      <w:r>
+        <w:rPr>
+          <w:rFonts w:cs="Cantarell" w:ascii="Cantarell" w:hAnsi="Cantarell"/>
+          <w:b w:val="false"/>
+          <w:bCs w:val="false"/>
+        </w:rPr>
+        <w:t>METHOD: PUT</w:t>
+      </w:r>
+    </w:p>
+    <w:p>
+      <w:pPr>
+        <w:pStyle w:val="Normal"/>
+        <w:bidi w:val="0"/>
+        <w:jc w:val="left"/>
+        <w:rPr>
+          <w:rFonts w:ascii="Cantarell" w:hAnsi="Cantarell" w:cs="Cantarell"/>
+          <w:b w:val="false"/>
+          <w:b w:val="false"/>
+          <w:bCs w:val="false"/>
+        </w:rPr>
+      </w:pPr>
+      <w:r>
+        <w:rPr>
+          <w:rFonts w:cs="Cantarell" w:ascii="Cantarell" w:hAnsi="Cantarell"/>
+          <w:b w:val="false"/>
+          <w:bCs w:val="false"/>
+        </w:rPr>
+        <w:t>Endpoint: /api/loans/&lt;pk&gt;/edit/</w:t>
+      </w:r>
+    </w:p>
+    <w:p>
+      <w:pPr>
+        <w:pStyle w:val="Normal"/>
+        <w:bidi w:val="0"/>
+        <w:jc w:val="left"/>
+        <w:rPr>
+          <w:rFonts w:ascii="Cantarell" w:hAnsi="Cantarell" w:cs="Cantarell"/>
+          <w:b w:val="false"/>
+          <w:b w:val="false"/>
+          <w:bCs w:val="false"/>
+        </w:rPr>
+      </w:pPr>
+      <w:r>
+        <w:rPr>
+          <w:rFonts w:cs="Cantarell" w:ascii="Cantarell" w:hAnsi="Cantarell"/>
+          <w:b w:val="false"/>
+          <w:bCs w:val="false"/>
+        </w:rPr>
       </w:r>
     </w:p>
     <w:p>
@@ -5232,150 +6515,6 @@
           <w:bCs w:val="false"/>
         </w:rPr>
         <w:t>Request:</w:t>
-      </w:r>
-    </w:p>
-    <w:p>
-      <w:pPr>
-        <w:pStyle w:val="Normal"/>
-        <w:bidi w:val="0"/>
-        <w:jc w:val="left"/>
-        <w:rPr>
-          <w:rFonts w:ascii="Cantarell" w:hAnsi="Cantarell" w:cs="Cantarell"/>
-          <w:b w:val="false"/>
-          <w:b w:val="false"/>
-          <w:bCs w:val="false"/>
-        </w:rPr>
-      </w:pPr>
-      <w:r>
-        <w:rPr>
-          <w:rFonts w:cs="Cantarell" w:ascii="Cantarell" w:hAnsi="Cantarell"/>
-          <w:b w:val="false"/>
-          <w:bCs w:val="false"/>
-        </w:rPr>
-        <w:t>{</w:t>
-      </w:r>
-    </w:p>
-    <w:p>
-      <w:pPr>
-        <w:pStyle w:val="Normal"/>
-        <w:bidi w:val="0"/>
-        <w:jc w:val="left"/>
-        <w:rPr>
-          <w:rFonts w:ascii="Cantarell" w:hAnsi="Cantarell" w:cs="Cantarell"/>
-          <w:b w:val="false"/>
-          <w:b w:val="false"/>
-          <w:bCs w:val="false"/>
-        </w:rPr>
-      </w:pPr>
-      <w:r>
-        <w:rPr>
-          <w:rFonts w:cs="Cantarell" w:ascii="Cantarell" w:hAnsi="Cantarell"/>
-          <w:b w:val="false"/>
-          <w:bCs w:val="false"/>
-        </w:rPr>
-      </w:r>
-    </w:p>
-    <w:p>
-      <w:pPr>
-        <w:pStyle w:val="Normal"/>
-        <w:bidi w:val="0"/>
-        <w:jc w:val="left"/>
-        <w:rPr>
-          <w:rFonts w:ascii="Cantarell" w:hAnsi="Cantarell" w:cs="Cantarell"/>
-          <w:b w:val="false"/>
-          <w:b w:val="false"/>
-          <w:bCs w:val="false"/>
-        </w:rPr>
-      </w:pPr>
-      <w:r>
-        <w:rPr>
-          <w:rFonts w:cs="Cantarell" w:ascii="Cantarell" w:hAnsi="Cantarell"/>
-          <w:b w:val="false"/>
-          <w:bCs w:val="false"/>
-        </w:rPr>
-        <w:t>}</w:t>
-      </w:r>
-    </w:p>
-    <w:p>
-      <w:pPr>
-        <w:pStyle w:val="Normal"/>
-        <w:bidi w:val="0"/>
-        <w:jc w:val="left"/>
-        <w:rPr>
-          <w:rFonts w:ascii="Cantarell" w:hAnsi="Cantarell" w:cs="Cantarell"/>
-          <w:b w:val="false"/>
-          <w:b w:val="false"/>
-          <w:bCs w:val="false"/>
-        </w:rPr>
-      </w:pPr>
-      <w:r>
-        <w:rPr>
-          <w:rFonts w:cs="Cantarell" w:ascii="Cantarell" w:hAnsi="Cantarell"/>
-          <w:b w:val="false"/>
-          <w:bCs w:val="false"/>
-        </w:rPr>
-      </w:r>
-    </w:p>
-    <w:p>
-      <w:pPr>
-        <w:pStyle w:val="Normal"/>
-        <w:bidi w:val="0"/>
-        <w:jc w:val="left"/>
-        <w:rPr>
-          <w:rFonts w:ascii="Cantarell" w:hAnsi="Cantarell" w:cs="Cantarell"/>
-          <w:b w:val="false"/>
-          <w:b w:val="false"/>
-          <w:bCs w:val="false"/>
-        </w:rPr>
-      </w:pPr>
-      <w:r>
-        <w:rPr>
-          <w:rFonts w:cs="Cantarell" w:ascii="Cantarell" w:hAnsi="Cantarell"/>
-          <w:b w:val="false"/>
-          <w:bCs w:val="false"/>
-        </w:rPr>
-        <w:t>Purpose: to get the detail of loan</w:t>
-      </w:r>
-    </w:p>
-    <w:p>
-      <w:pPr>
-        <w:pStyle w:val="Normal"/>
-        <w:bidi w:val="0"/>
-        <w:jc w:val="left"/>
-        <w:rPr>
-          <w:rFonts w:ascii="Cantarell" w:hAnsi="Cantarell" w:cs="Cantarell"/>
-          <w:b w:val="false"/>
-          <w:b w:val="false"/>
-          <w:bCs w:val="false"/>
-        </w:rPr>
-      </w:pPr>
-      <w:r>
-        <w:rPr>
-          <w:rFonts w:cs="Cantarell" w:ascii="Cantarell" w:hAnsi="Cantarell"/>
-          <w:b w:val="false"/>
-          <w:bCs w:val="false"/>
-        </w:rPr>
-      </w:r>
-    </w:p>
-    <w:p>
-      <w:pPr>
-        <w:pStyle w:val="Normal"/>
-        <w:bidi w:val="0"/>
-        <w:jc w:val="left"/>
-        <w:rPr>
-          <w:rFonts w:ascii="Cantarell" w:hAnsi="Cantarell" w:cs="Cantarell"/>
-          <w:b w:val="false"/>
-          <w:b w:val="false"/>
-          <w:bCs w:val="false"/>
-        </w:rPr>
-      </w:pPr>
-      <w:r>
-        <w:rPr>
-          <w:rFonts w:cs="Cantarell" w:ascii="Cantarell" w:hAnsi="Cantarell"/>
-          <w:b w:val="false"/>
-          <w:bCs w:val="false"/>
-        </w:rPr>
-        <w:t>Response:</w:t>
       </w:r>
     </w:p>
     <w:p>
@@ -6019,151 +7158,48 @@
           <w:b w:val="false"/>
           <w:bCs w:val="false"/>
         </w:rPr>
-        <w:t>-----------------------------------------------</w:t>
-      </w:r>
-    </w:p>
-    <w:p>
-      <w:pPr>
-        <w:pStyle w:val="Normal"/>
-        <w:bidi w:val="0"/>
-        <w:jc w:val="left"/>
-        <w:rPr>
-          <w:rFonts w:ascii="Cantarell" w:hAnsi="Cantarell" w:cs="Cantarell"/>
-          <w:b w:val="false"/>
-          <w:b w:val="false"/>
-          <w:bCs w:val="false"/>
-        </w:rPr>
-      </w:pPr>
-      <w:r>
-        <w:rPr>
-          <w:rFonts w:cs="Cantarell" w:ascii="Cantarell" w:hAnsi="Cantarell"/>
-          <w:b w:val="false"/>
-          <w:bCs w:val="false"/>
-        </w:rPr>
-      </w:r>
-    </w:p>
-    <w:p>
-      <w:pPr>
-        <w:pStyle w:val="Normal"/>
-        <w:bidi w:val="0"/>
-        <w:jc w:val="left"/>
-        <w:rPr>
-          <w:rFonts w:ascii="Cantarell" w:hAnsi="Cantarell" w:cs="Cantarell"/>
-          <w:b w:val="false"/>
-          <w:b w:val="false"/>
-          <w:bCs w:val="false"/>
-        </w:rPr>
-      </w:pPr>
-      <w:r>
-        <w:rPr>
-          <w:rFonts w:cs="Cantarell" w:ascii="Cantarell" w:hAnsi="Cantarell"/>
-          <w:b w:val="false"/>
-          <w:bCs w:val="false"/>
-        </w:rPr>
-      </w:r>
-    </w:p>
-    <w:p>
-      <w:pPr>
-        <w:pStyle w:val="Normal"/>
-        <w:bidi w:val="0"/>
-        <w:jc w:val="left"/>
-        <w:rPr>
-          <w:rFonts w:ascii="Cantarell" w:hAnsi="Cantarell" w:cs="Cantarell"/>
-          <w:b w:val="false"/>
-          <w:b w:val="false"/>
-          <w:bCs w:val="false"/>
-        </w:rPr>
-      </w:pPr>
-      <w:r>
-        <w:rPr>
-          <w:rFonts w:cs="Cantarell" w:ascii="Cantarell" w:hAnsi="Cantarell"/>
-          <w:b w:val="false"/>
-          <w:bCs w:val="false"/>
-        </w:rPr>
-        <w:t>Type: UPDATE</w:t>
-      </w:r>
-    </w:p>
-    <w:p>
-      <w:pPr>
-        <w:pStyle w:val="Normal"/>
-        <w:bidi w:val="0"/>
-        <w:jc w:val="left"/>
-        <w:rPr>
-          <w:rFonts w:ascii="Cantarell" w:hAnsi="Cantarell" w:cs="Cantarell"/>
-          <w:b w:val="false"/>
-          <w:b w:val="false"/>
-          <w:bCs w:val="false"/>
-        </w:rPr>
-      </w:pPr>
-      <w:r>
-        <w:rPr>
-          <w:rFonts w:cs="Cantarell" w:ascii="Cantarell" w:hAnsi="Cantarell"/>
-          <w:b w:val="false"/>
-          <w:bCs w:val="false"/>
-        </w:rPr>
-        <w:t>METHOD: PUT</w:t>
-      </w:r>
-    </w:p>
-    <w:p>
-      <w:pPr>
-        <w:pStyle w:val="Normal"/>
-        <w:bidi w:val="0"/>
-        <w:jc w:val="left"/>
-        <w:rPr>
-          <w:rFonts w:ascii="Cantarell" w:hAnsi="Cantarell" w:cs="Cantarell"/>
-          <w:b w:val="false"/>
-          <w:b w:val="false"/>
-          <w:bCs w:val="false"/>
-        </w:rPr>
-      </w:pPr>
-      <w:r>
-        <w:rPr>
-          <w:rFonts w:cs="Cantarell" w:ascii="Cantarell" w:hAnsi="Cantarell"/>
-          <w:b w:val="false"/>
-          <w:bCs w:val="false"/>
-        </w:rPr>
-        <w:t>Endpoint: /api/loans/&lt;pk&gt;/edit/</w:t>
-      </w:r>
-    </w:p>
-    <w:p>
-      <w:pPr>
-        <w:pStyle w:val="Normal"/>
-        <w:bidi w:val="0"/>
-        <w:jc w:val="left"/>
-        <w:rPr>
-          <w:rFonts w:ascii="Cantarell" w:hAnsi="Cantarell" w:cs="Cantarell"/>
-          <w:b w:val="false"/>
-          <w:b w:val="false"/>
-          <w:bCs w:val="false"/>
-        </w:rPr>
-      </w:pPr>
-      <w:r>
-        <w:rPr>
-          <w:rFonts w:cs="Cantarell" w:ascii="Cantarell" w:hAnsi="Cantarell"/>
-          <w:b w:val="false"/>
-          <w:bCs w:val="false"/>
-        </w:rPr>
-      </w:r>
-    </w:p>
-    <w:p>
-      <w:pPr>
-        <w:pStyle w:val="Normal"/>
-        <w:bidi w:val="0"/>
-        <w:jc w:val="left"/>
-        <w:rPr>
-          <w:rFonts w:ascii="Cantarell" w:hAnsi="Cantarell" w:cs="Cantarell"/>
-          <w:b w:val="false"/>
-          <w:b w:val="false"/>
-          <w:bCs w:val="false"/>
-        </w:rPr>
-      </w:pPr>
-      <w:r>
-        <w:rPr>
-          <w:rFonts w:cs="Cantarell" w:ascii="Cantarell" w:hAnsi="Cantarell"/>
-          <w:b w:val="false"/>
-          <w:bCs w:val="false"/>
-        </w:rPr>
-        <w:t>Request:</w:t>
+        <w:t>Purpose: To edit the existing loan</w:t>
+      </w:r>
+    </w:p>
+    <w:p>
+      <w:pPr>
+        <w:pStyle w:val="Normal"/>
+        <w:bidi w:val="0"/>
+        <w:jc w:val="left"/>
+        <w:rPr>
+          <w:rFonts w:ascii="Cantarell" w:hAnsi="Cantarell" w:cs="Cantarell"/>
+          <w:b w:val="false"/>
+          <w:b w:val="false"/>
+          <w:bCs w:val="false"/>
+        </w:rPr>
+      </w:pPr>
+      <w:r>
+        <w:rPr>
+          <w:rFonts w:cs="Cantarell" w:ascii="Cantarell" w:hAnsi="Cantarell"/>
+          <w:b w:val="false"/>
+          <w:bCs w:val="false"/>
+        </w:rPr>
+      </w:r>
+    </w:p>
+    <w:p>
+      <w:pPr>
+        <w:pStyle w:val="Normal"/>
+        <w:bidi w:val="0"/>
+        <w:jc w:val="left"/>
+        <w:rPr>
+          <w:rFonts w:ascii="Cantarell" w:hAnsi="Cantarell" w:cs="Cantarell"/>
+          <w:b w:val="false"/>
+          <w:b w:val="false"/>
+          <w:bCs w:val="false"/>
+        </w:rPr>
+      </w:pPr>
+      <w:r>
+        <w:rPr>
+          <w:rFonts w:cs="Cantarell" w:ascii="Cantarell" w:hAnsi="Cantarell"/>
+          <w:b w:val="false"/>
+          <w:bCs w:val="false"/>
+        </w:rPr>
+        <w:t>Response:</w:t>
       </w:r>
     </w:p>
     <w:p>
@@ -6807,691 +7843,6 @@
           <w:b w:val="false"/>
           <w:bCs w:val="false"/>
         </w:rPr>
-        <w:t>Purpose: To edit the existing loan</w:t>
-      </w:r>
-    </w:p>
-    <w:p>
-      <w:pPr>
-        <w:pStyle w:val="Normal"/>
-        <w:bidi w:val="0"/>
-        <w:jc w:val="left"/>
-        <w:rPr>
-          <w:rFonts w:ascii="Cantarell" w:hAnsi="Cantarell" w:cs="Cantarell"/>
-          <w:b w:val="false"/>
-          <w:b w:val="false"/>
-          <w:bCs w:val="false"/>
-        </w:rPr>
-      </w:pPr>
-      <w:r>
-        <w:rPr>
-          <w:rFonts w:cs="Cantarell" w:ascii="Cantarell" w:hAnsi="Cantarell"/>
-          <w:b w:val="false"/>
-          <w:bCs w:val="false"/>
-        </w:rPr>
-      </w:r>
-    </w:p>
-    <w:p>
-      <w:pPr>
-        <w:pStyle w:val="Normal"/>
-        <w:bidi w:val="0"/>
-        <w:jc w:val="left"/>
-        <w:rPr>
-          <w:rFonts w:ascii="Cantarell" w:hAnsi="Cantarell" w:cs="Cantarell"/>
-          <w:b w:val="false"/>
-          <w:b w:val="false"/>
-          <w:bCs w:val="false"/>
-        </w:rPr>
-      </w:pPr>
-      <w:r>
-        <w:rPr>
-          <w:rFonts w:cs="Cantarell" w:ascii="Cantarell" w:hAnsi="Cantarell"/>
-          <w:b w:val="false"/>
-          <w:bCs w:val="false"/>
-        </w:rPr>
-        <w:t>Response:</w:t>
-      </w:r>
-    </w:p>
-    <w:p>
-      <w:pPr>
-        <w:pStyle w:val="Normal"/>
-        <w:bidi w:val="0"/>
-        <w:jc w:val="left"/>
-        <w:rPr>
-          <w:rFonts w:ascii="Cantarell" w:hAnsi="Cantarell" w:cs="Cantarell"/>
-          <w:b w:val="false"/>
-          <w:b w:val="false"/>
-          <w:bCs w:val="false"/>
-        </w:rPr>
-      </w:pPr>
-      <w:r>
-        <w:rPr>
-          <w:rFonts w:cs="Cantarell" w:ascii="Cantarell" w:hAnsi="Cantarell"/>
-          <w:b w:val="false"/>
-          <w:bCs w:val="false"/>
-        </w:rPr>
-        <w:t>{</w:t>
-        <w:br/>
-        <w:t>"loantype_id":3,</w:t>
-        <w:br/>
-        <w:t>"employee_name": "harry",</w:t>
-        <w:br/>
-        <w:t>"loanamount": 2500,</w:t>
-        <w:br/>
-        <w:t>"status": "ARCHIVE",</w:t>
-        <w:br/>
-        <w:t>"employee_id":23,</w:t>
-        <w:br/>
-        <w:t>"permanent_address":"sdd",</w:t>
-        <w:br/>
-        <w:t>"temporary_address":"dfdf",</w:t>
-        <w:br/>
-        <w:t>"DOB": "2022-01-01",</w:t>
-        <w:br/>
-        <w:t>"recruitdate": "2023-02-03",</w:t>
-        <w:br/>
-        <w:t>"position": "dfd",</w:t>
-      </w:r>
-    </w:p>
-    <w:p>
-      <w:pPr>
-        <w:pStyle w:val="Normal"/>
-        <w:bidi w:val="0"/>
-        <w:jc w:val="left"/>
-        <w:rPr>
-          <w:rFonts w:ascii="Cantarell" w:hAnsi="Cantarell" w:cs="Cantarell"/>
-          <w:b w:val="false"/>
-          <w:b w:val="false"/>
-          <w:bCs w:val="false"/>
-        </w:rPr>
-      </w:pPr>
-      <w:r>
-        <w:rPr>
-          <w:rFonts w:cs="Cantarell" w:ascii="Cantarell" w:hAnsi="Cantarell"/>
-          <w:b w:val="false"/>
-          <w:bCs w:val="false"/>
-        </w:rPr>
-        <w:t>“</w:t>
-      </w:r>
-      <w:r>
-        <w:rPr>
-          <w:rFonts w:cs="Cantarell" w:ascii="Cantarell" w:hAnsi="Cantarell"/>
-          <w:b w:val="false"/>
-          <w:bCs w:val="false"/>
-        </w:rPr>
-        <w:t>submission_form”:&lt;file_type&gt;,</w:t>
-      </w:r>
-    </w:p>
-    <w:p>
-      <w:pPr>
-        <w:pStyle w:val="Normal"/>
-        <w:bidi w:val="0"/>
-        <w:jc w:val="left"/>
-        <w:rPr>
-          <w:rFonts w:ascii="Cantarell" w:hAnsi="Cantarell" w:cs="Cantarell"/>
-          <w:b w:val="false"/>
-          <w:b w:val="false"/>
-          <w:bCs w:val="false"/>
-        </w:rPr>
-      </w:pPr>
-      <w:r>
-        <w:rPr>
-          <w:rFonts w:cs="Cantarell" w:ascii="Cantarell" w:hAnsi="Cantarell"/>
-          <w:b w:val="false"/>
-          <w:bCs w:val="false"/>
-        </w:rPr>
-        <w:t>“</w:t>
-      </w:r>
-      <w:r>
-        <w:rPr>
-          <w:rFonts w:cs="Cantarell" w:ascii="Cantarell" w:hAnsi="Cantarell"/>
-          <w:b w:val="false"/>
-          <w:bCs w:val="false"/>
-        </w:rPr>
-        <w:t>lalpurja”:&lt;file_type&gt;,</w:t>
-      </w:r>
-    </w:p>
-    <w:p>
-      <w:pPr>
-        <w:pStyle w:val="Normal"/>
-        <w:bidi w:val="0"/>
-        <w:jc w:val="left"/>
-        <w:rPr>
-          <w:rFonts w:ascii="Cantarell" w:hAnsi="Cantarell" w:cs="Cantarell"/>
-          <w:b w:val="false"/>
-          <w:b w:val="false"/>
-          <w:bCs w:val="false"/>
-        </w:rPr>
-      </w:pPr>
-      <w:r>
-        <w:rPr>
-          <w:rFonts w:cs="Cantarell" w:ascii="Cantarell" w:hAnsi="Cantarell"/>
-          <w:b w:val="false"/>
-          <w:bCs w:val="false"/>
-        </w:rPr>
-        <w:t>“</w:t>
-      </w:r>
-      <w:r>
-        <w:rPr>
-          <w:rFonts w:cs="Cantarell" w:ascii="Cantarell" w:hAnsi="Cantarell"/>
-          <w:b w:val="false"/>
-          <w:bCs w:val="false"/>
-        </w:rPr>
-        <w:t>malpot_receipt_1”:&lt;file_type&gt;,</w:t>
-      </w:r>
-    </w:p>
-    <w:p>
-      <w:pPr>
-        <w:pStyle w:val="Normal"/>
-        <w:bidi w:val="0"/>
-        <w:jc w:val="left"/>
-        <w:rPr>
-          <w:rFonts w:ascii="Cantarell" w:hAnsi="Cantarell" w:cs="Cantarell"/>
-          <w:b w:val="false"/>
-          <w:b w:val="false"/>
-          <w:bCs w:val="false"/>
-        </w:rPr>
-      </w:pPr>
-      <w:r>
-        <w:rPr>
-          <w:rFonts w:cs="Cantarell" w:ascii="Cantarell" w:hAnsi="Cantarell"/>
-          <w:b w:val="false"/>
-          <w:bCs w:val="false"/>
-        </w:rPr>
-        <w:t>“</w:t>
-      </w:r>
-      <w:r>
-        <w:rPr>
-          <w:rFonts w:cs="Cantarell" w:ascii="Cantarell" w:hAnsi="Cantarell"/>
-          <w:b w:val="false"/>
-          <w:bCs w:val="false"/>
-        </w:rPr>
-        <w:t>malpot_receipt_2”:&lt;file_type&gt;,</w:t>
-      </w:r>
-    </w:p>
-    <w:p>
-      <w:pPr>
-        <w:pStyle w:val="Normal"/>
-        <w:bidi w:val="0"/>
-        <w:jc w:val="left"/>
-        <w:rPr>
-          <w:rFonts w:ascii="Cantarell" w:hAnsi="Cantarell" w:cs="Cantarell"/>
-          <w:b w:val="false"/>
-          <w:b w:val="false"/>
-          <w:bCs w:val="false"/>
-        </w:rPr>
-      </w:pPr>
-      <w:r>
-        <w:rPr>
-          <w:rFonts w:cs="Cantarell" w:ascii="Cantarell" w:hAnsi="Cantarell"/>
-          <w:b w:val="false"/>
-          <w:bCs w:val="false"/>
-        </w:rPr>
-        <w:t>“</w:t>
-      </w:r>
-      <w:r>
-        <w:rPr>
-          <w:rFonts w:cs="Cantarell" w:ascii="Cantarell" w:hAnsi="Cantarell"/>
-          <w:b w:val="false"/>
-          <w:bCs w:val="false"/>
-        </w:rPr>
-        <w:t>verified_map”:&lt;file_type&gt;,</w:t>
-      </w:r>
-    </w:p>
-    <w:p>
-      <w:pPr>
-        <w:pStyle w:val="Normal"/>
-        <w:bidi w:val="0"/>
-        <w:jc w:val="left"/>
-        <w:rPr>
-          <w:rFonts w:ascii="Cantarell" w:hAnsi="Cantarell" w:cs="Cantarell"/>
-          <w:b w:val="false"/>
-          <w:b w:val="false"/>
-          <w:bCs w:val="false"/>
-        </w:rPr>
-      </w:pPr>
-      <w:r>
-        <w:rPr>
-          <w:rFonts w:cs="Cantarell" w:ascii="Cantarell" w:hAnsi="Cantarell"/>
-          <w:b w:val="false"/>
-          <w:bCs w:val="false"/>
-        </w:rPr>
-        <w:t>“</w:t>
-      </w:r>
-      <w:r>
-        <w:rPr>
-          <w:rFonts w:cs="Cantarell" w:ascii="Cantarell" w:hAnsi="Cantarell"/>
-          <w:b w:val="false"/>
-          <w:bCs w:val="false"/>
-        </w:rPr>
-        <w:t>blue_print”:&lt;file_type&gt;,</w:t>
-      </w:r>
-    </w:p>
-    <w:p>
-      <w:pPr>
-        <w:pStyle w:val="Normal"/>
-        <w:bidi w:val="0"/>
-        <w:jc w:val="left"/>
-        <w:rPr>
-          <w:rFonts w:ascii="Cantarell" w:hAnsi="Cantarell" w:cs="Cantarell"/>
-          <w:b w:val="false"/>
-          <w:b w:val="false"/>
-          <w:bCs w:val="false"/>
-        </w:rPr>
-      </w:pPr>
-      <w:r>
-        <w:rPr>
-          <w:rFonts w:cs="Cantarell" w:ascii="Cantarell" w:hAnsi="Cantarell"/>
-          <w:b w:val="false"/>
-          <w:bCs w:val="false"/>
-        </w:rPr>
-        <w:t>“</w:t>
-      </w:r>
-      <w:r>
-        <w:rPr>
-          <w:rFonts w:cs="Cantarell" w:ascii="Cantarell" w:hAnsi="Cantarell"/>
-          <w:b w:val="false"/>
-          <w:bCs w:val="false"/>
-        </w:rPr>
-        <w:t>committee_sifaris”:&lt;file_type&gt;,</w:t>
-      </w:r>
-    </w:p>
-    <w:p>
-      <w:pPr>
-        <w:pStyle w:val="Normal"/>
-        <w:bidi w:val="0"/>
-        <w:jc w:val="left"/>
-        <w:rPr>
-          <w:rFonts w:ascii="Cantarell" w:hAnsi="Cantarell" w:cs="Cantarell"/>
-          <w:b w:val="false"/>
-          <w:b w:val="false"/>
-          <w:bCs w:val="false"/>
-        </w:rPr>
-      </w:pPr>
-      <w:r>
-        <w:rPr>
-          <w:rFonts w:cs="Cantarell" w:ascii="Cantarell" w:hAnsi="Cantarell"/>
-          <w:b w:val="false"/>
-          <w:bCs w:val="false"/>
-        </w:rPr>
-        <w:t>“</w:t>
-      </w:r>
-      <w:r>
-        <w:rPr>
-          <w:rFonts w:cs="Cantarell" w:ascii="Cantarell" w:hAnsi="Cantarell"/>
-          <w:b w:val="false"/>
-          <w:bCs w:val="false"/>
-        </w:rPr>
-        <w:t>marriage_certificate”:&lt;file_type&gt;,</w:t>
-      </w:r>
-    </w:p>
-    <w:p>
-      <w:pPr>
-        <w:pStyle w:val="Normal"/>
-        <w:bidi w:val="0"/>
-        <w:jc w:val="left"/>
-        <w:rPr>
-          <w:rFonts w:ascii="Cantarell" w:hAnsi="Cantarell" w:cs="Cantarell"/>
-          <w:b w:val="false"/>
-          <w:b w:val="false"/>
-          <w:bCs w:val="false"/>
-        </w:rPr>
-      </w:pPr>
-      <w:r>
-        <w:rPr>
-          <w:rFonts w:cs="Cantarell" w:ascii="Cantarell" w:hAnsi="Cantarell"/>
-          <w:b w:val="false"/>
-          <w:bCs w:val="false"/>
-        </w:rPr>
-        <w:t>“</w:t>
-      </w:r>
-      <w:r>
-        <w:rPr>
-          <w:rFonts w:cs="Cantarell" w:ascii="Cantarell" w:hAnsi="Cantarell"/>
-          <w:b w:val="false"/>
-          <w:bCs w:val="false"/>
-        </w:rPr>
-        <w:t>mun_vdc_sifaris”:&lt;file_type&gt;,</w:t>
-      </w:r>
-    </w:p>
-    <w:p>
-      <w:pPr>
-        <w:pStyle w:val="Normal"/>
-        <w:bidi w:val="0"/>
-        <w:jc w:val="left"/>
-        <w:rPr>
-          <w:rFonts w:ascii="Cantarell" w:hAnsi="Cantarell" w:cs="Cantarell"/>
-          <w:b w:val="false"/>
-          <w:b w:val="false"/>
-          <w:bCs w:val="false"/>
-        </w:rPr>
-      </w:pPr>
-      <w:r>
-        <w:rPr>
-          <w:rFonts w:cs="Cantarell" w:ascii="Cantarell" w:hAnsi="Cantarell"/>
-          <w:b w:val="false"/>
-          <w:bCs w:val="false"/>
-        </w:rPr>
-        <w:t>“</w:t>
-      </w:r>
-      <w:r>
-        <w:rPr>
-          <w:rFonts w:cs="Cantarell" w:ascii="Cantarell" w:hAnsi="Cantarell"/>
-          <w:b w:val="false"/>
-          <w:bCs w:val="false"/>
-        </w:rPr>
-        <w:t>dristibandha”:&lt;file_type&gt;,</w:t>
-      </w:r>
-    </w:p>
-    <w:p>
-      <w:pPr>
-        <w:pStyle w:val="Normal"/>
-        <w:bidi w:val="0"/>
-        <w:jc w:val="left"/>
-        <w:rPr>
-          <w:rFonts w:ascii="Cantarell" w:hAnsi="Cantarell" w:cs="Cantarell"/>
-          <w:b w:val="false"/>
-          <w:b w:val="false"/>
-          <w:bCs w:val="false"/>
-        </w:rPr>
-      </w:pPr>
-      <w:r>
-        <w:rPr>
-          <w:rFonts w:cs="Cantarell" w:ascii="Cantarell" w:hAnsi="Cantarell"/>
-          <w:b w:val="false"/>
-          <w:bCs w:val="false"/>
-        </w:rPr>
-        <w:t>“</w:t>
-      </w:r>
-      <w:r>
-        <w:rPr>
-          <w:rFonts w:cs="Cantarell" w:ascii="Cantarell" w:hAnsi="Cantarell"/>
-          <w:b w:val="false"/>
-          <w:bCs w:val="false"/>
-        </w:rPr>
-        <w:t>close_house_photo”:&lt;file_type&gt;,</w:t>
-      </w:r>
-    </w:p>
-    <w:p>
-      <w:pPr>
-        <w:pStyle w:val="Normal"/>
-        <w:bidi w:val="0"/>
-        <w:jc w:val="left"/>
-        <w:rPr>
-          <w:rFonts w:ascii="Cantarell" w:hAnsi="Cantarell" w:cs="Cantarell"/>
-          <w:b w:val="false"/>
-          <w:b w:val="false"/>
-          <w:bCs w:val="false"/>
-        </w:rPr>
-      </w:pPr>
-      <w:r>
-        <w:rPr>
-          <w:rFonts w:cs="Cantarell" w:ascii="Cantarell" w:hAnsi="Cantarell"/>
-          <w:b w:val="false"/>
-          <w:bCs w:val="false"/>
-        </w:rPr>
-        <w:t>“</w:t>
-      </w:r>
-      <w:r>
-        <w:rPr>
-          <w:rFonts w:cs="Cantarell" w:ascii="Cantarell" w:hAnsi="Cantarell"/>
-          <w:b w:val="false"/>
-          <w:bCs w:val="false"/>
-        </w:rPr>
-        <w:t>inspection_report”:&lt;file_type&gt;,</w:t>
-      </w:r>
-    </w:p>
-    <w:p>
-      <w:pPr>
-        <w:pStyle w:val="Normal"/>
-        <w:bidi w:val="0"/>
-        <w:jc w:val="left"/>
-        <w:rPr>
-          <w:rFonts w:ascii="Cantarell" w:hAnsi="Cantarell" w:cs="Cantarell"/>
-          <w:b w:val="false"/>
-          <w:b w:val="false"/>
-          <w:bCs w:val="false"/>
-        </w:rPr>
-      </w:pPr>
-      <w:r>
-        <w:rPr>
-          <w:rFonts w:cs="Cantarell" w:ascii="Cantarell" w:hAnsi="Cantarell"/>
-          <w:b w:val="false"/>
-          <w:bCs w:val="false"/>
-        </w:rPr>
-        <w:t>“</w:t>
-      </w:r>
-      <w:r>
-        <w:rPr>
-          <w:rFonts w:cs="Cantarell" w:ascii="Cantarell" w:hAnsi="Cantarell"/>
-          <w:b w:val="false"/>
-          <w:bCs w:val="false"/>
-        </w:rPr>
-        <w:t>anusuchi_six_form”:&lt;file_type&gt;,</w:t>
-      </w:r>
-    </w:p>
-    <w:p>
-      <w:pPr>
-        <w:pStyle w:val="Normal"/>
-        <w:bidi w:val="0"/>
-        <w:jc w:val="left"/>
-        <w:rPr>
-          <w:rFonts w:ascii="Cantarell" w:hAnsi="Cantarell" w:cs="Cantarell"/>
-          <w:b w:val="false"/>
-          <w:b w:val="false"/>
-          <w:bCs w:val="false"/>
-        </w:rPr>
-      </w:pPr>
-      <w:r>
-        <w:rPr>
-          <w:rFonts w:cs="Cantarell" w:ascii="Cantarell" w:hAnsi="Cantarell"/>
-          <w:b w:val="false"/>
-          <w:bCs w:val="false"/>
-        </w:rPr>
-        <w:t>“</w:t>
-      </w:r>
-      <w:r>
-        <w:rPr>
-          <w:rFonts w:cs="Cantarell" w:ascii="Cantarell" w:hAnsi="Cantarell"/>
-          <w:b w:val="false"/>
-          <w:bCs w:val="false"/>
-        </w:rPr>
-        <w:t>tippani”:&lt;file_type&gt;,</w:t>
-      </w:r>
-    </w:p>
-    <w:p>
-      <w:pPr>
-        <w:pStyle w:val="Normal"/>
-        <w:bidi w:val="0"/>
-        <w:jc w:val="left"/>
-        <w:rPr>
-          <w:rFonts w:ascii="Cantarell" w:hAnsi="Cantarell" w:cs="Cantarell"/>
-          <w:b w:val="false"/>
-          <w:b w:val="false"/>
-          <w:bCs w:val="false"/>
-        </w:rPr>
-      </w:pPr>
-      <w:r>
-        <w:rPr>
-          <w:rFonts w:cs="Cantarell" w:ascii="Cantarell" w:hAnsi="Cantarell"/>
-          <w:b w:val="false"/>
-          <w:bCs w:val="false"/>
-        </w:rPr>
-        <w:t>“</w:t>
-      </w:r>
-      <w:r>
-        <w:rPr>
-          <w:rFonts w:cs="Cantarell" w:ascii="Cantarell" w:hAnsi="Cantarell"/>
-          <w:b w:val="false"/>
-          <w:bCs w:val="false"/>
-        </w:rPr>
-        <w:t>voucher”:&lt;file_type&gt;,</w:t>
-      </w:r>
-    </w:p>
-    <w:p>
-      <w:pPr>
-        <w:pStyle w:val="Normal"/>
-        <w:bidi w:val="0"/>
-        <w:jc w:val="left"/>
-        <w:rPr>
-          <w:rFonts w:ascii="Cantarell" w:hAnsi="Cantarell" w:cs="Cantarell"/>
-          <w:b w:val="false"/>
-          <w:b w:val="false"/>
-          <w:bCs w:val="false"/>
-        </w:rPr>
-      </w:pPr>
-      <w:r>
-        <w:rPr>
-          <w:rFonts w:cs="Cantarell" w:ascii="Cantarell" w:hAnsi="Cantarell"/>
-          <w:b w:val="false"/>
-          <w:bCs w:val="false"/>
-        </w:rPr>
-        <w:t>“</w:t>
-      </w:r>
-      <w:r>
-        <w:rPr>
-          <w:rFonts w:cs="Cantarell" w:ascii="Cantarell" w:hAnsi="Cantarell"/>
-          <w:b w:val="false"/>
-          <w:bCs w:val="false"/>
-        </w:rPr>
-        <w:t>debit_credit”:&lt;file_type&gt;,</w:t>
-      </w:r>
-    </w:p>
-    <w:p>
-      <w:pPr>
-        <w:pStyle w:val="Normal"/>
-        <w:bidi w:val="0"/>
-        <w:jc w:val="left"/>
-        <w:rPr>
-          <w:rFonts w:ascii="Cantarell" w:hAnsi="Cantarell" w:cs="Cantarell"/>
-          <w:b w:val="false"/>
-          <w:b w:val="false"/>
-          <w:bCs w:val="false"/>
-        </w:rPr>
-      </w:pPr>
-      <w:r>
-        <w:rPr>
-          <w:rFonts w:cs="Cantarell" w:ascii="Cantarell" w:hAnsi="Cantarell"/>
-          <w:b w:val="false"/>
-          <w:bCs w:val="false"/>
-        </w:rPr>
-        <w:t>“</w:t>
-      </w:r>
-      <w:r>
-        <w:rPr>
-          <w:rFonts w:cs="Cantarell" w:ascii="Cantarell" w:hAnsi="Cantarell"/>
-          <w:b w:val="false"/>
-          <w:bCs w:val="false"/>
-        </w:rPr>
-        <w:t>quotation”:&lt;file_type&gt;,</w:t>
-      </w:r>
-    </w:p>
-    <w:p>
-      <w:pPr>
-        <w:pStyle w:val="Normal"/>
-        <w:bidi w:val="0"/>
-        <w:jc w:val="left"/>
-        <w:rPr>
-          <w:rFonts w:ascii="Cantarell" w:hAnsi="Cantarell" w:cs="Cantarell"/>
-          <w:b w:val="false"/>
-          <w:b w:val="false"/>
-          <w:bCs w:val="false"/>
-        </w:rPr>
-      </w:pPr>
-      <w:r>
-        <w:rPr>
-          <w:rFonts w:cs="Cantarell" w:ascii="Cantarell" w:hAnsi="Cantarell"/>
-          <w:b w:val="false"/>
-          <w:bCs w:val="false"/>
-        </w:rPr>
-        <w:t>“</w:t>
-      </w:r>
-      <w:r>
-        <w:rPr>
-          <w:rFonts w:cs="Cantarell" w:ascii="Cantarell" w:hAnsi="Cantarell"/>
-          <w:b w:val="false"/>
-          <w:bCs w:val="false"/>
-        </w:rPr>
-        <w:t>memo”:&lt;file_type&gt;,</w:t>
-      </w:r>
-    </w:p>
-    <w:p>
-      <w:pPr>
-        <w:pStyle w:val="Normal"/>
-        <w:bidi w:val="0"/>
-        <w:jc w:val="left"/>
-        <w:rPr>
-          <w:rFonts w:ascii="Cantarell" w:hAnsi="Cantarell" w:cs="Cantarell"/>
-          <w:b w:val="false"/>
-          <w:b w:val="false"/>
-          <w:bCs w:val="false"/>
-        </w:rPr>
-      </w:pPr>
-      <w:r>
-        <w:rPr>
-          <w:rFonts w:cs="Cantarell" w:ascii="Cantarell" w:hAnsi="Cantarell"/>
-          <w:b w:val="false"/>
-          <w:bCs w:val="false"/>
-        </w:rPr>
-        <w:t>“</w:t>
-      </w:r>
-      <w:r>
-        <w:rPr>
-          <w:rFonts w:cs="Cantarell" w:ascii="Cantarell" w:hAnsi="Cantarell"/>
-          <w:b w:val="false"/>
-          <w:bCs w:val="false"/>
-        </w:rPr>
-        <w:t>credit_note”:&lt;file_type&gt;,</w:t>
-      </w:r>
-    </w:p>
-    <w:p>
-      <w:pPr>
-        <w:pStyle w:val="Normal"/>
-        <w:bidi w:val="0"/>
-        <w:jc w:val="left"/>
-        <w:rPr>
-          <w:rFonts w:ascii="Cantarell" w:hAnsi="Cantarell" w:cs="Cantarell"/>
-          <w:b w:val="false"/>
-          <w:b w:val="false"/>
-          <w:bCs w:val="false"/>
-        </w:rPr>
-      </w:pPr>
-      <w:r>
-        <w:rPr>
-          <w:rFonts w:cs="Cantarell" w:ascii="Cantarell" w:hAnsi="Cantarell"/>
-          <w:b w:val="false"/>
-          <w:bCs w:val="false"/>
-        </w:rPr>
-        <w:t>“</w:t>
-      </w:r>
-      <w:r>
-        <w:rPr>
-          <w:rFonts w:cs="Cantarell" w:ascii="Cantarell" w:hAnsi="Cantarell"/>
-          <w:b w:val="false"/>
-          <w:bCs w:val="false"/>
-        </w:rPr>
-        <w:t>approved_letter”:&lt;file_type&gt;,</w:t>
-        <w:br/>
-        <w:t>}</w:t>
-      </w:r>
-    </w:p>
-    <w:p>
-      <w:pPr>
-        <w:pStyle w:val="Normal"/>
-        <w:bidi w:val="0"/>
-        <w:jc w:val="left"/>
-        <w:rPr>
-          <w:rFonts w:ascii="Cantarell" w:hAnsi="Cantarell" w:cs="Cantarell"/>
-          <w:b w:val="false"/>
-          <w:b w:val="false"/>
-          <w:bCs w:val="false"/>
-        </w:rPr>
-      </w:pPr>
-      <w:r>
-        <w:rPr>
-          <w:rFonts w:cs="Cantarell" w:ascii="Cantarell" w:hAnsi="Cantarell"/>
-          <w:b w:val="false"/>
-          <w:bCs w:val="false"/>
-        </w:rPr>
         <w:t>----------------------------------------------</w:t>
       </w:r>
     </w:p>
@@ -9371,6 +9722,891 @@
         <w:tab/>
         <w:tab/>
         <w:tab/>
+      </w:r>
+    </w:p>
+    <w:p>
+      <w:pPr>
+        <w:pStyle w:val="Normal"/>
+        <w:bidi w:val="0"/>
+        <w:jc w:val="left"/>
+        <w:rPr>
+          <w:rFonts w:ascii="Cantarell" w:hAnsi="Cantarell" w:cs="Cantarell"/>
+          <w:b w:val="false"/>
+          <w:b w:val="false"/>
+          <w:bCs w:val="false"/>
+        </w:rPr>
+      </w:pPr>
+      <w:r>
+        <w:rPr>
+          <w:rFonts w:cs="Cantarell" w:ascii="Cantarell" w:hAnsi="Cantarell"/>
+          <w:b w:val="false"/>
+          <w:bCs w:val="false"/>
+        </w:rPr>
+        <w:t>Users</w:t>
+      </w:r>
+    </w:p>
+    <w:p>
+      <w:pPr>
+        <w:pStyle w:val="Normal"/>
+        <w:bidi w:val="0"/>
+        <w:jc w:val="left"/>
+        <w:rPr>
+          <w:rFonts w:ascii="Cantarell" w:hAnsi="Cantarell" w:cs="Cantarell"/>
+          <w:b w:val="false"/>
+          <w:b w:val="false"/>
+          <w:bCs w:val="false"/>
+        </w:rPr>
+      </w:pPr>
+      <w:r>
+        <w:rPr>
+          <w:rFonts w:cs="Cantarell" w:ascii="Cantarell" w:hAnsi="Cantarell"/>
+          <w:b w:val="false"/>
+          <w:bCs w:val="false"/>
+        </w:rPr>
+      </w:r>
+    </w:p>
+    <w:p>
+      <w:pPr>
+        <w:pStyle w:val="Normal"/>
+        <w:bidi w:val="0"/>
+        <w:jc w:val="left"/>
+        <w:rPr>
+          <w:rFonts w:ascii="Cantarell" w:hAnsi="Cantarell" w:cs="Cantarell"/>
+          <w:b w:val="false"/>
+          <w:b w:val="false"/>
+          <w:bCs w:val="false"/>
+        </w:rPr>
+      </w:pPr>
+      <w:r>
+        <w:rPr>
+          <w:rFonts w:cs="Cantarell" w:ascii="Cantarell" w:hAnsi="Cantarell"/>
+          <w:b w:val="false"/>
+          <w:bCs w:val="false"/>
+        </w:rPr>
+        <w:t>User Add (Registration)</w:t>
+      </w:r>
+    </w:p>
+    <w:p>
+      <w:pPr>
+        <w:pStyle w:val="Normal"/>
+        <w:bidi w:val="0"/>
+        <w:jc w:val="left"/>
+        <w:rPr>
+          <w:rFonts w:ascii="Cantarell" w:hAnsi="Cantarell" w:cs="Cantarell"/>
+          <w:b w:val="false"/>
+          <w:b w:val="false"/>
+          <w:bCs w:val="false"/>
+        </w:rPr>
+      </w:pPr>
+      <w:r>
+        <w:rPr>
+          <w:rFonts w:cs="Cantarell" w:ascii="Cantarell" w:hAnsi="Cantarell"/>
+          <w:b w:val="false"/>
+          <w:bCs w:val="false"/>
+        </w:rPr>
+        <w:t xml:space="preserve">Endpoint: </w:t>
+      </w:r>
+      <w:r>
+        <w:rPr>
+          <w:rFonts w:cs="Cantarell" w:ascii="Cantarell" w:hAnsi="Cantarell"/>
+          <w:b w:val="false"/>
+          <w:bCs w:val="false"/>
+        </w:rPr>
+        <w:t>/user/add/</w:t>
+      </w:r>
+    </w:p>
+    <w:p>
+      <w:pPr>
+        <w:pStyle w:val="Normal"/>
+        <w:bidi w:val="0"/>
+        <w:jc w:val="left"/>
+        <w:rPr>
+          <w:rFonts w:ascii="Cantarell" w:hAnsi="Cantarell" w:cs="Cantarell"/>
+          <w:b w:val="false"/>
+          <w:b w:val="false"/>
+          <w:bCs w:val="false"/>
+        </w:rPr>
+      </w:pPr>
+      <w:r>
+        <w:rPr>
+          <w:rFonts w:cs="Cantarell" w:ascii="Cantarell" w:hAnsi="Cantarell"/>
+          <w:b w:val="false"/>
+          <w:bCs w:val="false"/>
+        </w:rPr>
+        <w:t>Method: POST</w:t>
+      </w:r>
+    </w:p>
+    <w:p>
+      <w:pPr>
+        <w:pStyle w:val="Normal"/>
+        <w:bidi w:val="0"/>
+        <w:jc w:val="left"/>
+        <w:rPr>
+          <w:rFonts w:ascii="Cantarell" w:hAnsi="Cantarell" w:cs="Cantarell"/>
+          <w:b w:val="false"/>
+          <w:b w:val="false"/>
+          <w:bCs w:val="false"/>
+        </w:rPr>
+      </w:pPr>
+      <w:r>
+        <w:rPr>
+          <w:rFonts w:cs="Cantarell" w:ascii="Cantarell" w:hAnsi="Cantarell"/>
+          <w:b w:val="false"/>
+          <w:bCs w:val="false"/>
+        </w:rPr>
+        <w:t>Request:</w:t>
+      </w:r>
+    </w:p>
+    <w:p>
+      <w:pPr>
+        <w:pStyle w:val="Normal"/>
+        <w:bidi w:val="0"/>
+        <w:jc w:val="left"/>
+        <w:rPr>
+          <w:rFonts w:ascii="Cantarell" w:hAnsi="Cantarell" w:cs="Cantarell"/>
+          <w:b w:val="false"/>
+          <w:b w:val="false"/>
+          <w:bCs w:val="false"/>
+        </w:rPr>
+      </w:pPr>
+      <w:r>
+        <w:rPr>
+          <w:rFonts w:cs="Cantarell" w:ascii="Cantarell" w:hAnsi="Cantarell"/>
+          <w:b w:val="false"/>
+          <w:bCs w:val="false"/>
+        </w:rPr>
+        <w:t>{</w:t>
+      </w:r>
+    </w:p>
+    <w:p>
+      <w:pPr>
+        <w:pStyle w:val="Normal"/>
+        <w:bidi w:val="0"/>
+        <w:jc w:val="left"/>
+        <w:rPr>
+          <w:rFonts w:ascii="Cantarell" w:hAnsi="Cantarell" w:cs="Cantarell"/>
+          <w:b w:val="false"/>
+          <w:b w:val="false"/>
+          <w:bCs w:val="false"/>
+        </w:rPr>
+      </w:pPr>
+      <w:r>
+        <w:rPr>
+          <w:rFonts w:cs="Cantarell" w:ascii="Cantarell" w:hAnsi="Cantarell"/>
+          <w:b w:val="false"/>
+          <w:bCs w:val="false"/>
+        </w:rPr>
+        <w:t xml:space="preserve">    “</w:t>
+      </w:r>
+      <w:r>
+        <w:rPr>
+          <w:rFonts w:cs="Cantarell" w:ascii="Cantarell" w:hAnsi="Cantarell"/>
+          <w:b w:val="false"/>
+          <w:bCs w:val="false"/>
+        </w:rPr>
+        <w:t>username”: “someuser”,</w:t>
+      </w:r>
+    </w:p>
+    <w:p>
+      <w:pPr>
+        <w:pStyle w:val="Normal"/>
+        <w:bidi w:val="0"/>
+        <w:jc w:val="left"/>
+        <w:rPr>
+          <w:rFonts w:ascii="Cantarell" w:hAnsi="Cantarell" w:cs="Cantarell"/>
+          <w:b w:val="false"/>
+          <w:b w:val="false"/>
+          <w:bCs w:val="false"/>
+        </w:rPr>
+      </w:pPr>
+      <w:r>
+        <w:rPr>
+          <w:rFonts w:cs="Cantarell" w:ascii="Cantarell" w:hAnsi="Cantarell"/>
+          <w:b w:val="false"/>
+          <w:bCs w:val="false"/>
+        </w:rPr>
+        <w:t xml:space="preserve">    “</w:t>
+      </w:r>
+      <w:r>
+        <w:rPr>
+          <w:rFonts w:cs="Cantarell" w:ascii="Cantarell" w:hAnsi="Cantarell"/>
+          <w:b w:val="false"/>
+          <w:bCs w:val="false"/>
+        </w:rPr>
+        <w:t>password”: “somepassword”,</w:t>
+      </w:r>
+    </w:p>
+    <w:p>
+      <w:pPr>
+        <w:pStyle w:val="Normal"/>
+        <w:bidi w:val="0"/>
+        <w:jc w:val="left"/>
+        <w:rPr>
+          <w:rFonts w:ascii="Cantarell" w:hAnsi="Cantarell" w:cs="Cantarell"/>
+          <w:b w:val="false"/>
+          <w:b w:val="false"/>
+          <w:bCs w:val="false"/>
+        </w:rPr>
+      </w:pPr>
+      <w:r>
+        <w:rPr>
+          <w:rFonts w:cs="Cantarell" w:ascii="Cantarell" w:hAnsi="Cantarell"/>
+          <w:b w:val="false"/>
+          <w:bCs w:val="false"/>
+        </w:rPr>
+        <w:t xml:space="preserve">    “</w:t>
+      </w:r>
+      <w:r>
+        <w:rPr>
+          <w:rFonts w:cs="Cantarell" w:ascii="Cantarell" w:hAnsi="Cantarell"/>
+          <w:b w:val="false"/>
+          <w:bCs w:val="false"/>
+        </w:rPr>
+        <w:t>email”: “</w:t>
+      </w:r>
+      <w:hyperlink r:id="rId2">
+        <w:r>
+          <w:rPr>
+            <w:rStyle w:val="InternetLink"/>
+            <w:rFonts w:cs="Cantarell" w:ascii="Cantarell" w:hAnsi="Cantarell"/>
+            <w:b w:val="false"/>
+            <w:bCs w:val="false"/>
+          </w:rPr>
+          <w:t>someuser@somecompany.com</w:t>
+        </w:r>
+      </w:hyperlink>
+      <w:hyperlink r:id="rId3">
+        <w:r>
+          <w:rPr>
+            <w:rFonts w:cs="Cantarell" w:ascii="Cantarell" w:hAnsi="Cantarell"/>
+            <w:b w:val="false"/>
+            <w:bCs w:val="false"/>
+          </w:rPr>
+          <w:t>”,</w:t>
+        </w:r>
+      </w:hyperlink>
+    </w:p>
+    <w:p>
+      <w:pPr>
+        <w:pStyle w:val="Normal"/>
+        <w:bidi w:val="0"/>
+        <w:jc w:val="left"/>
+        <w:rPr>
+          <w:rFonts w:ascii="Cantarell" w:hAnsi="Cantarell" w:cs="Cantarell"/>
+          <w:b w:val="false"/>
+          <w:b w:val="false"/>
+          <w:bCs w:val="false"/>
+        </w:rPr>
+      </w:pPr>
+      <w:r>
+        <w:rPr>
+          <w:rFonts w:cs="Cantarell" w:ascii="Cantarell" w:hAnsi="Cantarell"/>
+          <w:b w:val="false"/>
+          <w:bCs w:val="false"/>
+        </w:rPr>
+        <w:t xml:space="preserve">    “</w:t>
+      </w:r>
+      <w:r>
+        <w:rPr>
+          <w:rFonts w:cs="Cantarell" w:ascii="Cantarell" w:hAnsi="Cantarell"/>
+          <w:b w:val="false"/>
+          <w:bCs w:val="false"/>
+        </w:rPr>
+        <w:t>first_name”: “can_be_left_empty”,</w:t>
+      </w:r>
+    </w:p>
+    <w:p>
+      <w:pPr>
+        <w:pStyle w:val="Normal"/>
+        <w:bidi w:val="0"/>
+        <w:jc w:val="left"/>
+        <w:rPr>
+          <w:rFonts w:ascii="Cantarell" w:hAnsi="Cantarell" w:cs="Cantarell"/>
+          <w:b w:val="false"/>
+          <w:b w:val="false"/>
+          <w:bCs w:val="false"/>
+        </w:rPr>
+      </w:pPr>
+      <w:r>
+        <w:rPr>
+          <w:rFonts w:cs="Cantarell" w:ascii="Cantarell" w:hAnsi="Cantarell"/>
+          <w:b w:val="false"/>
+          <w:bCs w:val="false"/>
+        </w:rPr>
+        <w:t xml:space="preserve">    “</w:t>
+      </w:r>
+      <w:r>
+        <w:rPr>
+          <w:rFonts w:cs="Cantarell" w:ascii="Cantarell" w:hAnsi="Cantarell"/>
+          <w:b w:val="false"/>
+          <w:bCs w:val="false"/>
+        </w:rPr>
+        <w:t>last_name”: “can_be_left_empty”,</w:t>
+      </w:r>
+    </w:p>
+    <w:p>
+      <w:pPr>
+        <w:pStyle w:val="Normal"/>
+        <w:bidi w:val="0"/>
+        <w:jc w:val="left"/>
+        <w:rPr>
+          <w:rFonts w:ascii="Cantarell" w:hAnsi="Cantarell" w:cs="Cantarell"/>
+          <w:b w:val="false"/>
+          <w:b w:val="false"/>
+          <w:bCs w:val="false"/>
+        </w:rPr>
+      </w:pPr>
+      <w:r>
+        <w:rPr>
+          <w:rFonts w:cs="Cantarell" w:ascii="Cantarell" w:hAnsi="Cantarell"/>
+          <w:b w:val="false"/>
+          <w:bCs w:val="false"/>
+        </w:rPr>
+        <w:t xml:space="preserve">     “</w:t>
+      </w:r>
+      <w:r>
+        <w:rPr>
+          <w:rFonts w:cs="Cantarell" w:ascii="Cantarell" w:hAnsi="Cantarell"/>
+          <w:b w:val="false"/>
+          <w:bCs w:val="false"/>
+        </w:rPr>
+        <w:t>is_staff”: false</w:t>
+      </w:r>
+    </w:p>
+    <w:p>
+      <w:pPr>
+        <w:pStyle w:val="Normal"/>
+        <w:bidi w:val="0"/>
+        <w:jc w:val="left"/>
+        <w:rPr>
+          <w:rFonts w:ascii="Cantarell" w:hAnsi="Cantarell" w:cs="Cantarell"/>
+          <w:b w:val="false"/>
+          <w:b w:val="false"/>
+          <w:bCs w:val="false"/>
+        </w:rPr>
+      </w:pPr>
+      <w:r>
+        <w:rPr>
+          <w:rFonts w:cs="Cantarell" w:ascii="Cantarell" w:hAnsi="Cantarell"/>
+          <w:b w:val="false"/>
+          <w:bCs w:val="false"/>
+        </w:rPr>
+        <w:t>}</w:t>
+      </w:r>
+    </w:p>
+    <w:p>
+      <w:pPr>
+        <w:pStyle w:val="Normal"/>
+        <w:bidi w:val="0"/>
+        <w:jc w:val="left"/>
+        <w:rPr>
+          <w:rFonts w:ascii="Cantarell" w:hAnsi="Cantarell" w:cs="Cantarell"/>
+          <w:b w:val="false"/>
+          <w:b w:val="false"/>
+          <w:bCs w:val="false"/>
+        </w:rPr>
+      </w:pPr>
+      <w:r>
+        <w:rPr>
+          <w:rFonts w:cs="Cantarell" w:ascii="Cantarell" w:hAnsi="Cantarell"/>
+          <w:b w:val="false"/>
+          <w:bCs w:val="false"/>
+        </w:rPr>
+      </w:r>
+    </w:p>
+    <w:p>
+      <w:pPr>
+        <w:pStyle w:val="Normal"/>
+        <w:bidi w:val="0"/>
+        <w:jc w:val="left"/>
+        <w:rPr>
+          <w:rFonts w:ascii="Cantarell" w:hAnsi="Cantarell" w:cs="Cantarell"/>
+          <w:b w:val="false"/>
+          <w:b w:val="false"/>
+          <w:bCs w:val="false"/>
+        </w:rPr>
+      </w:pPr>
+      <w:r>
+        <w:rPr>
+          <w:rFonts w:cs="Cantarell" w:ascii="Cantarell" w:hAnsi="Cantarell"/>
+          <w:b w:val="false"/>
+          <w:bCs w:val="false"/>
+        </w:rPr>
+        <w:t>Response:</w:t>
+      </w:r>
+    </w:p>
+    <w:p>
+      <w:pPr>
+        <w:pStyle w:val="Normal"/>
+        <w:bidi w:val="0"/>
+        <w:jc w:val="left"/>
+        <w:rPr>
+          <w:rFonts w:ascii="Cantarell" w:hAnsi="Cantarell" w:cs="Cantarell"/>
+          <w:b w:val="false"/>
+          <w:b w:val="false"/>
+          <w:bCs w:val="false"/>
+        </w:rPr>
+      </w:pPr>
+      <w:r>
+        <w:rPr>
+          <w:rFonts w:cs="Cantarell" w:ascii="Cantarell" w:hAnsi="Cantarell"/>
+          <w:b w:val="false"/>
+          <w:bCs w:val="false"/>
+        </w:rPr>
+        <w:t>{</w:t>
+      </w:r>
+    </w:p>
+    <w:p>
+      <w:pPr>
+        <w:pStyle w:val="Normal"/>
+        <w:bidi w:val="0"/>
+        <w:jc w:val="left"/>
+        <w:rPr>
+          <w:rFonts w:ascii="Cantarell" w:hAnsi="Cantarell" w:cs="Cantarell"/>
+          <w:b w:val="false"/>
+          <w:b w:val="false"/>
+          <w:bCs w:val="false"/>
+        </w:rPr>
+      </w:pPr>
+      <w:r>
+        <w:rPr>
+          <w:rFonts w:cs="Cantarell" w:ascii="Cantarell" w:hAnsi="Cantarell"/>
+          <w:b w:val="false"/>
+          <w:bCs w:val="false"/>
+        </w:rPr>
+        <w:t xml:space="preserve">    </w:t>
+      </w:r>
+      <w:r>
+        <w:rPr>
+          <w:rFonts w:cs="Cantarell" w:ascii="Cantarell" w:hAnsi="Cantarell"/>
+          <w:b w:val="false"/>
+          <w:bCs w:val="false"/>
+        </w:rPr>
+        <w:t>'msg': 'User created successfully'</w:t>
+      </w:r>
+    </w:p>
+    <w:p>
+      <w:pPr>
+        <w:pStyle w:val="Normal"/>
+        <w:bidi w:val="0"/>
+        <w:jc w:val="left"/>
+        <w:rPr>
+          <w:rFonts w:ascii="Cantarell" w:hAnsi="Cantarell" w:cs="Cantarell"/>
+          <w:b w:val="false"/>
+          <w:b w:val="false"/>
+          <w:bCs w:val="false"/>
+        </w:rPr>
+      </w:pPr>
+      <w:r>
+        <w:rPr>
+          <w:rFonts w:cs="Cantarell" w:ascii="Cantarell" w:hAnsi="Cantarell"/>
+          <w:b w:val="false"/>
+          <w:bCs w:val="false"/>
+        </w:rPr>
+        <w:t>}</w:t>
+      </w:r>
+    </w:p>
+    <w:p>
+      <w:pPr>
+        <w:pStyle w:val="Normal"/>
+        <w:bidi w:val="0"/>
+        <w:jc w:val="left"/>
+        <w:rPr>
+          <w:rFonts w:ascii="Cantarell" w:hAnsi="Cantarell" w:cs="Cantarell"/>
+          <w:b w:val="false"/>
+          <w:b w:val="false"/>
+          <w:bCs w:val="false"/>
+        </w:rPr>
+      </w:pPr>
+      <w:r>
+        <w:rPr>
+          <w:rFonts w:cs="Cantarell" w:ascii="Cantarell" w:hAnsi="Cantarell"/>
+          <w:b w:val="false"/>
+          <w:bCs w:val="false"/>
+        </w:rPr>
+      </w:r>
+    </w:p>
+    <w:p>
+      <w:pPr>
+        <w:pStyle w:val="Normal"/>
+        <w:bidi w:val="0"/>
+        <w:jc w:val="left"/>
+        <w:rPr>
+          <w:rFonts w:ascii="Cantarell" w:hAnsi="Cantarell" w:cs="Cantarell"/>
+          <w:b w:val="false"/>
+          <w:b w:val="false"/>
+          <w:bCs w:val="false"/>
+        </w:rPr>
+      </w:pPr>
+      <w:r>
+        <w:rPr>
+          <w:rFonts w:cs="Cantarell" w:ascii="Cantarell" w:hAnsi="Cantarell"/>
+          <w:b w:val="false"/>
+          <w:bCs w:val="false"/>
+        </w:rPr>
+      </w:r>
+    </w:p>
+    <w:p>
+      <w:pPr>
+        <w:pStyle w:val="Normal"/>
+        <w:bidi w:val="0"/>
+        <w:jc w:val="left"/>
+        <w:rPr>
+          <w:rFonts w:ascii="Cantarell" w:hAnsi="Cantarell" w:cs="Cantarell"/>
+          <w:b w:val="false"/>
+          <w:b w:val="false"/>
+          <w:bCs w:val="false"/>
+        </w:rPr>
+      </w:pPr>
+      <w:r>
+        <w:rPr>
+          <w:rFonts w:cs="Cantarell" w:ascii="Cantarell" w:hAnsi="Cantarell"/>
+          <w:b w:val="false"/>
+          <w:bCs w:val="false"/>
+        </w:rPr>
+        <w:t>User Update</w:t>
+      </w:r>
+    </w:p>
+    <w:p>
+      <w:pPr>
+        <w:pStyle w:val="Normal"/>
+        <w:bidi w:val="0"/>
+        <w:jc w:val="left"/>
+        <w:rPr>
+          <w:rFonts w:ascii="Cantarell" w:hAnsi="Cantarell" w:cs="Cantarell"/>
+          <w:b w:val="false"/>
+          <w:b w:val="false"/>
+          <w:bCs w:val="false"/>
+        </w:rPr>
+      </w:pPr>
+      <w:r>
+        <w:rPr>
+          <w:rFonts w:cs="Cantarell" w:ascii="Cantarell" w:hAnsi="Cantarell"/>
+          <w:b w:val="false"/>
+          <w:bCs w:val="false"/>
+        </w:rPr>
+        <w:t>Endpoint: /users/&lt;username&gt;/edit/</w:t>
+      </w:r>
+    </w:p>
+    <w:p>
+      <w:pPr>
+        <w:pStyle w:val="Normal"/>
+        <w:bidi w:val="0"/>
+        <w:jc w:val="left"/>
+        <w:rPr>
+          <w:rFonts w:ascii="Cantarell" w:hAnsi="Cantarell" w:cs="Cantarell"/>
+          <w:b w:val="false"/>
+          <w:b w:val="false"/>
+          <w:bCs w:val="false"/>
+        </w:rPr>
+      </w:pPr>
+      <w:r>
+        <w:rPr>
+          <w:rFonts w:cs="Cantarell" w:ascii="Cantarell" w:hAnsi="Cantarell"/>
+          <w:b w:val="false"/>
+          <w:bCs w:val="false"/>
+        </w:rPr>
+        <w:t>Method: POST</w:t>
+      </w:r>
+    </w:p>
+    <w:p>
+      <w:pPr>
+        <w:pStyle w:val="Normal"/>
+        <w:bidi w:val="0"/>
+        <w:jc w:val="left"/>
+        <w:rPr>
+          <w:rFonts w:ascii="Cantarell" w:hAnsi="Cantarell" w:cs="Cantarell"/>
+          <w:b w:val="false"/>
+          <w:b w:val="false"/>
+          <w:bCs w:val="false"/>
+        </w:rPr>
+      </w:pPr>
+      <w:r>
+        <w:rPr>
+          <w:rFonts w:cs="Cantarell" w:ascii="Cantarell" w:hAnsi="Cantarell"/>
+          <w:b w:val="false"/>
+          <w:bCs w:val="false"/>
+        </w:rPr>
+        <w:t>Request:</w:t>
+      </w:r>
+    </w:p>
+    <w:p>
+      <w:pPr>
+        <w:pStyle w:val="Normal"/>
+        <w:bidi w:val="0"/>
+        <w:jc w:val="left"/>
+        <w:rPr>
+          <w:rFonts w:ascii="Cantarell" w:hAnsi="Cantarell" w:cs="Cantarell"/>
+          <w:b w:val="false"/>
+          <w:b w:val="false"/>
+          <w:bCs w:val="false"/>
+        </w:rPr>
+      </w:pPr>
+      <w:r>
+        <w:rPr>
+          <w:rFonts w:cs="Cantarell" w:ascii="Cantarell" w:hAnsi="Cantarell"/>
+          <w:b w:val="false"/>
+          <w:bCs w:val="false"/>
+        </w:rPr>
+        <w:t>{</w:t>
+      </w:r>
+    </w:p>
+    <w:p>
+      <w:pPr>
+        <w:pStyle w:val="Normal"/>
+        <w:bidi w:val="0"/>
+        <w:jc w:val="left"/>
+        <w:rPr>
+          <w:rFonts w:ascii="Cantarell" w:hAnsi="Cantarell" w:cs="Cantarell"/>
+          <w:b w:val="false"/>
+          <w:b w:val="false"/>
+          <w:bCs w:val="false"/>
+        </w:rPr>
+      </w:pPr>
+      <w:r>
+        <w:rPr>
+          <w:rFonts w:cs="Cantarell" w:ascii="Cantarell" w:hAnsi="Cantarell"/>
+          <w:b w:val="false"/>
+          <w:bCs w:val="false"/>
+        </w:rPr>
+        <w:tab/>
+        <w:t>"email": "radha@sita.com",</w:t>
+      </w:r>
+    </w:p>
+    <w:p>
+      <w:pPr>
+        <w:pStyle w:val="Normal"/>
+        <w:bidi w:val="0"/>
+        <w:jc w:val="left"/>
+        <w:rPr>
+          <w:rFonts w:ascii="Cantarell" w:hAnsi="Cantarell" w:cs="Cantarell"/>
+          <w:b w:val="false"/>
+          <w:b w:val="false"/>
+          <w:bCs w:val="false"/>
+        </w:rPr>
+      </w:pPr>
+      <w:r>
+        <w:rPr>
+          <w:rFonts w:cs="Cantarell" w:ascii="Cantarell" w:hAnsi="Cantarell"/>
+          <w:b w:val="false"/>
+          <w:bCs w:val="false"/>
+        </w:rPr>
+        <w:tab/>
+        <w:t>"password": "radheradhe"</w:t>
+      </w:r>
+    </w:p>
+    <w:p>
+      <w:pPr>
+        <w:pStyle w:val="Normal"/>
+        <w:bidi w:val="0"/>
+        <w:jc w:val="left"/>
+        <w:rPr>
+          <w:rFonts w:ascii="Cantarell" w:hAnsi="Cantarell" w:cs="Cantarell"/>
+          <w:b w:val="false"/>
+          <w:b w:val="false"/>
+          <w:bCs w:val="false"/>
+        </w:rPr>
+      </w:pPr>
+      <w:r>
+        <w:rPr>
+          <w:rFonts w:cs="Cantarell" w:ascii="Cantarell" w:hAnsi="Cantarell"/>
+          <w:b w:val="false"/>
+          <w:bCs w:val="false"/>
+        </w:rPr>
+        <w:t>}</w:t>
+      </w:r>
+    </w:p>
+    <w:p>
+      <w:pPr>
+        <w:pStyle w:val="Normal"/>
+        <w:bidi w:val="0"/>
+        <w:jc w:val="left"/>
+        <w:rPr>
+          <w:rFonts w:ascii="Cantarell" w:hAnsi="Cantarell" w:cs="Cantarell"/>
+          <w:b w:val="false"/>
+          <w:b w:val="false"/>
+          <w:bCs w:val="false"/>
+        </w:rPr>
+      </w:pPr>
+      <w:r>
+        <w:rPr>
+          <w:rFonts w:cs="Cantarell" w:ascii="Cantarell" w:hAnsi="Cantarell"/>
+          <w:b w:val="false"/>
+          <w:bCs w:val="false"/>
+        </w:rPr>
+      </w:r>
+    </w:p>
+    <w:p>
+      <w:pPr>
+        <w:pStyle w:val="Normal"/>
+        <w:bidi w:val="0"/>
+        <w:jc w:val="left"/>
+        <w:rPr>
+          <w:rFonts w:ascii="Cantarell" w:hAnsi="Cantarell" w:cs="Cantarell"/>
+          <w:b w:val="false"/>
+          <w:b w:val="false"/>
+          <w:bCs w:val="false"/>
+        </w:rPr>
+      </w:pPr>
+      <w:r>
+        <w:rPr>
+          <w:rFonts w:cs="Cantarell" w:ascii="Cantarell" w:hAnsi="Cantarell"/>
+          <w:b w:val="false"/>
+          <w:bCs w:val="false"/>
+        </w:rPr>
+        <w:t>Note: Only the fields to be edited should be included in the request data for user update. Username cannot be changed.</w:t>
+      </w:r>
+    </w:p>
+    <w:p>
+      <w:pPr>
+        <w:pStyle w:val="Normal"/>
+        <w:bidi w:val="0"/>
+        <w:jc w:val="left"/>
+        <w:rPr>
+          <w:rFonts w:ascii="Cantarell" w:hAnsi="Cantarell" w:cs="Cantarell"/>
+          <w:b w:val="false"/>
+          <w:b w:val="false"/>
+          <w:bCs w:val="false"/>
+        </w:rPr>
+      </w:pPr>
+      <w:r>
+        <w:rPr>
+          <w:rFonts w:cs="Cantarell" w:ascii="Cantarell" w:hAnsi="Cantarell"/>
+          <w:b w:val="false"/>
+          <w:bCs w:val="false"/>
+        </w:rPr>
+      </w:r>
+    </w:p>
+    <w:p>
+      <w:pPr>
+        <w:pStyle w:val="Normal"/>
+        <w:bidi w:val="0"/>
+        <w:jc w:val="left"/>
+        <w:rPr>
+          <w:rFonts w:ascii="Cantarell" w:hAnsi="Cantarell" w:cs="Cantarell"/>
+          <w:b w:val="false"/>
+          <w:b w:val="false"/>
+          <w:bCs w:val="false"/>
+        </w:rPr>
+      </w:pPr>
+      <w:r>
+        <w:rPr>
+          <w:rFonts w:cs="Cantarell" w:ascii="Cantarell" w:hAnsi="Cantarell"/>
+          <w:b w:val="false"/>
+          <w:bCs w:val="false"/>
+        </w:rPr>
+        <w:t>Response:</w:t>
+      </w:r>
+    </w:p>
+    <w:p>
+      <w:pPr>
+        <w:pStyle w:val="Normal"/>
+        <w:bidi w:val="0"/>
+        <w:jc w:val="left"/>
+        <w:rPr>
+          <w:rFonts w:ascii="Cantarell" w:hAnsi="Cantarell" w:cs="Cantarell"/>
+          <w:b w:val="false"/>
+          <w:b w:val="false"/>
+          <w:bCs w:val="false"/>
+        </w:rPr>
+      </w:pPr>
+      <w:r>
+        <w:rPr>
+          <w:rFonts w:cs="Cantarell" w:ascii="Cantarell" w:hAnsi="Cantarell"/>
+          <w:b w:val="false"/>
+          <w:bCs w:val="false"/>
+        </w:rPr>
+        <w:t>{</w:t>
+      </w:r>
+    </w:p>
+    <w:p>
+      <w:pPr>
+        <w:pStyle w:val="Normal"/>
+        <w:bidi w:val="0"/>
+        <w:jc w:val="left"/>
+        <w:rPr>
+          <w:rFonts w:ascii="Cantarell" w:hAnsi="Cantarell" w:cs="Cantarell"/>
+          <w:b w:val="false"/>
+          <w:b w:val="false"/>
+          <w:bCs w:val="false"/>
+        </w:rPr>
+      </w:pPr>
+      <w:r>
+        <w:rPr>
+          <w:rFonts w:cs="Cantarell" w:ascii="Cantarell" w:hAnsi="Cantarell"/>
+          <w:b w:val="false"/>
+          <w:bCs w:val="false"/>
+        </w:rPr>
+        <w:t xml:space="preserve">    “</w:t>
+      </w:r>
+      <w:r>
+        <w:rPr>
+          <w:rFonts w:cs="Cantarell" w:ascii="Cantarell" w:hAnsi="Cantarell"/>
+          <w:b w:val="false"/>
+          <w:bCs w:val="false"/>
+        </w:rPr>
+        <w:t>msg”: “success”</w:t>
+      </w:r>
+    </w:p>
+    <w:p>
+      <w:pPr>
+        <w:pStyle w:val="Normal"/>
+        <w:bidi w:val="0"/>
+        <w:jc w:val="left"/>
+        <w:rPr>
+          <w:rFonts w:ascii="Cantarell" w:hAnsi="Cantarell" w:cs="Cantarell"/>
+          <w:b w:val="false"/>
+          <w:b w:val="false"/>
+          <w:bCs w:val="false"/>
+        </w:rPr>
+      </w:pPr>
+      <w:r>
+        <w:rPr>
+          <w:rFonts w:cs="Cantarell" w:ascii="Cantarell" w:hAnsi="Cantarell"/>
+          <w:b w:val="false"/>
+          <w:bCs w:val="false"/>
+        </w:rPr>
+        <w:t xml:space="preserve">} </w:t>
+      </w:r>
+    </w:p>
+    <w:p>
+      <w:pPr>
+        <w:pStyle w:val="Normal"/>
+        <w:bidi w:val="0"/>
+        <w:jc w:val="left"/>
+        <w:rPr>
+          <w:rFonts w:ascii="Cantarell" w:hAnsi="Cantarell" w:cs="Cantarell"/>
+          <w:b w:val="false"/>
+          <w:b w:val="false"/>
+          <w:bCs w:val="false"/>
+        </w:rPr>
+      </w:pPr>
+      <w:r>
+        <w:rPr>
+          <w:rFonts w:cs="Cantarell" w:ascii="Cantarell" w:hAnsi="Cantarell"/>
+          <w:b w:val="false"/>
+          <w:bCs w:val="false"/>
+        </w:rPr>
+      </w:r>
+    </w:p>
+    <w:p>
+      <w:pPr>
+        <w:pStyle w:val="Normal"/>
+        <w:bidi w:val="0"/>
+        <w:jc w:val="left"/>
+        <w:rPr>
+          <w:rFonts w:ascii="Cantarell" w:hAnsi="Cantarell" w:cs="Cantarell"/>
+          <w:b w:val="false"/>
+          <w:b w:val="false"/>
+          <w:bCs w:val="false"/>
+        </w:rPr>
+      </w:pPr>
+      <w:r>
+        <w:rPr>
+          <w:rFonts w:cs="Cantarell" w:ascii="Cantarell" w:hAnsi="Cantarell"/>
+          <w:b w:val="false"/>
+          <w:bCs w:val="false"/>
+        </w:rPr>
       </w:r>
     </w:p>
     <w:p>
@@ -9811,6 +11047,7 @@
     <w:pPr>
       <w:widowControl/>
       <w:bidi w:val="0"/>
+      <w:spacing w:before="0" w:after="0"/>
       <w:jc w:val="left"/>
     </w:pPr>
     <w:rPr>
@@ -9828,6 +11065,14 @@
     <w:semiHidden/>
     <w:qFormat/>
     <w:rPr/>
+  </w:style>
+  <w:style w:type="character" w:styleId="InternetLink">
+    <w:name w:val="Internet Link"/>
+    <w:rPr>
+      <w:color w:val="000080"/>
+      <w:u w:val="single"/>
+      <w:lang w:val="zxx" w:eastAsia="zxx" w:bidi="zxx"/>
+    </w:rPr>
   </w:style>
   <w:style w:type="paragraph" w:styleId="Heading" w:customStyle="1">
     <w:name w:val="Heading"/>

</xml_diff>

<commit_message>
updated api documentation with Token format in headers for api call
</commit_message>
<xml_diff>
--- a/Loan Management Docs/API_DOCS.docx
+++ b/Loan Management Docs/API_DOCS.docx
@@ -537,6 +537,22 @@
         <w:pStyle w:val="Normal"/>
         <w:bidi w:val="0"/>
         <w:jc w:val="left"/>
+        <w:rPr/>
+      </w:pPr>
+      <w:r>
+        <w:rPr>
+          <w:rFonts w:cs="Cantarell" w:ascii="Cantarell" w:hAnsi="Cantarell"/>
+          <w:b/>
+          <w:bCs/>
+        </w:rPr>
+        <w:t>Loantype</w:t>
+      </w:r>
+    </w:p>
+    <w:p>
+      <w:pPr>
+        <w:pStyle w:val="Normal"/>
+        <w:bidi w:val="0"/>
+        <w:jc w:val="left"/>
         <w:rPr>
           <w:rFonts w:ascii="Cantarell" w:hAnsi="Cantarell" w:cs="Cantarell"/>
           <w:b/>
@@ -550,27 +566,6 @@
           <w:b/>
           <w:bCs/>
         </w:rPr>
-        <w:t>Loantype</w:t>
-      </w:r>
-    </w:p>
-    <w:p>
-      <w:pPr>
-        <w:pStyle w:val="Normal"/>
-        <w:bidi w:val="0"/>
-        <w:jc w:val="left"/>
-        <w:rPr>
-          <w:rFonts w:ascii="Cantarell" w:hAnsi="Cantarell" w:cs="Cantarell"/>
-          <w:b/>
-          <w:b/>
-          <w:bCs/>
-        </w:rPr>
-      </w:pPr>
-      <w:r>
-        <w:rPr>
-          <w:rFonts w:cs="Cantarell" w:ascii="Cantarell" w:hAnsi="Cantarell"/>
-          <w:b/>
-          <w:bCs/>
-        </w:rPr>
       </w:r>
     </w:p>
     <w:p>
@@ -1007,12 +1002,7 @@
         <w:pStyle w:val="Normal"/>
         <w:bidi w:val="0"/>
         <w:jc w:val="left"/>
-        <w:rPr>
-          <w:rFonts w:ascii="Cantarell" w:hAnsi="Cantarell" w:cs="Cantarell"/>
-          <w:b w:val="false"/>
-          <w:b w:val="false"/>
-          <w:bCs w:val="false"/>
-        </w:rPr>
+        <w:rPr/>
       </w:pPr>
       <w:r>
         <w:rPr>
@@ -1021,6 +1011,38 @@
           <w:bCs w:val="false"/>
         </w:rPr>
         <w:t>Type: Detail</w:t>
+      </w:r>
+    </w:p>
+    <w:p>
+      <w:pPr>
+        <w:pStyle w:val="Normal"/>
+        <w:bidi w:val="0"/>
+        <w:jc w:val="left"/>
+        <w:rPr>
+          <w:rFonts w:ascii="Cantarell" w:hAnsi="Cantarell" w:cs="Cantarell"/>
+          <w:b w:val="false"/>
+          <w:b w:val="false"/>
+          <w:bCs w:val="false"/>
+        </w:rPr>
+      </w:pPr>
+      <w:r>
+        <w:rPr/>
+      </w:r>
+    </w:p>
+    <w:p>
+      <w:pPr>
+        <w:pStyle w:val="Normal"/>
+        <w:bidi w:val="0"/>
+        <w:jc w:val="left"/>
+        <w:rPr/>
+      </w:pPr>
+      <w:r>
+        <w:rPr>
+          <w:rFonts w:cs="Cantarell" w:ascii="Cantarell" w:hAnsi="Cantarell"/>
+          <w:b w:val="false"/>
+          <w:bCs w:val="false"/>
+        </w:rPr>
+        <w:t>No authorization needed for this</w:t>
       </w:r>
     </w:p>
     <w:p>
@@ -1362,12 +1384,7 @@
         <w:pStyle w:val="Normal"/>
         <w:bidi w:val="0"/>
         <w:jc w:val="left"/>
-        <w:rPr>
-          <w:rFonts w:ascii="Cantarell" w:hAnsi="Cantarell" w:cs="Cantarell"/>
-          <w:b w:val="false"/>
-          <w:b w:val="false"/>
-          <w:bCs w:val="false"/>
-        </w:rPr>
+        <w:rPr/>
       </w:pPr>
       <w:r>
         <w:rPr>
@@ -1376,6 +1393,22 @@
           <w:bCs w:val="false"/>
         </w:rPr>
         <w:t>Type: List</w:t>
+      </w:r>
+    </w:p>
+    <w:p>
+      <w:pPr>
+        <w:pStyle w:val="Normal"/>
+        <w:bidi w:val="0"/>
+        <w:jc w:val="left"/>
+        <w:rPr/>
+      </w:pPr>
+      <w:r>
+        <w:rPr>
+          <w:rFonts w:cs="Cantarell" w:ascii="Cantarell" w:hAnsi="Cantarell"/>
+          <w:b w:val="false"/>
+          <w:bCs w:val="false"/>
+        </w:rPr>
+        <w:t>No authorization needed for this.</w:t>
       </w:r>
     </w:p>
     <w:p>
@@ -4484,15 +4517,7 @@
           <w:b w:val="false"/>
           <w:bCs w:val="false"/>
         </w:rPr>
-        <w:t>recruit_position”: “</w:t>
-      </w:r>
-      <w:r>
-        <w:rPr>
-          <w:rFonts w:cs="Cantarell" w:ascii="Cantarell" w:hAnsi="Cantarell"/>
-          <w:b w:val="false"/>
-          <w:bCs w:val="false"/>
-        </w:rPr>
-        <w:t>adf”,</w:t>
+        <w:t>recruit_position”: “adf”,</w:t>
       </w:r>
     </w:p>
     <w:p>
@@ -4826,13 +4851,6 @@
           <w:bCs w:val="false"/>
         </w:rPr>
         <w:t>mobile_number”: 9808010101,</w:t>
-      </w:r>
-      <w:r>
-        <w:rPr>
-          <w:rFonts w:cs="Cantarell" w:ascii="Cantarell" w:hAnsi="Cantarell"/>
-          <w:b w:val="false"/>
-          <w:bCs w:val="false"/>
-        </w:rPr>
         <w:br/>
         <w:t>"position": "dfd",</w:t>
       </w:r>
@@ -9804,15 +9822,7 @@
           <w:b w:val="false"/>
           <w:bCs w:val="false"/>
         </w:rPr>
-        <w:t xml:space="preserve">Endpoint: </w:t>
-      </w:r>
-      <w:r>
-        <w:rPr>
-          <w:rFonts w:cs="Cantarell" w:ascii="Cantarell" w:hAnsi="Cantarell"/>
-          <w:b w:val="false"/>
-          <w:bCs w:val="false"/>
-        </w:rPr>
-        <w:t>/user/add/</w:t>
+        <w:t>Endpoint: /user/add/</w:t>
       </w:r>
     </w:p>
     <w:p>
@@ -9941,12 +9951,7 @@
         <w:pStyle w:val="Normal"/>
         <w:bidi w:val="0"/>
         <w:jc w:val="left"/>
-        <w:rPr>
-          <w:rFonts w:ascii="Cantarell" w:hAnsi="Cantarell" w:cs="Cantarell"/>
-          <w:b w:val="false"/>
-          <w:b w:val="false"/>
-          <w:bCs w:val="false"/>
-        </w:rPr>
+        <w:rPr/>
       </w:pPr>
       <w:r>
         <w:rPr>
@@ -9975,16 +9980,14 @@
           <w:t>someuser@somecompany.com</w:t>
         </w:r>
       </w:hyperlink>
-      <w:hyperlink r:id="rId3">
-        <w:r>
-          <w:rPr>
-            <w:rFonts w:cs="Cantarell" w:ascii="Cantarell" w:hAnsi="Cantarell"/>
-            <w:b w:val="false"/>
-            <w:bCs w:val="false"/>
-          </w:rPr>
-          <w:t>”,</w:t>
-        </w:r>
-      </w:hyperlink>
+      <w:r>
+        <w:rPr>
+          <w:rFonts w:cs="Cantarell" w:ascii="Cantarell" w:hAnsi="Cantarell"/>
+          <w:b w:val="false"/>
+          <w:bCs w:val="false"/>
+        </w:rPr>
+        <w:t>”,</w:t>
+      </w:r>
     </w:p>
     <w:p>
       <w:pPr>
@@ -10675,41 +10678,71 @@
         <w:pStyle w:val="Normal"/>
         <w:bidi w:val="0"/>
         <w:jc w:val="left"/>
-        <w:rPr>
-          <w:rFonts w:ascii="Cantarell" w:hAnsi="Cantarell" w:cs="Cantarell"/>
-          <w:b w:val="false"/>
-          <w:b w:val="false"/>
-          <w:bCs w:val="false"/>
-        </w:rPr>
-      </w:pPr>
-      <w:r>
-        <w:rPr>
-          <w:rFonts w:cs="Cantarell" w:ascii="Cantarell" w:hAnsi="Cantarell"/>
-          <w:b w:val="false"/>
-          <w:bCs w:val="false"/>
-        </w:rPr>
-        <w:t>NOTE: Every request needs authorization token in headers.</w:t>
-      </w:r>
-    </w:p>
-    <w:p>
-      <w:pPr>
-        <w:pStyle w:val="Normal"/>
-        <w:bidi w:val="0"/>
-        <w:jc w:val="left"/>
-        <w:rPr>
-          <w:rFonts w:ascii="Cantarell" w:hAnsi="Cantarell" w:cs="Cantarell"/>
-          <w:b w:val="false"/>
-          <w:b w:val="false"/>
-          <w:bCs w:val="false"/>
-        </w:rPr>
-      </w:pPr>
-      <w:r>
-        <w:rPr>
-          <w:rFonts w:cs="Cantarell" w:ascii="Cantarell" w:hAnsi="Cantarell"/>
-          <w:b w:val="false"/>
-          <w:bCs w:val="false"/>
-        </w:rPr>
-        <w:t>Basic Authorization is valid. (Username and password).</w:t>
+        <w:rPr/>
+      </w:pPr>
+      <w:r>
+        <w:rPr>
+          <w:rFonts w:cs="Cantarell" w:ascii="Cantarell" w:hAnsi="Cantarell"/>
+          <w:b w:val="false"/>
+          <w:bCs w:val="false"/>
+        </w:rPr>
+        <w:t xml:space="preserve">NOTE: Every request needs authorization token in headers </w:t>
+      </w:r>
+      <w:r>
+        <w:rPr>
+          <w:rFonts w:cs="Cantarell" w:ascii="Cantarell" w:hAnsi="Cantarell"/>
+          <w:b w:val="false"/>
+          <w:bCs w:val="false"/>
+        </w:rPr>
+        <w:t>like this: (Token&lt;space&gt;token)</w:t>
+      </w:r>
+    </w:p>
+    <w:p>
+      <w:pPr>
+        <w:pStyle w:val="Normal"/>
+        <w:bidi w:val="0"/>
+        <w:jc w:val="left"/>
+        <w:rPr/>
+      </w:pPr>
+      <w:r>
+        <w:rPr>
+          <w:rFonts w:cs="Cantarell" w:ascii="Cantarell" w:hAnsi="Cantarell"/>
+          <w:b w:val="false"/>
+          <w:bCs w:val="false"/>
+        </w:rPr>
+        <w:t>eg:</w:t>
+      </w:r>
+    </w:p>
+    <w:p>
+      <w:pPr>
+        <w:pStyle w:val="Normal"/>
+        <w:bidi w:val="0"/>
+        <w:jc w:val="left"/>
+        <w:rPr/>
+      </w:pPr>
+      <w:r>
+        <w:rPr>
+          <w:rFonts w:cs="Cantarell" w:ascii="Cantarell" w:hAnsi="Cantarell"/>
+          <w:b w:val="false"/>
+          <w:bCs w:val="false"/>
+        </w:rPr>
+        <w:t>Token 7cuf8987fhdshfazxlksdjfdsiofue9845749857</w:t>
+      </w:r>
+    </w:p>
+    <w:p>
+      <w:pPr>
+        <w:pStyle w:val="Normal"/>
+        <w:bidi w:val="0"/>
+        <w:jc w:val="left"/>
+        <w:rPr>
+          <w:rFonts w:ascii="Cantarell" w:hAnsi="Cantarell" w:cs="Cantarell"/>
+          <w:b w:val="false"/>
+          <w:b w:val="false"/>
+          <w:bCs w:val="false"/>
+        </w:rPr>
+      </w:pPr>
+      <w:r>
+        <w:rPr/>
       </w:r>
     </w:p>
     <w:p>

</xml_diff>

<commit_message>
updated api documentation for authentication token check
</commit_message>
<xml_diff>
--- a/Loan Management Docs/API_DOCS.docx
+++ b/Loan Management Docs/API_DOCS.docx
@@ -1026,7 +1026,11 @@
         </w:rPr>
       </w:pPr>
       <w:r>
-        <w:rPr/>
+        <w:rPr>
+          <w:rFonts w:cs="Cantarell" w:ascii="Cantarell" w:hAnsi="Cantarell"/>
+          <w:b w:val="false"/>
+          <w:bCs w:val="false"/>
+        </w:rPr>
       </w:r>
     </w:p>
     <w:p>
@@ -10630,6 +10634,344 @@
           <w:b w:val="false"/>
           <w:bCs w:val="false"/>
         </w:rPr>
+        <w:t>Check Authentication Token</w:t>
+      </w:r>
+    </w:p>
+    <w:p>
+      <w:pPr>
+        <w:pStyle w:val="Normal"/>
+        <w:bidi w:val="0"/>
+        <w:jc w:val="left"/>
+        <w:rPr>
+          <w:rFonts w:ascii="Cantarell" w:hAnsi="Cantarell" w:cs="Cantarell"/>
+          <w:b w:val="false"/>
+          <w:b w:val="false"/>
+          <w:bCs w:val="false"/>
+        </w:rPr>
+      </w:pPr>
+      <w:r>
+        <w:rPr>
+          <w:rFonts w:cs="Cantarell" w:ascii="Cantarell" w:hAnsi="Cantarell"/>
+          <w:b w:val="false"/>
+          <w:bCs w:val="false"/>
+        </w:rPr>
+        <w:t>Method: POST</w:t>
+      </w:r>
+    </w:p>
+    <w:p>
+      <w:pPr>
+        <w:pStyle w:val="Normal"/>
+        <w:bidi w:val="0"/>
+        <w:jc w:val="left"/>
+        <w:rPr>
+          <w:rFonts w:ascii="Cantarell" w:hAnsi="Cantarell" w:cs="Cantarell"/>
+          <w:b w:val="false"/>
+          <w:b w:val="false"/>
+          <w:bCs w:val="false"/>
+        </w:rPr>
+      </w:pPr>
+      <w:r>
+        <w:rPr>
+          <w:rFonts w:cs="Cantarell" w:ascii="Cantarell" w:hAnsi="Cantarell"/>
+          <w:b w:val="false"/>
+          <w:bCs w:val="false"/>
+        </w:rPr>
+        <w:t>Endpoint: /api/check-token/</w:t>
+      </w:r>
+    </w:p>
+    <w:p>
+      <w:pPr>
+        <w:pStyle w:val="Normal"/>
+        <w:bidi w:val="0"/>
+        <w:jc w:val="left"/>
+        <w:rPr>
+          <w:rFonts w:ascii="Cantarell" w:hAnsi="Cantarell" w:cs="Cantarell"/>
+          <w:b w:val="false"/>
+          <w:b w:val="false"/>
+          <w:bCs w:val="false"/>
+        </w:rPr>
+      </w:pPr>
+      <w:r>
+        <w:rPr>
+          <w:rFonts w:cs="Cantarell" w:ascii="Cantarell" w:hAnsi="Cantarell"/>
+          <w:b w:val="false"/>
+          <w:bCs w:val="false"/>
+        </w:rPr>
+        <w:t>Request:</w:t>
+      </w:r>
+    </w:p>
+    <w:p>
+      <w:pPr>
+        <w:pStyle w:val="Normal"/>
+        <w:bidi w:val="0"/>
+        <w:jc w:val="left"/>
+        <w:rPr>
+          <w:rFonts w:ascii="Cantarell" w:hAnsi="Cantarell" w:cs="Cantarell"/>
+          <w:b w:val="false"/>
+          <w:b w:val="false"/>
+          <w:bCs w:val="false"/>
+        </w:rPr>
+      </w:pPr>
+      <w:r>
+        <w:rPr>
+          <w:rFonts w:cs="Cantarell" w:ascii="Cantarell" w:hAnsi="Cantarell"/>
+          <w:b w:val="false"/>
+          <w:bCs w:val="false"/>
+        </w:rPr>
+        <w:t>{</w:t>
+      </w:r>
+    </w:p>
+    <w:p>
+      <w:pPr>
+        <w:pStyle w:val="Normal"/>
+        <w:bidi w:val="0"/>
+        <w:jc w:val="left"/>
+        <w:rPr>
+          <w:rFonts w:ascii="Cantarell" w:hAnsi="Cantarell" w:cs="Cantarell"/>
+          <w:b w:val="false"/>
+          <w:b w:val="false"/>
+          <w:bCs w:val="false"/>
+        </w:rPr>
+      </w:pPr>
+      <w:r>
+        <w:rPr>
+          <w:rFonts w:cs="Cantarell" w:ascii="Cantarell" w:hAnsi="Cantarell"/>
+          <w:b w:val="false"/>
+          <w:bCs w:val="false"/>
+        </w:rPr>
+        <w:t xml:space="preserve">    “</w:t>
+      </w:r>
+      <w:r>
+        <w:rPr>
+          <w:rFonts w:cs="Cantarell" w:ascii="Cantarell" w:hAnsi="Cantarell"/>
+          <w:b w:val="false"/>
+          <w:bCs w:val="false"/>
+        </w:rPr>
+        <w:t>token”: “string”,</w:t>
+      </w:r>
+    </w:p>
+    <w:p>
+      <w:pPr>
+        <w:pStyle w:val="Normal"/>
+        <w:bidi w:val="0"/>
+        <w:jc w:val="left"/>
+        <w:rPr>
+          <w:rFonts w:ascii="Cantarell" w:hAnsi="Cantarell" w:cs="Cantarell"/>
+          <w:b w:val="false"/>
+          <w:b w:val="false"/>
+          <w:bCs w:val="false"/>
+        </w:rPr>
+      </w:pPr>
+      <w:r>
+        <w:rPr>
+          <w:rFonts w:cs="Cantarell" w:ascii="Cantarell" w:hAnsi="Cantarell"/>
+          <w:b w:val="false"/>
+          <w:bCs w:val="false"/>
+        </w:rPr>
+        <w:t>}</w:t>
+      </w:r>
+    </w:p>
+    <w:p>
+      <w:pPr>
+        <w:pStyle w:val="Normal"/>
+        <w:bidi w:val="0"/>
+        <w:jc w:val="left"/>
+        <w:rPr>
+          <w:rFonts w:ascii="Cantarell" w:hAnsi="Cantarell" w:cs="Cantarell"/>
+          <w:b w:val="false"/>
+          <w:b w:val="false"/>
+          <w:bCs w:val="false"/>
+        </w:rPr>
+      </w:pPr>
+      <w:r>
+        <w:rPr>
+          <w:rFonts w:cs="Cantarell" w:ascii="Cantarell" w:hAnsi="Cantarell"/>
+          <w:b w:val="false"/>
+          <w:bCs w:val="false"/>
+        </w:rPr>
+      </w:r>
+    </w:p>
+    <w:p>
+      <w:pPr>
+        <w:pStyle w:val="Normal"/>
+        <w:bidi w:val="0"/>
+        <w:jc w:val="left"/>
+        <w:rPr>
+          <w:rFonts w:ascii="Cantarell" w:hAnsi="Cantarell" w:cs="Cantarell"/>
+          <w:b w:val="false"/>
+          <w:b w:val="false"/>
+          <w:bCs w:val="false"/>
+        </w:rPr>
+      </w:pPr>
+      <w:r>
+        <w:rPr>
+          <w:rFonts w:cs="Cantarell" w:ascii="Cantarell" w:hAnsi="Cantarell"/>
+          <w:b w:val="false"/>
+          <w:bCs w:val="false"/>
+        </w:rPr>
+        <w:t>Response:</w:t>
+      </w:r>
+    </w:p>
+    <w:p>
+      <w:pPr>
+        <w:pStyle w:val="Normal"/>
+        <w:bidi w:val="0"/>
+        <w:jc w:val="left"/>
+        <w:rPr>
+          <w:rFonts w:ascii="Cantarell" w:hAnsi="Cantarell" w:cs="Cantarell"/>
+          <w:b w:val="false"/>
+          <w:b w:val="false"/>
+          <w:bCs w:val="false"/>
+        </w:rPr>
+      </w:pPr>
+      <w:r>
+        <w:rPr>
+          <w:rFonts w:cs="Cantarell" w:ascii="Cantarell" w:hAnsi="Cantarell"/>
+          <w:b w:val="false"/>
+          <w:bCs w:val="false"/>
+        </w:rPr>
+        <w:t>{</w:t>
+      </w:r>
+    </w:p>
+    <w:p>
+      <w:pPr>
+        <w:pStyle w:val="Normal"/>
+        <w:bidi w:val="0"/>
+        <w:jc w:val="left"/>
+        <w:rPr>
+          <w:rFonts w:ascii="Cantarell" w:hAnsi="Cantarell" w:cs="Cantarell"/>
+          <w:b w:val="false"/>
+          <w:b w:val="false"/>
+          <w:bCs w:val="false"/>
+        </w:rPr>
+      </w:pPr>
+      <w:r>
+        <w:rPr>
+          <w:rFonts w:cs="Cantarell" w:ascii="Cantarell" w:hAnsi="Cantarell"/>
+          <w:b w:val="false"/>
+          <w:bCs w:val="false"/>
+        </w:rPr>
+        <w:t xml:space="preserve">    “</w:t>
+      </w:r>
+      <w:r>
+        <w:rPr>
+          <w:rFonts w:cs="Cantarell" w:ascii="Cantarell" w:hAnsi="Cantarell"/>
+          <w:b w:val="false"/>
+          <w:bCs w:val="false"/>
+        </w:rPr>
+        <w:t>msg”: “Authentication token found”,</w:t>
+      </w:r>
+    </w:p>
+    <w:p>
+      <w:pPr>
+        <w:pStyle w:val="Normal"/>
+        <w:bidi w:val="0"/>
+        <w:jc w:val="left"/>
+        <w:rPr>
+          <w:rFonts w:ascii="Cantarell" w:hAnsi="Cantarell" w:cs="Cantarell"/>
+          <w:b w:val="false"/>
+          <w:b w:val="false"/>
+          <w:bCs w:val="false"/>
+        </w:rPr>
+      </w:pPr>
+      <w:r>
+        <w:rPr>
+          <w:rFonts w:cs="Cantarell" w:ascii="Cantarell" w:hAnsi="Cantarell"/>
+          <w:b w:val="false"/>
+          <w:bCs w:val="false"/>
+        </w:rPr>
+        <w:t xml:space="preserve">    “</w:t>
+      </w:r>
+      <w:r>
+        <w:rPr>
+          <w:rFonts w:cs="Cantarell" w:ascii="Cantarell" w:hAnsi="Cantarell"/>
+          <w:b w:val="false"/>
+          <w:bCs w:val="false"/>
+        </w:rPr>
+        <w:t>username”: “string”</w:t>
+      </w:r>
+    </w:p>
+    <w:p>
+      <w:pPr>
+        <w:pStyle w:val="Normal"/>
+        <w:bidi w:val="0"/>
+        <w:jc w:val="left"/>
+        <w:rPr>
+          <w:rFonts w:ascii="Cantarell" w:hAnsi="Cantarell" w:cs="Cantarell"/>
+          <w:b w:val="false"/>
+          <w:b w:val="false"/>
+          <w:bCs w:val="false"/>
+        </w:rPr>
+      </w:pPr>
+      <w:r>
+        <w:rPr>
+          <w:rFonts w:cs="Cantarell" w:ascii="Cantarell" w:hAnsi="Cantarell"/>
+          <w:b w:val="false"/>
+          <w:bCs w:val="false"/>
+        </w:rPr>
+        <w:t>}</w:t>
+      </w:r>
+    </w:p>
+    <w:p>
+      <w:pPr>
+        <w:pStyle w:val="Normal"/>
+        <w:bidi w:val="0"/>
+        <w:jc w:val="left"/>
+        <w:rPr>
+          <w:rFonts w:ascii="Cantarell" w:hAnsi="Cantarell" w:cs="Cantarell"/>
+          <w:b w:val="false"/>
+          <w:b w:val="false"/>
+          <w:bCs w:val="false"/>
+        </w:rPr>
+      </w:pPr>
+      <w:r>
+        <w:rPr>
+          <w:rFonts w:cs="Cantarell" w:ascii="Cantarell" w:hAnsi="Cantarell"/>
+          <w:b w:val="false"/>
+          <w:bCs w:val="false"/>
+        </w:rPr>
+      </w:r>
+    </w:p>
+    <w:p>
+      <w:pPr>
+        <w:pStyle w:val="Normal"/>
+        <w:bidi w:val="0"/>
+        <w:jc w:val="left"/>
+        <w:rPr>
+          <w:rFonts w:ascii="Cantarell" w:hAnsi="Cantarell" w:cs="Cantarell"/>
+          <w:b w:val="false"/>
+          <w:b w:val="false"/>
+          <w:bCs w:val="false"/>
+        </w:rPr>
+      </w:pPr>
+      <w:r>
+        <w:rPr>
+          <w:rFonts w:cs="Cantarell" w:ascii="Cantarell" w:hAnsi="Cantarell"/>
+          <w:b w:val="false"/>
+          <w:bCs w:val="false"/>
+        </w:rPr>
+        <w:t>Description:</w:t>
+      </w:r>
+    </w:p>
+    <w:p>
+      <w:pPr>
+        <w:pStyle w:val="Normal"/>
+        <w:bidi w:val="0"/>
+        <w:jc w:val="left"/>
+        <w:rPr>
+          <w:rFonts w:ascii="Cantarell" w:hAnsi="Cantarell" w:cs="Cantarell"/>
+          <w:b w:val="false"/>
+          <w:b w:val="false"/>
+          <w:bCs w:val="false"/>
+        </w:rPr>
+      </w:pPr>
+      <w:r>
+        <w:rPr>
+          <w:rFonts w:cs="Cantarell" w:ascii="Cantarell" w:hAnsi="Cantarell"/>
+          <w:b w:val="false"/>
+          <w:bCs w:val="false"/>
+        </w:rPr>
+        <w:t>This endpoint checks the avalailabilty of the authentication token. If Authentication token in not found or missing, msg part has the corresponding message and username part is empty string in the response.</w:t>
       </w:r>
     </w:p>
     <w:p>
@@ -10686,15 +11028,7 @@
           <w:b w:val="false"/>
           <w:bCs w:val="false"/>
         </w:rPr>
-        <w:t xml:space="preserve">NOTE: Every request needs authorization token in headers </w:t>
-      </w:r>
-      <w:r>
-        <w:rPr>
-          <w:rFonts w:cs="Cantarell" w:ascii="Cantarell" w:hAnsi="Cantarell"/>
-          <w:b w:val="false"/>
-          <w:bCs w:val="false"/>
-        </w:rPr>
-        <w:t>like this: (Token&lt;space&gt;token)</w:t>
+        <w:t>NOTE: Every request needs authorization token in headers like this: (Token&lt;space&gt;token)</w:t>
       </w:r>
     </w:p>
     <w:p>
@@ -10742,7 +11076,11 @@
         </w:rPr>
       </w:pPr>
       <w:r>
-        <w:rPr/>
+        <w:rPr>
+          <w:rFonts w:cs="Cantarell" w:ascii="Cantarell" w:hAnsi="Cantarell"/>
+          <w:b w:val="false"/>
+          <w:bCs w:val="false"/>
+        </w:rPr>
       </w:r>
     </w:p>
     <w:p>

</xml_diff>

<commit_message>
changed the required data for check-loan-details endpoint
</commit_message>
<xml_diff>
--- a/Loan Management Docs/API_DOCS.docx
+++ b/Loan Management Docs/API_DOCS.docx
@@ -11195,7 +11195,44 @@
           <w:bCs w:val="false"/>
         </w:rPr>
         <w:tab/>
-        <w:t>"employee_name": "Harke Haldaar",</w:t>
+        <w:t>"</w:t>
+      </w:r>
+      <w:r>
+        <w:rPr>
+          <w:rFonts w:cs="Cantarell" w:ascii="Cantarell" w:hAnsi="Cantarell"/>
+          <w:b w:val="false"/>
+          <w:bCs w:val="false"/>
+        </w:rPr>
+        <w:t>dob</w:t>
+      </w:r>
+      <w:r>
+        <w:rPr>
+          <w:rFonts w:cs="Cantarell" w:ascii="Cantarell" w:hAnsi="Cantarell"/>
+          <w:b w:val="false"/>
+          <w:bCs w:val="false"/>
+        </w:rPr>
+        <w:t>": "</w:t>
+      </w:r>
+      <w:r>
+        <w:rPr>
+          <w:rFonts w:eastAsia="NSimSun" w:cs="Cantarell" w:ascii="Cantarell" w:hAnsi="Cantarell"/>
+          <w:b w:val="false"/>
+          <w:bCs w:val="false"/>
+          <w:color w:val="auto"/>
+          <w:kern w:val="2"/>
+          <w:sz w:val="24"/>
+          <w:szCs w:val="24"/>
+          <w:lang w:val="en-US" w:eastAsia="zh-CN" w:bidi="hi-IN"/>
+        </w:rPr>
+        <w:t>1990-10-8</w:t>
+      </w:r>
+      <w:r>
+        <w:rPr>
+          <w:rFonts w:cs="Cantarell" w:ascii="Cantarell" w:hAnsi="Cantarell"/>
+          <w:b w:val="false"/>
+          <w:bCs w:val="false"/>
+        </w:rPr>
+        <w:t>",</w:t>
       </w:r>
     </w:p>
     <w:p>
@@ -11212,7 +11249,57 @@
           <w:bCs w:val="false"/>
         </w:rPr>
         <w:tab/>
-        <w:t>"employee_id": 1234,</w:t>
+        <w:t>"</w:t>
+      </w:r>
+      <w:r>
+        <w:rPr>
+          <w:rFonts w:eastAsia="NSimSun" w:cs="Cantarell" w:ascii="Cantarell" w:hAnsi="Cantarell"/>
+          <w:b w:val="false"/>
+          <w:bCs w:val="false"/>
+          <w:color w:val="auto"/>
+          <w:kern w:val="2"/>
+          <w:sz w:val="24"/>
+          <w:szCs w:val="24"/>
+          <w:lang w:val="en-US" w:eastAsia="zh-CN" w:bidi="hi-IN"/>
+        </w:rPr>
+        <w:t>loan</w:t>
+      </w:r>
+      <w:r>
+        <w:rPr>
+          <w:rFonts w:cs="Cantarell" w:ascii="Cantarell" w:hAnsi="Cantarell"/>
+          <w:b w:val="false"/>
+          <w:bCs w:val="false"/>
+        </w:rPr>
+        <w:t>_</w:t>
+      </w:r>
+      <w:r>
+        <w:rPr>
+          <w:rFonts w:cs="Cantarell" w:ascii="Cantarell" w:hAnsi="Cantarell"/>
+          <w:b w:val="false"/>
+          <w:bCs w:val="false"/>
+        </w:rPr>
+        <w:t>amount</w:t>
+      </w:r>
+      <w:r>
+        <w:rPr>
+          <w:rFonts w:cs="Cantarell" w:ascii="Cantarell" w:hAnsi="Cantarell"/>
+          <w:b w:val="false"/>
+          <w:bCs w:val="false"/>
+        </w:rPr>
+        <w:t>": 1</w:t>
+      </w:r>
+      <w:r>
+        <w:rPr>
+          <w:rFonts w:eastAsia="NSimSun" w:cs="Cantarell" w:ascii="Cantarell" w:hAnsi="Cantarell"/>
+          <w:b w:val="false"/>
+          <w:bCs w:val="false"/>
+          <w:color w:val="auto"/>
+          <w:kern w:val="2"/>
+          <w:sz w:val="24"/>
+          <w:szCs w:val="24"/>
+          <w:lang w:val="en-US" w:eastAsia="zh-CN" w:bidi="hi-IN"/>
+        </w:rPr>
+        <w:t>000000</w:t>
       </w:r>
     </w:p>
     <w:p>
@@ -11228,40 +11315,59 @@
           <w:b w:val="false"/>
           <w:bCs w:val="false"/>
         </w:rPr>
-        <w:tab/>
-        <w:t>"mobile_number": "9808010101"</w:t>
-      </w:r>
-    </w:p>
-    <w:p>
-      <w:pPr>
-        <w:pStyle w:val="Normal"/>
-        <w:bidi w:val="0"/>
-        <w:jc w:val="left"/>
+        <w:t>}</w:t>
+      </w:r>
+    </w:p>
+    <w:p>
+      <w:pPr>
+        <w:pStyle w:val="Normal"/>
+        <w:bidi w:val="0"/>
+        <w:jc w:val="left"/>
+        <w:rPr>
+          <w:rFonts w:ascii="Cantarell" w:hAnsi="Cantarell" w:cs="Cantarell"/>
+          <w:b w:val="false"/>
+          <w:b w:val="false"/>
+          <w:bCs w:val="false"/>
+        </w:rPr>
+      </w:pPr>
+      <w:r>
         <w:rPr/>
-      </w:pPr>
-      <w:r>
-        <w:rPr>
-          <w:rFonts w:cs="Cantarell" w:ascii="Cantarell" w:hAnsi="Cantarell"/>
-          <w:b w:val="false"/>
-          <w:bCs w:val="false"/>
-        </w:rPr>
-        <w:t>}</w:t>
-      </w:r>
-    </w:p>
-    <w:p>
-      <w:pPr>
-        <w:pStyle w:val="Normal"/>
-        <w:bidi w:val="0"/>
-        <w:jc w:val="left"/>
-        <w:rPr>
-          <w:rFonts w:ascii="Cantarell" w:hAnsi="Cantarell" w:cs="Cantarell"/>
-          <w:b w:val="false"/>
-          <w:b w:val="false"/>
-          <w:bCs w:val="false"/>
-        </w:rPr>
-      </w:pPr>
-      <w:r>
+      </w:r>
+    </w:p>
+    <w:p>
+      <w:pPr>
+        <w:pStyle w:val="Normal"/>
+        <w:bidi w:val="0"/>
+        <w:jc w:val="left"/>
         <w:rPr/>
+      </w:pPr>
+      <w:r>
+        <w:rPr>
+          <w:rFonts w:cs="Cantarell" w:ascii="Cantarell" w:hAnsi="Cantarell"/>
+          <w:b w:val="false"/>
+          <w:bCs w:val="false"/>
+        </w:rPr>
+        <w:t>DOB should be in “yyyy-mm-dd” format.</w:t>
+      </w:r>
+    </w:p>
+    <w:p>
+      <w:pPr>
+        <w:pStyle w:val="Normal"/>
+        <w:bidi w:val="0"/>
+        <w:jc w:val="left"/>
+        <w:rPr>
+          <w:rFonts w:ascii="Cantarell" w:hAnsi="Cantarell" w:cs="Cantarell"/>
+          <w:b w:val="false"/>
+          <w:b w:val="false"/>
+          <w:bCs w:val="false"/>
+        </w:rPr>
+      </w:pPr>
+      <w:r>
+        <w:rPr>
+          <w:rFonts w:cs="Cantarell" w:ascii="Cantarell" w:hAnsi="Cantarell"/>
+          <w:b w:val="false"/>
+          <w:bCs w:val="false"/>
+        </w:rPr>
       </w:r>
     </w:p>
     <w:p>

</xml_diff>

<commit_message>
api documentation updated for user permission add
</commit_message>
<xml_diff>
--- a/Loan Management Docs/API_DOCS.docx
+++ b/Loan Management Docs/API_DOCS.docx
@@ -306,7 +306,655 @@
           <w:b/>
           <w:bCs/>
         </w:rPr>
-        <w:t>token”: “token value here”</w:t>
+        <w:t>token”: “token value here”,</w:t>
+      </w:r>
+    </w:p>
+    <w:p>
+      <w:pPr>
+        <w:pStyle w:val="Normal"/>
+        <w:bidi w:val="0"/>
+        <w:jc w:val="left"/>
+        <w:rPr/>
+      </w:pPr>
+      <w:r>
+        <w:rPr>
+          <w:rFonts w:cs="Cantarell" w:ascii="Cantarell" w:hAnsi="Cantarell"/>
+          <w:b/>
+          <w:bCs/>
+        </w:rPr>
+        <w:t xml:space="preserve">    </w:t>
+      </w:r>
+      <w:r>
+        <w:rPr>
+          <w:rFonts w:cs="Cantarell" w:ascii="Cantarell" w:hAnsi="Cantarell"/>
+          <w:b/>
+          <w:bCs/>
+        </w:rPr>
+        <w:t>"username": "anupam",</w:t>
+      </w:r>
+    </w:p>
+    <w:p>
+      <w:pPr>
+        <w:pStyle w:val="Normal"/>
+        <w:bidi w:val="0"/>
+        <w:jc w:val="left"/>
+        <w:rPr/>
+      </w:pPr>
+      <w:r>
+        <w:rPr>
+          <w:rFonts w:cs="Cantarell" w:ascii="Cantarell" w:hAnsi="Cantarell"/>
+          <w:b/>
+          <w:bCs/>
+        </w:rPr>
+        <w:t xml:space="preserve">    </w:t>
+      </w:r>
+      <w:r>
+        <w:rPr>
+          <w:rFonts w:cs="Cantarell" w:ascii="Cantarell" w:hAnsi="Cantarell"/>
+          <w:b/>
+          <w:bCs/>
+        </w:rPr>
+        <w:t>"permissions": {</w:t>
+      </w:r>
+    </w:p>
+    <w:p>
+      <w:pPr>
+        <w:pStyle w:val="Normal"/>
+        <w:bidi w:val="0"/>
+        <w:jc w:val="left"/>
+        <w:rPr/>
+      </w:pPr>
+      <w:r>
+        <w:rPr>
+          <w:rFonts w:cs="Cantarell" w:ascii="Cantarell" w:hAnsi="Cantarell"/>
+          <w:b/>
+          <w:bCs/>
+        </w:rPr>
+        <w:t xml:space="preserve">        </w:t>
+      </w:r>
+      <w:r>
+        <w:rPr>
+          <w:rFonts w:cs="Cantarell" w:ascii="Cantarell" w:hAnsi="Cantarell"/>
+          <w:b/>
+          <w:bCs/>
+        </w:rPr>
+        <w:t>"loan": {</w:t>
+      </w:r>
+    </w:p>
+    <w:p>
+      <w:pPr>
+        <w:pStyle w:val="Normal"/>
+        <w:bidi w:val="0"/>
+        <w:jc w:val="left"/>
+        <w:rPr/>
+      </w:pPr>
+      <w:r>
+        <w:rPr>
+          <w:rFonts w:cs="Cantarell" w:ascii="Cantarell" w:hAnsi="Cantarell"/>
+          <w:b/>
+          <w:bCs/>
+        </w:rPr>
+        <w:t xml:space="preserve">            </w:t>
+      </w:r>
+      <w:r>
+        <w:rPr>
+          <w:rFonts w:cs="Cantarell" w:ascii="Cantarell" w:hAnsi="Cantarell"/>
+          <w:b/>
+          <w:bCs/>
+        </w:rPr>
+        <w:t>"create": false,</w:t>
+      </w:r>
+    </w:p>
+    <w:p>
+      <w:pPr>
+        <w:pStyle w:val="Normal"/>
+        <w:bidi w:val="0"/>
+        <w:jc w:val="left"/>
+        <w:rPr/>
+      </w:pPr>
+      <w:r>
+        <w:rPr>
+          <w:rFonts w:cs="Cantarell" w:ascii="Cantarell" w:hAnsi="Cantarell"/>
+          <w:b/>
+          <w:bCs/>
+        </w:rPr>
+        <w:t xml:space="preserve">            </w:t>
+      </w:r>
+      <w:r>
+        <w:rPr>
+          <w:rFonts w:cs="Cantarell" w:ascii="Cantarell" w:hAnsi="Cantarell"/>
+          <w:b/>
+          <w:bCs/>
+        </w:rPr>
+        <w:t>"retrieve": false,</w:t>
+      </w:r>
+    </w:p>
+    <w:p>
+      <w:pPr>
+        <w:pStyle w:val="Normal"/>
+        <w:bidi w:val="0"/>
+        <w:jc w:val="left"/>
+        <w:rPr/>
+      </w:pPr>
+      <w:r>
+        <w:rPr>
+          <w:rFonts w:cs="Cantarell" w:ascii="Cantarell" w:hAnsi="Cantarell"/>
+          <w:b/>
+          <w:bCs/>
+        </w:rPr>
+        <w:t xml:space="preserve">            </w:t>
+      </w:r>
+      <w:r>
+        <w:rPr>
+          <w:rFonts w:cs="Cantarell" w:ascii="Cantarell" w:hAnsi="Cantarell"/>
+          <w:b/>
+          <w:bCs/>
+        </w:rPr>
+        <w:t>"update": false,</w:t>
+      </w:r>
+    </w:p>
+    <w:p>
+      <w:pPr>
+        <w:pStyle w:val="Normal"/>
+        <w:bidi w:val="0"/>
+        <w:jc w:val="left"/>
+        <w:rPr/>
+      </w:pPr>
+      <w:r>
+        <w:rPr>
+          <w:rFonts w:cs="Cantarell" w:ascii="Cantarell" w:hAnsi="Cantarell"/>
+          <w:b/>
+          <w:bCs/>
+        </w:rPr>
+        <w:t xml:space="preserve">            </w:t>
+      </w:r>
+      <w:r>
+        <w:rPr>
+          <w:rFonts w:cs="Cantarell" w:ascii="Cantarell" w:hAnsi="Cantarell"/>
+          <w:b/>
+          <w:bCs/>
+        </w:rPr>
+        <w:t>"delete": false</w:t>
+      </w:r>
+    </w:p>
+    <w:p>
+      <w:pPr>
+        <w:pStyle w:val="Normal"/>
+        <w:bidi w:val="0"/>
+        <w:jc w:val="left"/>
+        <w:rPr/>
+      </w:pPr>
+      <w:r>
+        <w:rPr>
+          <w:rFonts w:cs="Cantarell" w:ascii="Cantarell" w:hAnsi="Cantarell"/>
+          <w:b/>
+          <w:bCs/>
+        </w:rPr>
+        <w:t xml:space="preserve">        </w:t>
+      </w:r>
+      <w:r>
+        <w:rPr>
+          <w:rFonts w:cs="Cantarell" w:ascii="Cantarell" w:hAnsi="Cantarell"/>
+          <w:b/>
+          <w:bCs/>
+        </w:rPr>
+        <w:t>},</w:t>
+      </w:r>
+    </w:p>
+    <w:p>
+      <w:pPr>
+        <w:pStyle w:val="Normal"/>
+        <w:bidi w:val="0"/>
+        <w:jc w:val="left"/>
+        <w:rPr/>
+      </w:pPr>
+      <w:r>
+        <w:rPr>
+          <w:rFonts w:cs="Cantarell" w:ascii="Cantarell" w:hAnsi="Cantarell"/>
+          <w:b/>
+          <w:bCs/>
+        </w:rPr>
+        <w:t xml:space="preserve">        </w:t>
+      </w:r>
+      <w:r>
+        <w:rPr>
+          <w:rFonts w:cs="Cantarell" w:ascii="Cantarell" w:hAnsi="Cantarell"/>
+          <w:b/>
+          <w:bCs/>
+        </w:rPr>
+        <w:t>"loantype": {</w:t>
+      </w:r>
+    </w:p>
+    <w:p>
+      <w:pPr>
+        <w:pStyle w:val="Normal"/>
+        <w:bidi w:val="0"/>
+        <w:jc w:val="left"/>
+        <w:rPr/>
+      </w:pPr>
+      <w:r>
+        <w:rPr>
+          <w:rFonts w:cs="Cantarell" w:ascii="Cantarell" w:hAnsi="Cantarell"/>
+          <w:b/>
+          <w:bCs/>
+        </w:rPr>
+        <w:t xml:space="preserve">            </w:t>
+      </w:r>
+      <w:r>
+        <w:rPr>
+          <w:rFonts w:cs="Cantarell" w:ascii="Cantarell" w:hAnsi="Cantarell"/>
+          <w:b/>
+          <w:bCs/>
+        </w:rPr>
+        <w:t>"create": false,</w:t>
+      </w:r>
+    </w:p>
+    <w:p>
+      <w:pPr>
+        <w:pStyle w:val="Normal"/>
+        <w:bidi w:val="0"/>
+        <w:jc w:val="left"/>
+        <w:rPr/>
+      </w:pPr>
+      <w:r>
+        <w:rPr>
+          <w:rFonts w:cs="Cantarell" w:ascii="Cantarell" w:hAnsi="Cantarell"/>
+          <w:b/>
+          <w:bCs/>
+        </w:rPr>
+        <w:t xml:space="preserve">            </w:t>
+      </w:r>
+      <w:r>
+        <w:rPr>
+          <w:rFonts w:cs="Cantarell" w:ascii="Cantarell" w:hAnsi="Cantarell"/>
+          <w:b/>
+          <w:bCs/>
+        </w:rPr>
+        <w:t>"retrieve": false,</w:t>
+      </w:r>
+    </w:p>
+    <w:p>
+      <w:pPr>
+        <w:pStyle w:val="Normal"/>
+        <w:bidi w:val="0"/>
+        <w:jc w:val="left"/>
+        <w:rPr/>
+      </w:pPr>
+      <w:r>
+        <w:rPr>
+          <w:rFonts w:cs="Cantarell" w:ascii="Cantarell" w:hAnsi="Cantarell"/>
+          <w:b/>
+          <w:bCs/>
+        </w:rPr>
+        <w:t xml:space="preserve">            </w:t>
+      </w:r>
+      <w:r>
+        <w:rPr>
+          <w:rFonts w:cs="Cantarell" w:ascii="Cantarell" w:hAnsi="Cantarell"/>
+          <w:b/>
+          <w:bCs/>
+        </w:rPr>
+        <w:t>"update": false,</w:t>
+      </w:r>
+    </w:p>
+    <w:p>
+      <w:pPr>
+        <w:pStyle w:val="Normal"/>
+        <w:bidi w:val="0"/>
+        <w:jc w:val="left"/>
+        <w:rPr/>
+      </w:pPr>
+      <w:r>
+        <w:rPr>
+          <w:rFonts w:cs="Cantarell" w:ascii="Cantarell" w:hAnsi="Cantarell"/>
+          <w:b/>
+          <w:bCs/>
+        </w:rPr>
+        <w:t xml:space="preserve">            </w:t>
+      </w:r>
+      <w:r>
+        <w:rPr>
+          <w:rFonts w:cs="Cantarell" w:ascii="Cantarell" w:hAnsi="Cantarell"/>
+          <w:b/>
+          <w:bCs/>
+        </w:rPr>
+        <w:t>"delete": false</w:t>
+      </w:r>
+    </w:p>
+    <w:p>
+      <w:pPr>
+        <w:pStyle w:val="Normal"/>
+        <w:bidi w:val="0"/>
+        <w:jc w:val="left"/>
+        <w:rPr/>
+      </w:pPr>
+      <w:r>
+        <w:rPr>
+          <w:rFonts w:cs="Cantarell" w:ascii="Cantarell" w:hAnsi="Cantarell"/>
+          <w:b/>
+          <w:bCs/>
+        </w:rPr>
+        <w:t xml:space="preserve">        </w:t>
+      </w:r>
+      <w:r>
+        <w:rPr>
+          <w:rFonts w:cs="Cantarell" w:ascii="Cantarell" w:hAnsi="Cantarell"/>
+          <w:b/>
+          <w:bCs/>
+        </w:rPr>
+        <w:t>},</w:t>
+      </w:r>
+    </w:p>
+    <w:p>
+      <w:pPr>
+        <w:pStyle w:val="Normal"/>
+        <w:bidi w:val="0"/>
+        <w:jc w:val="left"/>
+        <w:rPr/>
+      </w:pPr>
+      <w:r>
+        <w:rPr>
+          <w:rFonts w:cs="Cantarell" w:ascii="Cantarell" w:hAnsi="Cantarell"/>
+          <w:b/>
+          <w:bCs/>
+        </w:rPr>
+        <w:t xml:space="preserve">        </w:t>
+      </w:r>
+      <w:r>
+        <w:rPr>
+          <w:rFonts w:cs="Cantarell" w:ascii="Cantarell" w:hAnsi="Cantarell"/>
+          <w:b/>
+          <w:bCs/>
+        </w:rPr>
+        <w:t>"payment": {</w:t>
+      </w:r>
+    </w:p>
+    <w:p>
+      <w:pPr>
+        <w:pStyle w:val="Normal"/>
+        <w:bidi w:val="0"/>
+        <w:jc w:val="left"/>
+        <w:rPr/>
+      </w:pPr>
+      <w:r>
+        <w:rPr>
+          <w:rFonts w:cs="Cantarell" w:ascii="Cantarell" w:hAnsi="Cantarell"/>
+          <w:b/>
+          <w:bCs/>
+        </w:rPr>
+        <w:t xml:space="preserve">            </w:t>
+      </w:r>
+      <w:r>
+        <w:rPr>
+          <w:rFonts w:cs="Cantarell" w:ascii="Cantarell" w:hAnsi="Cantarell"/>
+          <w:b/>
+          <w:bCs/>
+        </w:rPr>
+        <w:t>"create": false,</w:t>
+      </w:r>
+    </w:p>
+    <w:p>
+      <w:pPr>
+        <w:pStyle w:val="Normal"/>
+        <w:bidi w:val="0"/>
+        <w:jc w:val="left"/>
+        <w:rPr/>
+      </w:pPr>
+      <w:r>
+        <w:rPr>
+          <w:rFonts w:cs="Cantarell" w:ascii="Cantarell" w:hAnsi="Cantarell"/>
+          <w:b/>
+          <w:bCs/>
+        </w:rPr>
+        <w:t xml:space="preserve">            </w:t>
+      </w:r>
+      <w:r>
+        <w:rPr>
+          <w:rFonts w:cs="Cantarell" w:ascii="Cantarell" w:hAnsi="Cantarell"/>
+          <w:b/>
+          <w:bCs/>
+        </w:rPr>
+        <w:t>"retrieve": false,</w:t>
+      </w:r>
+    </w:p>
+    <w:p>
+      <w:pPr>
+        <w:pStyle w:val="Normal"/>
+        <w:bidi w:val="0"/>
+        <w:jc w:val="left"/>
+        <w:rPr/>
+      </w:pPr>
+      <w:r>
+        <w:rPr>
+          <w:rFonts w:cs="Cantarell" w:ascii="Cantarell" w:hAnsi="Cantarell"/>
+          <w:b/>
+          <w:bCs/>
+        </w:rPr>
+        <w:t xml:space="preserve">            </w:t>
+      </w:r>
+      <w:r>
+        <w:rPr>
+          <w:rFonts w:cs="Cantarell" w:ascii="Cantarell" w:hAnsi="Cantarell"/>
+          <w:b/>
+          <w:bCs/>
+        </w:rPr>
+        <w:t>"update": false,</w:t>
+      </w:r>
+    </w:p>
+    <w:p>
+      <w:pPr>
+        <w:pStyle w:val="Normal"/>
+        <w:bidi w:val="0"/>
+        <w:jc w:val="left"/>
+        <w:rPr/>
+      </w:pPr>
+      <w:r>
+        <w:rPr>
+          <w:rFonts w:cs="Cantarell" w:ascii="Cantarell" w:hAnsi="Cantarell"/>
+          <w:b/>
+          <w:bCs/>
+        </w:rPr>
+        <w:t xml:space="preserve">            </w:t>
+      </w:r>
+      <w:r>
+        <w:rPr>
+          <w:rFonts w:cs="Cantarell" w:ascii="Cantarell" w:hAnsi="Cantarell"/>
+          <w:b/>
+          <w:bCs/>
+        </w:rPr>
+        <w:t>"delete": false</w:t>
+      </w:r>
+    </w:p>
+    <w:p>
+      <w:pPr>
+        <w:pStyle w:val="Normal"/>
+        <w:bidi w:val="0"/>
+        <w:jc w:val="left"/>
+        <w:rPr/>
+      </w:pPr>
+      <w:r>
+        <w:rPr>
+          <w:rFonts w:cs="Cantarell" w:ascii="Cantarell" w:hAnsi="Cantarell"/>
+          <w:b/>
+          <w:bCs/>
+        </w:rPr>
+        <w:t xml:space="preserve">        </w:t>
+      </w:r>
+      <w:r>
+        <w:rPr>
+          <w:rFonts w:cs="Cantarell" w:ascii="Cantarell" w:hAnsi="Cantarell"/>
+          <w:b/>
+          <w:bCs/>
+        </w:rPr>
+        <w:t>},</w:t>
+      </w:r>
+    </w:p>
+    <w:p>
+      <w:pPr>
+        <w:pStyle w:val="Normal"/>
+        <w:bidi w:val="0"/>
+        <w:jc w:val="left"/>
+        <w:rPr/>
+      </w:pPr>
+      <w:r>
+        <w:rPr>
+          <w:rFonts w:cs="Cantarell" w:ascii="Cantarell" w:hAnsi="Cantarell"/>
+          <w:b/>
+          <w:bCs/>
+        </w:rPr>
+        <w:t xml:space="preserve">        </w:t>
+      </w:r>
+      <w:r>
+        <w:rPr>
+          <w:rFonts w:cs="Cantarell" w:ascii="Cantarell" w:hAnsi="Cantarell"/>
+          <w:b/>
+          <w:bCs/>
+        </w:rPr>
+        <w:t>"user": {</w:t>
+      </w:r>
+    </w:p>
+    <w:p>
+      <w:pPr>
+        <w:pStyle w:val="Normal"/>
+        <w:bidi w:val="0"/>
+        <w:jc w:val="left"/>
+        <w:rPr/>
+      </w:pPr>
+      <w:r>
+        <w:rPr>
+          <w:rFonts w:cs="Cantarell" w:ascii="Cantarell" w:hAnsi="Cantarell"/>
+          <w:b/>
+          <w:bCs/>
+        </w:rPr>
+        <w:t xml:space="preserve">            </w:t>
+      </w:r>
+      <w:r>
+        <w:rPr>
+          <w:rFonts w:cs="Cantarell" w:ascii="Cantarell" w:hAnsi="Cantarell"/>
+          <w:b/>
+          <w:bCs/>
+        </w:rPr>
+        <w:t>"create": false,</w:t>
+      </w:r>
+    </w:p>
+    <w:p>
+      <w:pPr>
+        <w:pStyle w:val="Normal"/>
+        <w:bidi w:val="0"/>
+        <w:jc w:val="left"/>
+        <w:rPr/>
+      </w:pPr>
+      <w:r>
+        <w:rPr>
+          <w:rFonts w:cs="Cantarell" w:ascii="Cantarell" w:hAnsi="Cantarell"/>
+          <w:b/>
+          <w:bCs/>
+        </w:rPr>
+        <w:t xml:space="preserve">            </w:t>
+      </w:r>
+      <w:r>
+        <w:rPr>
+          <w:rFonts w:cs="Cantarell" w:ascii="Cantarell" w:hAnsi="Cantarell"/>
+          <w:b/>
+          <w:bCs/>
+        </w:rPr>
+        <w:t>"retrieve": false,</w:t>
+      </w:r>
+    </w:p>
+    <w:p>
+      <w:pPr>
+        <w:pStyle w:val="Normal"/>
+        <w:bidi w:val="0"/>
+        <w:jc w:val="left"/>
+        <w:rPr/>
+      </w:pPr>
+      <w:r>
+        <w:rPr>
+          <w:rFonts w:cs="Cantarell" w:ascii="Cantarell" w:hAnsi="Cantarell"/>
+          <w:b/>
+          <w:bCs/>
+        </w:rPr>
+        <w:t xml:space="preserve">            </w:t>
+      </w:r>
+      <w:r>
+        <w:rPr>
+          <w:rFonts w:cs="Cantarell" w:ascii="Cantarell" w:hAnsi="Cantarell"/>
+          <w:b/>
+          <w:bCs/>
+        </w:rPr>
+        <w:t>"update": false,</w:t>
+      </w:r>
+    </w:p>
+    <w:p>
+      <w:pPr>
+        <w:pStyle w:val="Normal"/>
+        <w:bidi w:val="0"/>
+        <w:jc w:val="left"/>
+        <w:rPr/>
+      </w:pPr>
+      <w:r>
+        <w:rPr>
+          <w:rFonts w:cs="Cantarell" w:ascii="Cantarell" w:hAnsi="Cantarell"/>
+          <w:b/>
+          <w:bCs/>
+        </w:rPr>
+        <w:t xml:space="preserve">            </w:t>
+      </w:r>
+      <w:r>
+        <w:rPr>
+          <w:rFonts w:cs="Cantarell" w:ascii="Cantarell" w:hAnsi="Cantarell"/>
+          <w:b/>
+          <w:bCs/>
+        </w:rPr>
+        <w:t>"delete": false</w:t>
+      </w:r>
+    </w:p>
+    <w:p>
+      <w:pPr>
+        <w:pStyle w:val="Normal"/>
+        <w:bidi w:val="0"/>
+        <w:jc w:val="left"/>
+        <w:rPr/>
+      </w:pPr>
+      <w:r>
+        <w:rPr>
+          <w:rFonts w:cs="Cantarell" w:ascii="Cantarell" w:hAnsi="Cantarell"/>
+          <w:b/>
+          <w:bCs/>
+        </w:rPr>
+        <w:t xml:space="preserve">        </w:t>
+      </w:r>
+      <w:r>
+        <w:rPr>
+          <w:rFonts w:cs="Cantarell" w:ascii="Cantarell" w:hAnsi="Cantarell"/>
+          <w:b/>
+          <w:bCs/>
+        </w:rPr>
+        <w:t>}</w:t>
+      </w:r>
+    </w:p>
+    <w:p>
+      <w:pPr>
+        <w:pStyle w:val="Normal"/>
+        <w:bidi w:val="0"/>
+        <w:jc w:val="left"/>
+        <w:rPr/>
+      </w:pPr>
+      <w:r>
+        <w:rPr>
+          <w:rFonts w:cs="Cantarell" w:ascii="Cantarell" w:hAnsi="Cantarell"/>
+          <w:b/>
+          <w:bCs/>
+        </w:rPr>
+        <w:t xml:space="preserve">    </w:t>
+      </w:r>
+      <w:r>
+        <w:rPr>
+          <w:rFonts w:cs="Cantarell" w:ascii="Cantarell" w:hAnsi="Cantarell"/>
+          <w:b/>
+          <w:bCs/>
+        </w:rPr>
+        <w:t>}</w:t>
       </w:r>
     </w:p>
     <w:p>
@@ -10056,12 +10704,7 @@
         <w:pStyle w:val="Normal"/>
         <w:bidi w:val="0"/>
         <w:jc w:val="left"/>
-        <w:rPr>
-          <w:rFonts w:ascii="Cantarell" w:hAnsi="Cantarell" w:cs="Cantarell"/>
-          <w:b w:val="false"/>
-          <w:b w:val="false"/>
-          <w:bCs w:val="false"/>
-        </w:rPr>
+        <w:rPr/>
       </w:pPr>
       <w:r>
         <w:rPr>
@@ -10077,21 +10720,361 @@
           <w:b w:val="false"/>
           <w:bCs w:val="false"/>
         </w:rPr>
-        <w:t>is_staff”: false</w:t>
-      </w:r>
-    </w:p>
-    <w:p>
-      <w:pPr>
-        <w:pStyle w:val="Normal"/>
-        <w:bidi w:val="0"/>
-        <w:jc w:val="left"/>
-        <w:rPr>
-          <w:rFonts w:ascii="Cantarell" w:hAnsi="Cantarell" w:cs="Cantarell"/>
-          <w:b w:val="false"/>
-          <w:b w:val="false"/>
-          <w:bCs w:val="false"/>
-        </w:rPr>
-      </w:pPr>
+        <w:t>is_staff”: false,</w:t>
+      </w:r>
+    </w:p>
+    <w:p>
+      <w:pPr>
+        <w:pStyle w:val="Normal"/>
+        <w:bidi w:val="0"/>
+        <w:jc w:val="left"/>
+        <w:rPr/>
+      </w:pPr>
+      <w:r>
+        <w:rPr>
+          <w:rFonts w:cs="Cantarell" w:ascii="Cantarell" w:hAnsi="Cantarell"/>
+          <w:b w:val="false"/>
+          <w:bCs w:val="false"/>
+        </w:rPr>
+        <w:t xml:space="preserve">     </w:t>
+      </w:r>
+      <w:r>
+        <w:rPr>
+          <w:rFonts w:cs="Cantarell" w:ascii="Cantarell" w:hAnsi="Cantarell"/>
+          <w:b w:val="false"/>
+          <w:bCs w:val="false"/>
+        </w:rPr>
+        <w:t xml:space="preserve">"permissions": </w:t>
+      </w:r>
+      <w:bookmarkStart w:id="1" w:name="__DdeLink__1219_2919406815"/>
+      <w:r>
+        <w:rPr>
+          <w:rFonts w:cs="Cantarell" w:ascii="Cantarell" w:hAnsi="Cantarell"/>
+          <w:b w:val="false"/>
+          <w:bCs w:val="false"/>
+        </w:rPr>
+        <w:t>{</w:t>
+      </w:r>
+    </w:p>
+    <w:p>
+      <w:pPr>
+        <w:pStyle w:val="Normal"/>
+        <w:bidi w:val="0"/>
+        <w:jc w:val="left"/>
+        <w:rPr/>
+      </w:pPr>
+      <w:r>
+        <w:rPr>
+          <w:rFonts w:cs="Cantarell" w:ascii="Cantarell" w:hAnsi="Cantarell"/>
+          <w:b w:val="false"/>
+          <w:bCs w:val="false"/>
+        </w:rPr>
+        <w:tab/>
+        <w:tab/>
+        <w:t>"loan": {</w:t>
+      </w:r>
+    </w:p>
+    <w:p>
+      <w:pPr>
+        <w:pStyle w:val="Normal"/>
+        <w:bidi w:val="0"/>
+        <w:jc w:val="left"/>
+        <w:rPr/>
+      </w:pPr>
+      <w:r>
+        <w:rPr>
+          <w:rFonts w:cs="Cantarell" w:ascii="Cantarell" w:hAnsi="Cantarell"/>
+          <w:b w:val="false"/>
+          <w:bCs w:val="false"/>
+        </w:rPr>
+        <w:tab/>
+        <w:tab/>
+        <w:tab/>
+        <w:t>"create": true,</w:t>
+      </w:r>
+    </w:p>
+    <w:p>
+      <w:pPr>
+        <w:pStyle w:val="Normal"/>
+        <w:bidi w:val="0"/>
+        <w:jc w:val="left"/>
+        <w:rPr/>
+      </w:pPr>
+      <w:r>
+        <w:rPr>
+          <w:rFonts w:cs="Cantarell" w:ascii="Cantarell" w:hAnsi="Cantarell"/>
+          <w:b w:val="false"/>
+          <w:bCs w:val="false"/>
+        </w:rPr>
+        <w:tab/>
+        <w:tab/>
+        <w:tab/>
+        <w:t>"retrieve": true,</w:t>
+      </w:r>
+    </w:p>
+    <w:p>
+      <w:pPr>
+        <w:pStyle w:val="Normal"/>
+        <w:bidi w:val="0"/>
+        <w:jc w:val="left"/>
+        <w:rPr/>
+      </w:pPr>
+      <w:r>
+        <w:rPr>
+          <w:rFonts w:cs="Cantarell" w:ascii="Cantarell" w:hAnsi="Cantarell"/>
+          <w:b w:val="false"/>
+          <w:bCs w:val="false"/>
+        </w:rPr>
+        <w:tab/>
+        <w:tab/>
+        <w:tab/>
+        <w:t>"update": true,</w:t>
+      </w:r>
+    </w:p>
+    <w:p>
+      <w:pPr>
+        <w:pStyle w:val="Normal"/>
+        <w:bidi w:val="0"/>
+        <w:jc w:val="left"/>
+        <w:rPr/>
+      </w:pPr>
+      <w:r>
+        <w:rPr>
+          <w:rFonts w:cs="Cantarell" w:ascii="Cantarell" w:hAnsi="Cantarell"/>
+          <w:b w:val="false"/>
+          <w:bCs w:val="false"/>
+        </w:rPr>
+        <w:tab/>
+        <w:tab/>
+        <w:tab/>
+        <w:t>"delete": true</w:t>
+      </w:r>
+    </w:p>
+    <w:p>
+      <w:pPr>
+        <w:pStyle w:val="Normal"/>
+        <w:bidi w:val="0"/>
+        <w:jc w:val="left"/>
+        <w:rPr/>
+      </w:pPr>
+      <w:r>
+        <w:rPr>
+          <w:rFonts w:cs="Cantarell" w:ascii="Cantarell" w:hAnsi="Cantarell"/>
+          <w:b w:val="false"/>
+          <w:bCs w:val="false"/>
+        </w:rPr>
+        <w:tab/>
+        <w:tab/>
+        <w:t>},</w:t>
+      </w:r>
+    </w:p>
+    <w:p>
+      <w:pPr>
+        <w:pStyle w:val="Normal"/>
+        <w:bidi w:val="0"/>
+        <w:jc w:val="left"/>
+        <w:rPr/>
+      </w:pPr>
+      <w:r>
+        <w:rPr>
+          <w:rFonts w:cs="Cantarell" w:ascii="Cantarell" w:hAnsi="Cantarell"/>
+          <w:b w:val="false"/>
+          <w:bCs w:val="false"/>
+        </w:rPr>
+        <w:t xml:space="preserve">                         “</w:t>
+      </w:r>
+      <w:r>
+        <w:rPr>
+          <w:rFonts w:cs="Cantarell" w:ascii="Cantarell" w:hAnsi="Cantarell"/>
+          <w:b w:val="false"/>
+          <w:bCs w:val="false"/>
+        </w:rPr>
+        <w:t>loantype”: {</w:t>
+      </w:r>
+    </w:p>
+    <w:p>
+      <w:pPr>
+        <w:pStyle w:val="Normal"/>
+        <w:bidi w:val="0"/>
+        <w:jc w:val="left"/>
+        <w:rPr/>
+      </w:pPr>
+      <w:r>
+        <w:rPr>
+          <w:rFonts w:cs="Cantarell" w:ascii="Cantarell" w:hAnsi="Cantarell"/>
+          <w:b w:val="false"/>
+          <w:bCs w:val="false"/>
+        </w:rPr>
+        <w:t xml:space="preserve">                                           “</w:t>
+      </w:r>
+      <w:r>
+        <w:rPr>
+          <w:rFonts w:cs="Cantarell" w:ascii="Cantarell" w:hAnsi="Cantarell"/>
+          <w:b w:val="false"/>
+          <w:bCs w:val="false"/>
+        </w:rPr>
+        <w:t>create”: true</w:t>
+      </w:r>
+    </w:p>
+    <w:p>
+      <w:pPr>
+        <w:pStyle w:val="Normal"/>
+        <w:bidi w:val="0"/>
+        <w:jc w:val="left"/>
+        <w:rPr/>
+      </w:pPr>
+      <w:r>
+        <w:rPr>
+          <w:rFonts w:cs="Cantarell" w:ascii="Cantarell" w:hAnsi="Cantarell"/>
+          <w:b w:val="false"/>
+          <w:bCs w:val="false"/>
+        </w:rPr>
+        <w:t xml:space="preserve">                           </w:t>
+      </w:r>
+      <w:r>
+        <w:rPr>
+          <w:rFonts w:cs="Cantarell" w:ascii="Cantarell" w:hAnsi="Cantarell"/>
+          <w:b w:val="false"/>
+          <w:bCs w:val="false"/>
+        </w:rPr>
+        <w:t>},</w:t>
+      </w:r>
+    </w:p>
+    <w:p>
+      <w:pPr>
+        <w:pStyle w:val="Normal"/>
+        <w:bidi w:val="0"/>
+        <w:jc w:val="left"/>
+        <w:rPr/>
+      </w:pPr>
+      <w:r>
+        <w:rPr>
+          <w:rFonts w:cs="Cantarell" w:ascii="Cantarell" w:hAnsi="Cantarell"/>
+          <w:b w:val="false"/>
+          <w:bCs w:val="false"/>
+        </w:rPr>
+        <w:t xml:space="preserve">                         “</w:t>
+      </w:r>
+      <w:r>
+        <w:rPr>
+          <w:rFonts w:cs="Cantarell" w:ascii="Cantarell" w:hAnsi="Cantarell"/>
+          <w:b w:val="false"/>
+          <w:bCs w:val="false"/>
+        </w:rPr>
+        <w:t>payment”: {</w:t>
+      </w:r>
+    </w:p>
+    <w:p>
+      <w:pPr>
+        <w:pStyle w:val="Normal"/>
+        <w:bidi w:val="0"/>
+        <w:jc w:val="left"/>
+        <w:rPr/>
+      </w:pPr>
+      <w:r>
+        <w:rPr>
+          <w:rFonts w:cs="Cantarell" w:ascii="Cantarell" w:hAnsi="Cantarell"/>
+          <w:b w:val="false"/>
+          <w:bCs w:val="false"/>
+        </w:rPr>
+        <w:t xml:space="preserve">                                            “</w:t>
+      </w:r>
+      <w:r>
+        <w:rPr>
+          <w:rFonts w:cs="Cantarell" w:ascii="Cantarell" w:hAnsi="Cantarell"/>
+          <w:b w:val="false"/>
+          <w:bCs w:val="false"/>
+        </w:rPr>
+        <w:t>update”: false</w:t>
+      </w:r>
+    </w:p>
+    <w:p>
+      <w:pPr>
+        <w:pStyle w:val="Normal"/>
+        <w:bidi w:val="0"/>
+        <w:jc w:val="left"/>
+        <w:rPr/>
+      </w:pPr>
+      <w:r>
+        <w:rPr>
+          <w:rFonts w:cs="Cantarell" w:ascii="Cantarell" w:hAnsi="Cantarell"/>
+          <w:b w:val="false"/>
+          <w:bCs w:val="false"/>
+        </w:rPr>
+        <w:t xml:space="preserve">                           </w:t>
+      </w:r>
+      <w:r>
+        <w:rPr>
+          <w:rFonts w:cs="Cantarell" w:ascii="Cantarell" w:hAnsi="Cantarell"/>
+          <w:b w:val="false"/>
+          <w:bCs w:val="false"/>
+        </w:rPr>
+        <w:t>},</w:t>
+      </w:r>
+    </w:p>
+    <w:p>
+      <w:pPr>
+        <w:pStyle w:val="Normal"/>
+        <w:bidi w:val="0"/>
+        <w:jc w:val="left"/>
+        <w:rPr/>
+      </w:pPr>
+      <w:r>
+        <w:rPr>
+          <w:rFonts w:cs="Cantarell" w:ascii="Cantarell" w:hAnsi="Cantarell"/>
+          <w:b w:val="false"/>
+          <w:bCs w:val="false"/>
+        </w:rPr>
+        <w:t xml:space="preserve">                           “</w:t>
+      </w:r>
+      <w:r>
+        <w:rPr>
+          <w:rFonts w:cs="Cantarell" w:ascii="Cantarell" w:hAnsi="Cantarell"/>
+          <w:b w:val="false"/>
+          <w:bCs w:val="false"/>
+        </w:rPr>
+        <w:t>user: {</w:t>
+      </w:r>
+    </w:p>
+    <w:p>
+      <w:pPr>
+        <w:pStyle w:val="Normal"/>
+        <w:bidi w:val="0"/>
+        <w:jc w:val="left"/>
+        <w:rPr/>
+      </w:pPr>
+      <w:r>
+        <w:rPr>
+          <w:rFonts w:cs="Cantarell" w:ascii="Cantarell" w:hAnsi="Cantarell"/>
+          <w:b w:val="false"/>
+          <w:bCs w:val="false"/>
+        </w:rPr>
+        <w:t xml:space="preserve">                                             “</w:t>
+      </w:r>
+      <w:r>
+        <w:rPr>
+          <w:rFonts w:cs="Cantarell" w:ascii="Cantarell" w:hAnsi="Cantarell"/>
+          <w:b w:val="false"/>
+          <w:bCs w:val="false"/>
+        </w:rPr>
+        <w:t>delete”: true</w:t>
+      </w:r>
+    </w:p>
+    <w:p>
+      <w:pPr>
+        <w:pStyle w:val="Normal"/>
+        <w:bidi w:val="0"/>
+        <w:jc w:val="left"/>
+        <w:rPr/>
+      </w:pPr>
+      <w:r>
+        <w:rPr>
+          <w:rFonts w:cs="Cantarell" w:ascii="Cantarell" w:hAnsi="Cantarell"/>
+          <w:b w:val="false"/>
+          <w:bCs w:val="false"/>
+        </w:rPr>
+        <w:t xml:space="preserve">                           </w:t>
+      </w:r>
       <w:r>
         <w:rPr>
           <w:rFonts w:cs="Cantarell" w:ascii="Cantarell" w:hAnsi="Cantarell"/>
@@ -10099,6 +11082,77 @@
           <w:bCs w:val="false"/>
         </w:rPr>
         <w:t>}</w:t>
+      </w:r>
+    </w:p>
+    <w:p>
+      <w:pPr>
+        <w:pStyle w:val="Normal"/>
+        <w:bidi w:val="0"/>
+        <w:jc w:val="left"/>
+        <w:rPr>
+          <w:rFonts w:ascii="Cantarell" w:hAnsi="Cantarell" w:cs="Cantarell"/>
+          <w:b w:val="false"/>
+          <w:b w:val="false"/>
+          <w:bCs w:val="false"/>
+        </w:rPr>
+      </w:pPr>
+      <w:r>
+        <w:rPr>
+          <w:rFonts w:cs="Cantarell" w:ascii="Cantarell" w:hAnsi="Cantarell"/>
+          <w:b w:val="false"/>
+          <w:bCs w:val="false"/>
+        </w:rPr>
+        <w:tab/>
+        <w:t>}</w:t>
+      </w:r>
+      <w:bookmarkEnd w:id="1"/>
+    </w:p>
+    <w:p>
+      <w:pPr>
+        <w:pStyle w:val="Normal"/>
+        <w:bidi w:val="0"/>
+        <w:jc w:val="left"/>
+        <w:rPr/>
+      </w:pPr>
+      <w:r>
+        <w:rPr>
+          <w:rFonts w:cs="Cantarell" w:ascii="Cantarell" w:hAnsi="Cantarell"/>
+          <w:b w:val="false"/>
+          <w:bCs w:val="false"/>
+        </w:rPr>
+        <w:t>}</w:t>
+      </w:r>
+    </w:p>
+    <w:p>
+      <w:pPr>
+        <w:pStyle w:val="Normal"/>
+        <w:bidi w:val="0"/>
+        <w:jc w:val="left"/>
+        <w:rPr>
+          <w:rFonts w:ascii="Cantarell" w:hAnsi="Cantarell" w:cs="Cantarell"/>
+          <w:b w:val="false"/>
+          <w:b w:val="false"/>
+          <w:bCs w:val="false"/>
+        </w:rPr>
+      </w:pPr>
+      <w:r>
+        <w:rPr/>
+      </w:r>
+    </w:p>
+    <w:p>
+      <w:pPr>
+        <w:pStyle w:val="Normal"/>
+        <w:bidi w:val="0"/>
+        <w:jc w:val="left"/>
+        <w:rPr/>
+      </w:pPr>
+      <w:r>
+        <w:rPr>
+          <w:rFonts w:cs="Cantarell" w:ascii="Cantarell" w:hAnsi="Cantarell"/>
+          <w:b w:val="false"/>
+          <w:bCs w:val="false"/>
+        </w:rPr>
+        <w:t>Note: In permissions, only the permissions to be set can be supplied in request. But it will be a good practice to include all permissions for all CRUD operations and objects.</w:t>
       </w:r>
     </w:p>
     <w:p>
@@ -10385,12 +11439,7 @@
         <w:pStyle w:val="Normal"/>
         <w:bidi w:val="0"/>
         <w:jc w:val="left"/>
-        <w:rPr>
-          <w:rFonts w:ascii="Cantarell" w:hAnsi="Cantarell" w:cs="Cantarell"/>
-          <w:b w:val="false"/>
-          <w:b w:val="false"/>
-          <w:bCs w:val="false"/>
-        </w:rPr>
+        <w:rPr/>
       </w:pPr>
       <w:r>
         <w:rPr>
@@ -10399,21 +11448,352 @@
           <w:bCs w:val="false"/>
         </w:rPr>
         <w:tab/>
-        <w:t>"password": "radheradhe"</w:t>
-      </w:r>
-    </w:p>
-    <w:p>
-      <w:pPr>
-        <w:pStyle w:val="Normal"/>
-        <w:bidi w:val="0"/>
-        <w:jc w:val="left"/>
-        <w:rPr>
-          <w:rFonts w:ascii="Cantarell" w:hAnsi="Cantarell" w:cs="Cantarell"/>
-          <w:b w:val="false"/>
-          <w:b w:val="false"/>
-          <w:bCs w:val="false"/>
-        </w:rPr>
-      </w:pPr>
+        <w:t>"password": "radheradhe",</w:t>
+      </w:r>
+    </w:p>
+    <w:p>
+      <w:pPr>
+        <w:pStyle w:val="Normal"/>
+        <w:bidi w:val="0"/>
+        <w:jc w:val="left"/>
+        <w:rPr/>
+      </w:pPr>
+      <w:r>
+        <w:rPr>
+          <w:rFonts w:cs="Cantarell" w:ascii="Cantarell" w:hAnsi="Cantarell"/>
+          <w:b w:val="false"/>
+          <w:bCs w:val="false"/>
+        </w:rPr>
+        <w:t xml:space="preserve">              “</w:t>
+      </w:r>
+      <w:r>
+        <w:rPr>
+          <w:rFonts w:cs="Cantarell" w:ascii="Cantarell" w:hAnsi="Cantarell"/>
+          <w:b w:val="false"/>
+          <w:bCs w:val="false"/>
+        </w:rPr>
+        <w:t>permissions”: {</w:t>
+      </w:r>
+    </w:p>
+    <w:p>
+      <w:pPr>
+        <w:pStyle w:val="Normal"/>
+        <w:bidi w:val="0"/>
+        <w:jc w:val="left"/>
+        <w:rPr/>
+      </w:pPr>
+      <w:r>
+        <w:rPr>
+          <w:rFonts w:cs="Cantarell" w:ascii="Cantarell" w:hAnsi="Cantarell"/>
+          <w:b w:val="false"/>
+          <w:bCs w:val="false"/>
+        </w:rPr>
+        <w:tab/>
+        <w:tab/>
+        <w:t>"loan": {</w:t>
+      </w:r>
+    </w:p>
+    <w:p>
+      <w:pPr>
+        <w:pStyle w:val="Normal"/>
+        <w:bidi w:val="0"/>
+        <w:jc w:val="left"/>
+        <w:rPr/>
+      </w:pPr>
+      <w:r>
+        <w:rPr>
+          <w:rFonts w:cs="Cantarell" w:ascii="Cantarell" w:hAnsi="Cantarell"/>
+          <w:b w:val="false"/>
+          <w:bCs w:val="false"/>
+        </w:rPr>
+        <w:tab/>
+        <w:tab/>
+        <w:tab/>
+        <w:t>"create": true,</w:t>
+      </w:r>
+    </w:p>
+    <w:p>
+      <w:pPr>
+        <w:pStyle w:val="Normal"/>
+        <w:bidi w:val="0"/>
+        <w:jc w:val="left"/>
+        <w:rPr/>
+      </w:pPr>
+      <w:r>
+        <w:rPr>
+          <w:rFonts w:cs="Cantarell" w:ascii="Cantarell" w:hAnsi="Cantarell"/>
+          <w:b w:val="false"/>
+          <w:bCs w:val="false"/>
+        </w:rPr>
+        <w:tab/>
+        <w:tab/>
+        <w:tab/>
+        <w:t>"retrieve": true,</w:t>
+      </w:r>
+    </w:p>
+    <w:p>
+      <w:pPr>
+        <w:pStyle w:val="Normal"/>
+        <w:bidi w:val="0"/>
+        <w:jc w:val="left"/>
+        <w:rPr/>
+      </w:pPr>
+      <w:r>
+        <w:rPr>
+          <w:rFonts w:cs="Cantarell" w:ascii="Cantarell" w:hAnsi="Cantarell"/>
+          <w:b w:val="false"/>
+          <w:bCs w:val="false"/>
+        </w:rPr>
+        <w:tab/>
+        <w:tab/>
+        <w:tab/>
+        <w:t>"update": true,</w:t>
+      </w:r>
+    </w:p>
+    <w:p>
+      <w:pPr>
+        <w:pStyle w:val="Normal"/>
+        <w:bidi w:val="0"/>
+        <w:jc w:val="left"/>
+        <w:rPr/>
+      </w:pPr>
+      <w:r>
+        <w:rPr>
+          <w:rFonts w:cs="Cantarell" w:ascii="Cantarell" w:hAnsi="Cantarell"/>
+          <w:b w:val="false"/>
+          <w:bCs w:val="false"/>
+        </w:rPr>
+        <w:tab/>
+        <w:tab/>
+        <w:tab/>
+        <w:t>"delete": true</w:t>
+      </w:r>
+    </w:p>
+    <w:p>
+      <w:pPr>
+        <w:pStyle w:val="Normal"/>
+        <w:bidi w:val="0"/>
+        <w:jc w:val="left"/>
+        <w:rPr/>
+      </w:pPr>
+      <w:r>
+        <w:rPr>
+          <w:rFonts w:cs="Cantarell" w:ascii="Cantarell" w:hAnsi="Cantarell"/>
+          <w:b w:val="false"/>
+          <w:bCs w:val="false"/>
+        </w:rPr>
+        <w:tab/>
+        <w:tab/>
+        <w:t>},</w:t>
+      </w:r>
+    </w:p>
+    <w:p>
+      <w:pPr>
+        <w:pStyle w:val="Normal"/>
+        <w:bidi w:val="0"/>
+        <w:jc w:val="left"/>
+        <w:rPr/>
+      </w:pPr>
+      <w:r>
+        <w:rPr>
+          <w:rFonts w:cs="Cantarell" w:ascii="Cantarell" w:hAnsi="Cantarell"/>
+          <w:b w:val="false"/>
+          <w:bCs w:val="false"/>
+        </w:rPr>
+        <w:t xml:space="preserve">                         “</w:t>
+      </w:r>
+      <w:r>
+        <w:rPr>
+          <w:rFonts w:cs="Cantarell" w:ascii="Cantarell" w:hAnsi="Cantarell"/>
+          <w:b w:val="false"/>
+          <w:bCs w:val="false"/>
+        </w:rPr>
+        <w:t>loantype”: {</w:t>
+      </w:r>
+    </w:p>
+    <w:p>
+      <w:pPr>
+        <w:pStyle w:val="Normal"/>
+        <w:bidi w:val="0"/>
+        <w:jc w:val="left"/>
+        <w:rPr/>
+      </w:pPr>
+      <w:r>
+        <w:rPr>
+          <w:rFonts w:cs="Cantarell" w:ascii="Cantarell" w:hAnsi="Cantarell"/>
+          <w:b w:val="false"/>
+          <w:bCs w:val="false"/>
+        </w:rPr>
+        <w:t xml:space="preserve">                                           “</w:t>
+      </w:r>
+      <w:r>
+        <w:rPr>
+          <w:rFonts w:cs="Cantarell" w:ascii="Cantarell" w:hAnsi="Cantarell"/>
+          <w:b w:val="false"/>
+          <w:bCs w:val="false"/>
+        </w:rPr>
+        <w:t>create”: true</w:t>
+      </w:r>
+    </w:p>
+    <w:p>
+      <w:pPr>
+        <w:pStyle w:val="Normal"/>
+        <w:bidi w:val="0"/>
+        <w:jc w:val="left"/>
+        <w:rPr/>
+      </w:pPr>
+      <w:r>
+        <w:rPr>
+          <w:rFonts w:cs="Cantarell" w:ascii="Cantarell" w:hAnsi="Cantarell"/>
+          <w:b w:val="false"/>
+          <w:bCs w:val="false"/>
+        </w:rPr>
+        <w:t xml:space="preserve">                           </w:t>
+      </w:r>
+      <w:r>
+        <w:rPr>
+          <w:rFonts w:cs="Cantarell" w:ascii="Cantarell" w:hAnsi="Cantarell"/>
+          <w:b w:val="false"/>
+          <w:bCs w:val="false"/>
+        </w:rPr>
+        <w:t>},</w:t>
+      </w:r>
+    </w:p>
+    <w:p>
+      <w:pPr>
+        <w:pStyle w:val="Normal"/>
+        <w:bidi w:val="0"/>
+        <w:jc w:val="left"/>
+        <w:rPr/>
+      </w:pPr>
+      <w:r>
+        <w:rPr>
+          <w:rFonts w:cs="Cantarell" w:ascii="Cantarell" w:hAnsi="Cantarell"/>
+          <w:b w:val="false"/>
+          <w:bCs w:val="false"/>
+        </w:rPr>
+        <w:t xml:space="preserve">                         “</w:t>
+      </w:r>
+      <w:r>
+        <w:rPr>
+          <w:rFonts w:cs="Cantarell" w:ascii="Cantarell" w:hAnsi="Cantarell"/>
+          <w:b w:val="false"/>
+          <w:bCs w:val="false"/>
+        </w:rPr>
+        <w:t>payment”: {</w:t>
+      </w:r>
+    </w:p>
+    <w:p>
+      <w:pPr>
+        <w:pStyle w:val="Normal"/>
+        <w:bidi w:val="0"/>
+        <w:jc w:val="left"/>
+        <w:rPr/>
+      </w:pPr>
+      <w:r>
+        <w:rPr>
+          <w:rFonts w:cs="Cantarell" w:ascii="Cantarell" w:hAnsi="Cantarell"/>
+          <w:b w:val="false"/>
+          <w:bCs w:val="false"/>
+        </w:rPr>
+        <w:t xml:space="preserve">                                            “</w:t>
+      </w:r>
+      <w:r>
+        <w:rPr>
+          <w:rFonts w:cs="Cantarell" w:ascii="Cantarell" w:hAnsi="Cantarell"/>
+          <w:b w:val="false"/>
+          <w:bCs w:val="false"/>
+        </w:rPr>
+        <w:t>update”: false</w:t>
+      </w:r>
+    </w:p>
+    <w:p>
+      <w:pPr>
+        <w:pStyle w:val="Normal"/>
+        <w:bidi w:val="0"/>
+        <w:jc w:val="left"/>
+        <w:rPr/>
+      </w:pPr>
+      <w:r>
+        <w:rPr>
+          <w:rFonts w:cs="Cantarell" w:ascii="Cantarell" w:hAnsi="Cantarell"/>
+          <w:b w:val="false"/>
+          <w:bCs w:val="false"/>
+        </w:rPr>
+        <w:t xml:space="preserve">                           </w:t>
+      </w:r>
+      <w:r>
+        <w:rPr>
+          <w:rFonts w:cs="Cantarell" w:ascii="Cantarell" w:hAnsi="Cantarell"/>
+          <w:b w:val="false"/>
+          <w:bCs w:val="false"/>
+        </w:rPr>
+        <w:t>},</w:t>
+      </w:r>
+    </w:p>
+    <w:p>
+      <w:pPr>
+        <w:pStyle w:val="Normal"/>
+        <w:bidi w:val="0"/>
+        <w:jc w:val="left"/>
+        <w:rPr/>
+      </w:pPr>
+      <w:r>
+        <w:rPr>
+          <w:rFonts w:cs="Cantarell" w:ascii="Cantarell" w:hAnsi="Cantarell"/>
+          <w:b w:val="false"/>
+          <w:bCs w:val="false"/>
+        </w:rPr>
+        <w:t xml:space="preserve">                           “</w:t>
+      </w:r>
+      <w:r>
+        <w:rPr>
+          <w:rFonts w:cs="Cantarell" w:ascii="Cantarell" w:hAnsi="Cantarell"/>
+          <w:b w:val="false"/>
+          <w:bCs w:val="false"/>
+        </w:rPr>
+        <w:t>user: {</w:t>
+      </w:r>
+    </w:p>
+    <w:p>
+      <w:pPr>
+        <w:pStyle w:val="Normal"/>
+        <w:bidi w:val="0"/>
+        <w:jc w:val="left"/>
+        <w:rPr/>
+      </w:pPr>
+      <w:r>
+        <w:rPr>
+          <w:rFonts w:cs="Cantarell" w:ascii="Cantarell" w:hAnsi="Cantarell"/>
+          <w:b w:val="false"/>
+          <w:bCs w:val="false"/>
+        </w:rPr>
+        <w:t xml:space="preserve">                                             “</w:t>
+      </w:r>
+      <w:r>
+        <w:rPr>
+          <w:rFonts w:cs="Cantarell" w:ascii="Cantarell" w:hAnsi="Cantarell"/>
+          <w:b w:val="false"/>
+          <w:bCs w:val="false"/>
+        </w:rPr>
+        <w:t>delete”: true</w:t>
+      </w:r>
+    </w:p>
+    <w:p>
+      <w:pPr>
+        <w:pStyle w:val="Normal"/>
+        <w:bidi w:val="0"/>
+        <w:jc w:val="left"/>
+        <w:rPr/>
+      </w:pPr>
+      <w:r>
+        <w:rPr>
+          <w:rFonts w:cs="Cantarell" w:ascii="Cantarell" w:hAnsi="Cantarell"/>
+          <w:b w:val="false"/>
+          <w:bCs w:val="false"/>
+        </w:rPr>
+        <w:t xml:space="preserve">                           </w:t>
+      </w:r>
       <w:r>
         <w:rPr>
           <w:rFonts w:cs="Cantarell" w:ascii="Cantarell" w:hAnsi="Cantarell"/>
@@ -10428,32 +11808,65 @@
         <w:pStyle w:val="Normal"/>
         <w:bidi w:val="0"/>
         <w:jc w:val="left"/>
-        <w:rPr>
-          <w:rFonts w:ascii="Cantarell" w:hAnsi="Cantarell" w:cs="Cantarell"/>
-          <w:b w:val="false"/>
-          <w:b w:val="false"/>
-          <w:bCs w:val="false"/>
-        </w:rPr>
-      </w:pPr>
-      <w:r>
-        <w:rPr>
-          <w:rFonts w:cs="Cantarell" w:ascii="Cantarell" w:hAnsi="Cantarell"/>
-          <w:b w:val="false"/>
-          <w:bCs w:val="false"/>
-        </w:rPr>
-      </w:r>
-    </w:p>
-    <w:p>
-      <w:pPr>
-        <w:pStyle w:val="Normal"/>
-        <w:bidi w:val="0"/>
-        <w:jc w:val="left"/>
-        <w:rPr>
-          <w:rFonts w:ascii="Cantarell" w:hAnsi="Cantarell" w:cs="Cantarell"/>
-          <w:b w:val="false"/>
-          <w:b w:val="false"/>
-          <w:bCs w:val="false"/>
-        </w:rPr>
+        <w:rPr/>
+      </w:pPr>
+      <w:r>
+        <w:rPr>
+          <w:rFonts w:cs="Cantarell" w:ascii="Cantarell" w:hAnsi="Cantarell"/>
+          <w:b w:val="false"/>
+          <w:bCs w:val="false"/>
+        </w:rPr>
+        <w:tab/>
+        <w:t>}</w:t>
+      </w:r>
+    </w:p>
+    <w:p>
+      <w:pPr>
+        <w:pStyle w:val="Normal"/>
+        <w:bidi w:val="0"/>
+        <w:jc w:val="left"/>
+        <w:rPr>
+          <w:rFonts w:ascii="Cantarell" w:hAnsi="Cantarell" w:cs="Cantarell"/>
+          <w:b w:val="false"/>
+          <w:b w:val="false"/>
+          <w:bCs w:val="false"/>
+        </w:rPr>
+      </w:pPr>
+      <w:r>
+        <w:rPr>
+          <w:rFonts w:cs="Cantarell" w:ascii="Cantarell" w:hAnsi="Cantarell"/>
+          <w:b w:val="false"/>
+          <w:bCs w:val="false"/>
+        </w:rPr>
+        <w:t>}</w:t>
+      </w:r>
+    </w:p>
+    <w:p>
+      <w:pPr>
+        <w:pStyle w:val="Normal"/>
+        <w:bidi w:val="0"/>
+        <w:jc w:val="left"/>
+        <w:rPr>
+          <w:rFonts w:ascii="Cantarell" w:hAnsi="Cantarell" w:cs="Cantarell"/>
+          <w:b w:val="false"/>
+          <w:b w:val="false"/>
+          <w:bCs w:val="false"/>
+        </w:rPr>
+      </w:pPr>
+      <w:r>
+        <w:rPr>
+          <w:rFonts w:cs="Cantarell" w:ascii="Cantarell" w:hAnsi="Cantarell"/>
+          <w:b w:val="false"/>
+          <w:bCs w:val="false"/>
+        </w:rPr>
+      </w:r>
+    </w:p>
+    <w:p>
+      <w:pPr>
+        <w:pStyle w:val="Normal"/>
+        <w:bidi w:val="0"/>
+        <w:jc w:val="left"/>
+        <w:rPr/>
       </w:pPr>
       <w:r>
         <w:rPr>
@@ -10462,6 +11875,14 @@
           <w:bCs w:val="false"/>
         </w:rPr>
         <w:t>Note: Only the fields to be edited should be included in the request data for user update. Username cannot be changed.</w:t>
+      </w:r>
+      <w:r>
+        <w:rPr>
+          <w:rFonts w:cs="Cantarell" w:ascii="Cantarell" w:hAnsi="Cantarell"/>
+          <w:b w:val="false"/>
+          <w:bCs w:val="false"/>
+        </w:rPr>
+        <w:t>See notes in user add section for permissions details.</w:t>
       </w:r>
     </w:p>
     <w:p>
@@ -18699,23 +20120,31 @@
         </w:rPr>
       </w:pPr>
       <w:r>
-        <w:rPr/>
-      </w:r>
-    </w:p>
-    <w:p>
-      <w:pPr>
-        <w:pStyle w:val="Normal"/>
-        <w:bidi w:val="0"/>
-        <w:jc w:val="left"/>
-        <w:rPr>
-          <w:rFonts w:ascii="Cantarell" w:hAnsi="Cantarell" w:cs="Cantarell"/>
-          <w:b w:val="false"/>
-          <w:b w:val="false"/>
-          <w:bCs w:val="false"/>
-        </w:rPr>
-      </w:pPr>
-      <w:r>
-        <w:rPr/>
+        <w:rPr>
+          <w:rFonts w:cs="Cantarell" w:ascii="Cantarell" w:hAnsi="Cantarell"/>
+          <w:b w:val="false"/>
+          <w:bCs w:val="false"/>
+        </w:rPr>
+      </w:r>
+    </w:p>
+    <w:p>
+      <w:pPr>
+        <w:pStyle w:val="Normal"/>
+        <w:bidi w:val="0"/>
+        <w:jc w:val="left"/>
+        <w:rPr>
+          <w:rFonts w:ascii="Cantarell" w:hAnsi="Cantarell" w:cs="Cantarell"/>
+          <w:b w:val="false"/>
+          <w:b w:val="false"/>
+          <w:bCs w:val="false"/>
+        </w:rPr>
+      </w:pPr>
+      <w:r>
+        <w:rPr>
+          <w:rFonts w:cs="Cantarell" w:ascii="Cantarell" w:hAnsi="Cantarell"/>
+          <w:b w:val="false"/>
+          <w:bCs w:val="false"/>
+        </w:rPr>
       </w:r>
     </w:p>
     <w:p>
@@ -18844,7 +20273,11 @@
         </w:rPr>
       </w:pPr>
       <w:r>
-        <w:rPr/>
+        <w:rPr>
+          <w:rFonts w:cs="Cantarell" w:ascii="Cantarell" w:hAnsi="Cantarell"/>
+          <w:b w:val="false"/>
+          <w:bCs w:val="false"/>
+        </w:rPr>
       </w:r>
     </w:p>
     <w:p>

</xml_diff>

<commit_message>
bs to ad date in loan, pk added in list api views
</commit_message>
<xml_diff>
--- a/Loan Management Docs/API_DOCS.docx
+++ b/Loan Management Docs/API_DOCS.docx
@@ -5129,7 +5129,23 @@
         </w:rPr>
         <w:t>{</w:t>
         <w:br/>
-        <w:t>"loantype_id":3,</w:t>
+        <w:t>"loan</w:t>
+      </w:r>
+      <w:r>
+        <w:rPr>
+          <w:rFonts w:cs="Cantarell" w:ascii="Cantarell" w:hAnsi="Cantarell"/>
+          <w:b w:val="false"/>
+          <w:bCs w:val="false"/>
+        </w:rPr>
+        <w:t>name</w:t>
+      </w:r>
+      <w:r>
+        <w:rPr>
+          <w:rFonts w:cs="Cantarell" w:ascii="Cantarell" w:hAnsi="Cantarell"/>
+          <w:b w:val="false"/>
+          <w:bCs w:val="false"/>
+        </w:rPr>
+        <w:t>":3,</w:t>
         <w:br/>
         <w:t>"employee_name": "harry",</w:t>
         <w:br/>
@@ -6063,12 +6079,7 @@
         <w:pStyle w:val="Normal"/>
         <w:bidi w:val="0"/>
         <w:jc w:val="left"/>
-        <w:rPr>
-          <w:rFonts w:ascii="Cantarell" w:hAnsi="Cantarell" w:cs="Cantarell"/>
-          <w:b w:val="false"/>
-          <w:b w:val="false"/>
-          <w:bCs w:val="false"/>
-        </w:rPr>
+        <w:rPr/>
       </w:pPr>
       <w:r>
         <w:rPr>
@@ -6085,6 +6096,37 @@
           <w:bCs w:val="false"/>
         </w:rPr>
         <w:t>approved_letter”:&lt;file_type&gt;,</w:t>
+      </w:r>
+    </w:p>
+    <w:p>
+      <w:pPr>
+        <w:pStyle w:val="Normal"/>
+        <w:bidi w:val="0"/>
+        <w:jc w:val="left"/>
+        <w:rPr/>
+      </w:pPr>
+      <w:r>
+        <w:rPr>
+          <w:rFonts w:cs="Cantarell" w:ascii="Cantarell" w:hAnsi="Cantarell"/>
+          <w:b w:val="false"/>
+          <w:bCs w:val="false"/>
+        </w:rPr>
+        <w:t>“</w:t>
+      </w:r>
+      <w:r>
+        <w:rPr>
+          <w:rFonts w:cs="Cantarell" w:ascii="Cantarell" w:hAnsi="Cantarell"/>
+          <w:b w:val="false"/>
+          <w:bCs w:val="false"/>
+        </w:rPr>
+        <w:t>loan_type”: “Ghar”</w:t>
+      </w:r>
+      <w:r>
+        <w:rPr>
+          <w:rFonts w:cs="Cantarell" w:ascii="Cantarell" w:hAnsi="Cantarell"/>
+          <w:b w:val="false"/>
+          <w:bCs w:val="false"/>
+        </w:rPr>
         <w:br/>
         <w:t>}</w:t>
       </w:r>
@@ -6996,12 +7038,7 @@
         <w:pStyle w:val="Normal"/>
         <w:bidi w:val="0"/>
         <w:jc w:val="left"/>
-        <w:rPr>
-          <w:rFonts w:ascii="Cantarell" w:hAnsi="Cantarell" w:cs="Cantarell"/>
-          <w:b w:val="false"/>
-          <w:b w:val="false"/>
-          <w:bCs w:val="false"/>
-        </w:rPr>
+        <w:rPr/>
       </w:pPr>
       <w:r>
         <w:rPr>
@@ -7018,6 +7055,37 @@
           <w:bCs w:val="false"/>
         </w:rPr>
         <w:t>approved_letter”:&lt;file_type&gt;,</w:t>
+      </w:r>
+    </w:p>
+    <w:p>
+      <w:pPr>
+        <w:pStyle w:val="Normal"/>
+        <w:bidi w:val="0"/>
+        <w:jc w:val="left"/>
+        <w:rPr/>
+      </w:pPr>
+      <w:r>
+        <w:rPr>
+          <w:rFonts w:cs="Cantarell" w:ascii="Cantarell" w:hAnsi="Cantarell"/>
+          <w:b w:val="false"/>
+          <w:bCs w:val="false"/>
+        </w:rPr>
+        <w:t>“</w:t>
+      </w:r>
+      <w:r>
+        <w:rPr>
+          <w:rFonts w:cs="Cantarell" w:ascii="Cantarell" w:hAnsi="Cantarell"/>
+          <w:b w:val="false"/>
+          <w:bCs w:val="false"/>
+        </w:rPr>
+        <w:t>loan_type”: “Ghar”</w:t>
+      </w:r>
+      <w:r>
+        <w:rPr>
+          <w:rFonts w:cs="Cantarell" w:ascii="Cantarell" w:hAnsi="Cantarell"/>
+          <w:b w:val="false"/>
+          <w:bCs w:val="false"/>
+        </w:rPr>
         <w:br/>
         <w:t>}</w:t>
       </w:r>
@@ -9462,7 +9530,23 @@
           <w:b w:val="false"/>
           <w:bCs w:val="false"/>
         </w:rPr>
-        <w:t>[{ "payment_amount":124, "loan_id":4, "payment_date":"2012-12-12" }]</w:t>
+        <w:t>[{ “</w:t>
+      </w:r>
+      <w:r>
+        <w:rPr>
+          <w:rFonts w:cs="Cantarell" w:ascii="Cantarell" w:hAnsi="Cantarell"/>
+          <w:b w:val="false"/>
+          <w:bCs w:val="false"/>
+        </w:rPr>
+        <w:t xml:space="preserve">pk”:1, </w:t>
+      </w:r>
+      <w:r>
+        <w:rPr>
+          <w:rFonts w:cs="Cantarell" w:ascii="Cantarell" w:hAnsi="Cantarell"/>
+          <w:b w:val="false"/>
+          <w:bCs w:val="false"/>
+        </w:rPr>
+        <w:t>"payment_amount":124, "loan_id":4, "payment_date":"2012-12-12" }]</w:t>
       </w:r>
     </w:p>
     <w:p>
@@ -9792,7 +9876,23 @@
           <w:b w:val="false"/>
           <w:bCs w:val="false"/>
         </w:rPr>
-        <w:t>{ "payment_amount":124, "loan_id":4, "payment_date":"2012-12-12" }</w:t>
+        <w:t>{ “</w:t>
+      </w:r>
+      <w:r>
+        <w:rPr>
+          <w:rFonts w:cs="Cantarell" w:ascii="Cantarell" w:hAnsi="Cantarell"/>
+          <w:b w:val="false"/>
+          <w:bCs w:val="false"/>
+        </w:rPr>
+        <w:t xml:space="preserve">pk”:1, </w:t>
+      </w:r>
+      <w:r>
+        <w:rPr>
+          <w:rFonts w:cs="Cantarell" w:ascii="Cantarell" w:hAnsi="Cantarell"/>
+          <w:b w:val="false"/>
+          <w:bCs w:val="false"/>
+        </w:rPr>
+        <w:t>"payment_amount":124, "loan_id":4, "payment_date":"2012-12-12" }</w:t>
       </w:r>
     </w:p>
     <w:p>

</xml_diff>

<commit_message>
documentation updated for user list endpoint
</commit_message>
<xml_diff>
--- a/Loan Management Docs/API_DOCS.docx
+++ b/Loan Management Docs/API_DOCS.docx
@@ -5129,23 +5129,7 @@
         </w:rPr>
         <w:t>{</w:t>
         <w:br/>
-        <w:t>"loan</w:t>
-      </w:r>
-      <w:r>
-        <w:rPr>
-          <w:rFonts w:cs="Cantarell" w:ascii="Cantarell" w:hAnsi="Cantarell"/>
-          <w:b w:val="false"/>
-          <w:bCs w:val="false"/>
-        </w:rPr>
-        <w:t>name</w:t>
-      </w:r>
-      <w:r>
-        <w:rPr>
-          <w:rFonts w:cs="Cantarell" w:ascii="Cantarell" w:hAnsi="Cantarell"/>
-          <w:b w:val="false"/>
-          <w:bCs w:val="false"/>
-        </w:rPr>
-        <w:t>":3,</w:t>
+        <w:t>"loanname":3,</w:t>
         <w:br/>
         <w:t>"employee_name": "harry",</w:t>
         <w:br/>
@@ -6120,13 +6104,6 @@
           <w:bCs w:val="false"/>
         </w:rPr>
         <w:t>loan_type”: “Ghar”</w:t>
-      </w:r>
-      <w:r>
-        <w:rPr>
-          <w:rFonts w:cs="Cantarell" w:ascii="Cantarell" w:hAnsi="Cantarell"/>
-          <w:b w:val="false"/>
-          <w:bCs w:val="false"/>
-        </w:rPr>
         <w:br/>
         <w:t>}</w:t>
       </w:r>
@@ -7079,13 +7056,6 @@
           <w:bCs w:val="false"/>
         </w:rPr>
         <w:t>loan_type”: “Ghar”</w:t>
-      </w:r>
-      <w:r>
-        <w:rPr>
-          <w:rFonts w:cs="Cantarell" w:ascii="Cantarell" w:hAnsi="Cantarell"/>
-          <w:b w:val="false"/>
-          <w:bCs w:val="false"/>
-        </w:rPr>
         <w:br/>
         <w:t>}</w:t>
       </w:r>
@@ -9530,23 +9500,7 @@
           <w:b w:val="false"/>
           <w:bCs w:val="false"/>
         </w:rPr>
-        <w:t>[{ “</w:t>
-      </w:r>
-      <w:r>
-        <w:rPr>
-          <w:rFonts w:cs="Cantarell" w:ascii="Cantarell" w:hAnsi="Cantarell"/>
-          <w:b w:val="false"/>
-          <w:bCs w:val="false"/>
-        </w:rPr>
-        <w:t xml:space="preserve">pk”:1, </w:t>
-      </w:r>
-      <w:r>
-        <w:rPr>
-          <w:rFonts w:cs="Cantarell" w:ascii="Cantarell" w:hAnsi="Cantarell"/>
-          <w:b w:val="false"/>
-          <w:bCs w:val="false"/>
-        </w:rPr>
-        <w:t>"payment_amount":124, "loan_id":4, "payment_date":"2012-12-12" }]</w:t>
+        <w:t>[{ “pk”:1, "payment_amount":124, "loan_id":4, "payment_date":"2012-12-12" }]</w:t>
       </w:r>
     </w:p>
     <w:p>
@@ -9876,23 +9830,7 @@
           <w:b w:val="false"/>
           <w:bCs w:val="false"/>
         </w:rPr>
-        <w:t>{ “</w:t>
-      </w:r>
-      <w:r>
-        <w:rPr>
-          <w:rFonts w:cs="Cantarell" w:ascii="Cantarell" w:hAnsi="Cantarell"/>
-          <w:b w:val="false"/>
-          <w:bCs w:val="false"/>
-        </w:rPr>
-        <w:t xml:space="preserve">pk”:1, </w:t>
-      </w:r>
-      <w:r>
-        <w:rPr>
-          <w:rFonts w:cs="Cantarell" w:ascii="Cantarell" w:hAnsi="Cantarell"/>
-          <w:b w:val="false"/>
-          <w:bCs w:val="false"/>
-        </w:rPr>
-        <w:t>"payment_amount":124, "loan_id":4, "payment_date":"2012-12-12" }</w:t>
+        <w:t>{ “pk”:1, "payment_amount":124, "loan_id":4, "payment_date":"2012-12-12" }</w:t>
       </w:r>
     </w:p>
     <w:p>
@@ -10574,7 +10512,23 @@
           <w:b w:val="false"/>
           <w:bCs w:val="false"/>
         </w:rPr>
-        <w:t>Endpoint: /user/add/</w:t>
+        <w:t>Endpoint: /</w:t>
+      </w:r>
+      <w:r>
+        <w:rPr>
+          <w:rFonts w:cs="Cantarell" w:ascii="Cantarell" w:hAnsi="Cantarell"/>
+          <w:b w:val="false"/>
+          <w:bCs w:val="false"/>
+        </w:rPr>
+        <w:t>api</w:t>
+      </w:r>
+      <w:r>
+        <w:rPr>
+          <w:rFonts w:cs="Cantarell" w:ascii="Cantarell" w:hAnsi="Cantarell"/>
+          <w:b w:val="false"/>
+          <w:bCs w:val="false"/>
+        </w:rPr>
+        <w:t>/user/add/</w:t>
       </w:r>
     </w:p>
     <w:p>
@@ -11450,7 +11404,23 @@
           <w:b w:val="false"/>
           <w:bCs w:val="false"/>
         </w:rPr>
-        <w:t>Endpoint: /users/&lt;username&gt;/edit/</w:t>
+        <w:t>Endpoint: /</w:t>
+      </w:r>
+      <w:r>
+        <w:rPr>
+          <w:rFonts w:cs="Cantarell" w:ascii="Cantarell" w:hAnsi="Cantarell"/>
+          <w:b w:val="false"/>
+          <w:bCs w:val="false"/>
+        </w:rPr>
+        <w:t>api</w:t>
+      </w:r>
+      <w:r>
+        <w:rPr>
+          <w:rFonts w:cs="Cantarell" w:ascii="Cantarell" w:hAnsi="Cantarell"/>
+          <w:b w:val="false"/>
+          <w:bCs w:val="false"/>
+        </w:rPr>
+        <w:t>/users/&lt;username&gt;/edit/</w:t>
       </w:r>
     </w:p>
     <w:p>
@@ -12111,6 +12081,1344 @@
           <w:b w:val="false"/>
           <w:bCs w:val="false"/>
         </w:rPr>
+      </w:r>
+    </w:p>
+    <w:p>
+      <w:pPr>
+        <w:pStyle w:val="Normal"/>
+        <w:bidi w:val="0"/>
+        <w:jc w:val="left"/>
+        <w:rPr>
+          <w:rFonts w:ascii="Cantarell" w:hAnsi="Cantarell" w:cs="Cantarell"/>
+          <w:b w:val="false"/>
+          <w:b w:val="false"/>
+          <w:bCs w:val="false"/>
+        </w:rPr>
+      </w:pPr>
+      <w:r>
+        <w:rPr>
+          <w:rFonts w:cs="Cantarell" w:ascii="Cantarell" w:hAnsi="Cantarell"/>
+          <w:b w:val="false"/>
+          <w:bCs w:val="false"/>
+        </w:rPr>
+      </w:r>
+    </w:p>
+    <w:p>
+      <w:pPr>
+        <w:pStyle w:val="Normal"/>
+        <w:bidi w:val="0"/>
+        <w:jc w:val="left"/>
+        <w:rPr>
+          <w:rFonts w:ascii="Cantarell" w:hAnsi="Cantarell" w:cs="Cantarell"/>
+          <w:b w:val="false"/>
+          <w:b w:val="false"/>
+          <w:bCs w:val="false"/>
+        </w:rPr>
+      </w:pPr>
+      <w:r>
+        <w:rPr>
+          <w:rFonts w:cs="Cantarell" w:ascii="Cantarell" w:hAnsi="Cantarell"/>
+          <w:b w:val="false"/>
+          <w:bCs w:val="false"/>
+        </w:rPr>
+        <w:t>Type: User List</w:t>
+      </w:r>
+    </w:p>
+    <w:p>
+      <w:pPr>
+        <w:pStyle w:val="Normal"/>
+        <w:bidi w:val="0"/>
+        <w:jc w:val="left"/>
+        <w:rPr>
+          <w:rFonts w:ascii="Cantarell" w:hAnsi="Cantarell" w:cs="Cantarell"/>
+          <w:b w:val="false"/>
+          <w:b w:val="false"/>
+          <w:bCs w:val="false"/>
+        </w:rPr>
+      </w:pPr>
+      <w:r>
+        <w:rPr>
+          <w:rFonts w:cs="Cantarell" w:ascii="Cantarell" w:hAnsi="Cantarell"/>
+          <w:b w:val="false"/>
+          <w:bCs w:val="false"/>
+        </w:rPr>
+        <w:t>Method: GET</w:t>
+      </w:r>
+    </w:p>
+    <w:p>
+      <w:pPr>
+        <w:pStyle w:val="Normal"/>
+        <w:bidi w:val="0"/>
+        <w:jc w:val="left"/>
+        <w:rPr>
+          <w:rFonts w:ascii="Cantarell" w:hAnsi="Cantarell" w:cs="Cantarell"/>
+          <w:b w:val="false"/>
+          <w:b w:val="false"/>
+          <w:bCs w:val="false"/>
+        </w:rPr>
+      </w:pPr>
+      <w:r>
+        <w:rPr>
+          <w:rFonts w:cs="Cantarell" w:ascii="Cantarell" w:hAnsi="Cantarell"/>
+          <w:b w:val="false"/>
+          <w:bCs w:val="false"/>
+        </w:rPr>
+        <w:t>Endpoint: /api/users/</w:t>
+      </w:r>
+    </w:p>
+    <w:p>
+      <w:pPr>
+        <w:pStyle w:val="Normal"/>
+        <w:bidi w:val="0"/>
+        <w:jc w:val="left"/>
+        <w:rPr>
+          <w:rFonts w:ascii="Cantarell" w:hAnsi="Cantarell" w:cs="Cantarell"/>
+          <w:b w:val="false"/>
+          <w:b w:val="false"/>
+          <w:bCs w:val="false"/>
+        </w:rPr>
+      </w:pPr>
+      <w:r>
+        <w:rPr>
+          <w:rFonts w:cs="Cantarell" w:ascii="Cantarell" w:hAnsi="Cantarell"/>
+          <w:b w:val="false"/>
+          <w:bCs w:val="false"/>
+        </w:rPr>
+        <w:t>Request: {</w:t>
+      </w:r>
+    </w:p>
+    <w:p>
+      <w:pPr>
+        <w:pStyle w:val="Normal"/>
+        <w:bidi w:val="0"/>
+        <w:jc w:val="left"/>
+        <w:rPr>
+          <w:rFonts w:ascii="Cantarell" w:hAnsi="Cantarell" w:cs="Cantarell"/>
+          <w:b w:val="false"/>
+          <w:b w:val="false"/>
+          <w:bCs w:val="false"/>
+        </w:rPr>
+      </w:pPr>
+      <w:r>
+        <w:rPr>
+          <w:rFonts w:cs="Cantarell" w:ascii="Cantarell" w:hAnsi="Cantarell"/>
+          <w:b w:val="false"/>
+          <w:bCs w:val="false"/>
+        </w:rPr>
+      </w:r>
+    </w:p>
+    <w:p>
+      <w:pPr>
+        <w:pStyle w:val="Normal"/>
+        <w:bidi w:val="0"/>
+        <w:jc w:val="left"/>
+        <w:rPr>
+          <w:rFonts w:ascii="Cantarell" w:hAnsi="Cantarell" w:cs="Cantarell"/>
+          <w:b w:val="false"/>
+          <w:b w:val="false"/>
+          <w:bCs w:val="false"/>
+        </w:rPr>
+      </w:pPr>
+      <w:r>
+        <w:rPr>
+          <w:rFonts w:cs="Cantarell" w:ascii="Cantarell" w:hAnsi="Cantarell"/>
+          <w:b w:val="false"/>
+          <w:bCs w:val="false"/>
+        </w:rPr>
+        <w:t>}</w:t>
+      </w:r>
+    </w:p>
+    <w:p>
+      <w:pPr>
+        <w:pStyle w:val="Normal"/>
+        <w:bidi w:val="0"/>
+        <w:jc w:val="left"/>
+        <w:rPr>
+          <w:rFonts w:ascii="Cantarell" w:hAnsi="Cantarell" w:cs="Cantarell"/>
+          <w:b w:val="false"/>
+          <w:b w:val="false"/>
+          <w:bCs w:val="false"/>
+        </w:rPr>
+      </w:pPr>
+      <w:r>
+        <w:rPr>
+          <w:rFonts w:cs="Cantarell" w:ascii="Cantarell" w:hAnsi="Cantarell"/>
+          <w:b w:val="false"/>
+          <w:bCs w:val="false"/>
+        </w:rPr>
+      </w:r>
+    </w:p>
+    <w:p>
+      <w:pPr>
+        <w:pStyle w:val="Normal"/>
+        <w:bidi w:val="0"/>
+        <w:jc w:val="left"/>
+        <w:rPr>
+          <w:rFonts w:ascii="Cantarell" w:hAnsi="Cantarell" w:cs="Cantarell"/>
+          <w:b w:val="false"/>
+          <w:b w:val="false"/>
+          <w:bCs w:val="false"/>
+        </w:rPr>
+      </w:pPr>
+      <w:r>
+        <w:rPr>
+          <w:rFonts w:cs="Cantarell" w:ascii="Cantarell" w:hAnsi="Cantarell"/>
+          <w:b w:val="false"/>
+          <w:bCs w:val="false"/>
+        </w:rPr>
+        <w:t>Response: {</w:t>
+      </w:r>
+    </w:p>
+    <w:p>
+      <w:pPr>
+        <w:pStyle w:val="Normal"/>
+        <w:bidi w:val="0"/>
+        <w:jc w:val="left"/>
+        <w:rPr>
+          <w:rFonts w:ascii="Cantarell" w:hAnsi="Cantarell" w:cs="Cantarell"/>
+          <w:b w:val="false"/>
+          <w:b w:val="false"/>
+          <w:bCs w:val="false"/>
+        </w:rPr>
+      </w:pPr>
+      <w:r>
+        <w:rPr>
+          <w:rFonts w:cs="Cantarell" w:ascii="Cantarell" w:hAnsi="Cantarell"/>
+          <w:b w:val="false"/>
+          <w:bCs w:val="false"/>
+        </w:rPr>
+        <w:t xml:space="preserve">    </w:t>
+      </w:r>
+      <w:r>
+        <w:rPr>
+          <w:rFonts w:cs="Cantarell" w:ascii="Cantarell" w:hAnsi="Cantarell"/>
+          <w:b w:val="false"/>
+          <w:bCs w:val="false"/>
+        </w:rPr>
+        <w:t>"count": 1,</w:t>
+      </w:r>
+    </w:p>
+    <w:p>
+      <w:pPr>
+        <w:pStyle w:val="Normal"/>
+        <w:bidi w:val="0"/>
+        <w:jc w:val="left"/>
+        <w:rPr>
+          <w:rFonts w:ascii="Cantarell" w:hAnsi="Cantarell" w:cs="Cantarell"/>
+          <w:b w:val="false"/>
+          <w:b w:val="false"/>
+          <w:bCs w:val="false"/>
+        </w:rPr>
+      </w:pPr>
+      <w:r>
+        <w:rPr>
+          <w:rFonts w:cs="Cantarell" w:ascii="Cantarell" w:hAnsi="Cantarell"/>
+          <w:b w:val="false"/>
+          <w:bCs w:val="false"/>
+        </w:rPr>
+        <w:t xml:space="preserve">    </w:t>
+      </w:r>
+      <w:r>
+        <w:rPr>
+          <w:rFonts w:cs="Cantarell" w:ascii="Cantarell" w:hAnsi="Cantarell"/>
+          <w:b w:val="false"/>
+          <w:bCs w:val="false"/>
+        </w:rPr>
+        <w:t>"next": null,</w:t>
+      </w:r>
+    </w:p>
+    <w:p>
+      <w:pPr>
+        <w:pStyle w:val="Normal"/>
+        <w:bidi w:val="0"/>
+        <w:jc w:val="left"/>
+        <w:rPr>
+          <w:rFonts w:ascii="Cantarell" w:hAnsi="Cantarell" w:cs="Cantarell"/>
+          <w:b w:val="false"/>
+          <w:b w:val="false"/>
+          <w:bCs w:val="false"/>
+        </w:rPr>
+      </w:pPr>
+      <w:r>
+        <w:rPr>
+          <w:rFonts w:cs="Cantarell" w:ascii="Cantarell" w:hAnsi="Cantarell"/>
+          <w:b w:val="false"/>
+          <w:bCs w:val="false"/>
+        </w:rPr>
+        <w:t xml:space="preserve">    </w:t>
+      </w:r>
+      <w:r>
+        <w:rPr>
+          <w:rFonts w:cs="Cantarell" w:ascii="Cantarell" w:hAnsi="Cantarell"/>
+          <w:b w:val="false"/>
+          <w:bCs w:val="false"/>
+        </w:rPr>
+        <w:t>"previous": null,</w:t>
+      </w:r>
+    </w:p>
+    <w:p>
+      <w:pPr>
+        <w:pStyle w:val="Normal"/>
+        <w:bidi w:val="0"/>
+        <w:jc w:val="left"/>
+        <w:rPr>
+          <w:rFonts w:ascii="Cantarell" w:hAnsi="Cantarell" w:cs="Cantarell"/>
+          <w:b w:val="false"/>
+          <w:b w:val="false"/>
+          <w:bCs w:val="false"/>
+        </w:rPr>
+      </w:pPr>
+      <w:r>
+        <w:rPr>
+          <w:rFonts w:cs="Cantarell" w:ascii="Cantarell" w:hAnsi="Cantarell"/>
+          <w:b w:val="false"/>
+          <w:bCs w:val="false"/>
+        </w:rPr>
+        <w:t xml:space="preserve">    </w:t>
+      </w:r>
+      <w:r>
+        <w:rPr>
+          <w:rFonts w:cs="Cantarell" w:ascii="Cantarell" w:hAnsi="Cantarell"/>
+          <w:b w:val="false"/>
+          <w:bCs w:val="false"/>
+        </w:rPr>
+        <w:t>"results": [</w:t>
+      </w:r>
+    </w:p>
+    <w:p>
+      <w:pPr>
+        <w:pStyle w:val="Normal"/>
+        <w:bidi w:val="0"/>
+        <w:jc w:val="left"/>
+        <w:rPr>
+          <w:rFonts w:ascii="Cantarell" w:hAnsi="Cantarell" w:cs="Cantarell"/>
+          <w:b w:val="false"/>
+          <w:b w:val="false"/>
+          <w:bCs w:val="false"/>
+        </w:rPr>
+      </w:pPr>
+      <w:r>
+        <w:rPr>
+          <w:rFonts w:cs="Cantarell" w:ascii="Cantarell" w:hAnsi="Cantarell"/>
+          <w:b w:val="false"/>
+          <w:bCs w:val="false"/>
+        </w:rPr>
+        <w:t xml:space="preserve">        </w:t>
+      </w:r>
+      <w:r>
+        <w:rPr>
+          <w:rFonts w:cs="Cantarell" w:ascii="Cantarell" w:hAnsi="Cantarell"/>
+          <w:b w:val="false"/>
+          <w:bCs w:val="false"/>
+        </w:rPr>
+        <w:t>{</w:t>
+      </w:r>
+    </w:p>
+    <w:p>
+      <w:pPr>
+        <w:pStyle w:val="Normal"/>
+        <w:bidi w:val="0"/>
+        <w:jc w:val="left"/>
+        <w:rPr>
+          <w:rFonts w:ascii="Cantarell" w:hAnsi="Cantarell" w:cs="Cantarell"/>
+          <w:b w:val="false"/>
+          <w:b w:val="false"/>
+          <w:bCs w:val="false"/>
+        </w:rPr>
+      </w:pPr>
+      <w:r>
+        <w:rPr>
+          <w:rFonts w:cs="Cantarell" w:ascii="Cantarell" w:hAnsi="Cantarell"/>
+          <w:b w:val="false"/>
+          <w:bCs w:val="false"/>
+        </w:rPr>
+        <w:t xml:space="preserve">            </w:t>
+      </w:r>
+      <w:r>
+        <w:rPr>
+          <w:rFonts w:cs="Cantarell" w:ascii="Cantarell" w:hAnsi="Cantarell"/>
+          <w:b w:val="false"/>
+          <w:bCs w:val="false"/>
+        </w:rPr>
+        <w:t>"username": "anupam",</w:t>
+      </w:r>
+    </w:p>
+    <w:p>
+      <w:pPr>
+        <w:pStyle w:val="Normal"/>
+        <w:bidi w:val="0"/>
+        <w:jc w:val="left"/>
+        <w:rPr>
+          <w:rFonts w:ascii="Cantarell" w:hAnsi="Cantarell" w:cs="Cantarell"/>
+          <w:b w:val="false"/>
+          <w:b w:val="false"/>
+          <w:bCs w:val="false"/>
+        </w:rPr>
+      </w:pPr>
+      <w:r>
+        <w:rPr>
+          <w:rFonts w:cs="Cantarell" w:ascii="Cantarell" w:hAnsi="Cantarell"/>
+          <w:b w:val="false"/>
+          <w:bCs w:val="false"/>
+        </w:rPr>
+        <w:t xml:space="preserve">            </w:t>
+      </w:r>
+      <w:r>
+        <w:rPr>
+          <w:rFonts w:cs="Cantarell" w:ascii="Cantarell" w:hAnsi="Cantarell"/>
+          <w:b w:val="false"/>
+          <w:bCs w:val="false"/>
+        </w:rPr>
+        <w:t>"first_name": "",</w:t>
+      </w:r>
+    </w:p>
+    <w:p>
+      <w:pPr>
+        <w:pStyle w:val="Normal"/>
+        <w:bidi w:val="0"/>
+        <w:jc w:val="left"/>
+        <w:rPr>
+          <w:rFonts w:ascii="Cantarell" w:hAnsi="Cantarell" w:cs="Cantarell"/>
+          <w:b w:val="false"/>
+          <w:b w:val="false"/>
+          <w:bCs w:val="false"/>
+        </w:rPr>
+      </w:pPr>
+      <w:r>
+        <w:rPr>
+          <w:rFonts w:cs="Cantarell" w:ascii="Cantarell" w:hAnsi="Cantarell"/>
+          <w:b w:val="false"/>
+          <w:bCs w:val="false"/>
+        </w:rPr>
+        <w:t xml:space="preserve">            </w:t>
+      </w:r>
+      <w:r>
+        <w:rPr>
+          <w:rFonts w:cs="Cantarell" w:ascii="Cantarell" w:hAnsi="Cantarell"/>
+          <w:b w:val="false"/>
+          <w:bCs w:val="false"/>
+        </w:rPr>
+        <w:t>"last_name": "",</w:t>
+      </w:r>
+    </w:p>
+    <w:p>
+      <w:pPr>
+        <w:pStyle w:val="Normal"/>
+        <w:bidi w:val="0"/>
+        <w:jc w:val="left"/>
+        <w:rPr>
+          <w:rFonts w:ascii="Cantarell" w:hAnsi="Cantarell" w:cs="Cantarell"/>
+          <w:b w:val="false"/>
+          <w:b w:val="false"/>
+          <w:bCs w:val="false"/>
+        </w:rPr>
+      </w:pPr>
+      <w:r>
+        <w:rPr>
+          <w:rFonts w:cs="Cantarell" w:ascii="Cantarell" w:hAnsi="Cantarell"/>
+          <w:b w:val="false"/>
+          <w:bCs w:val="false"/>
+        </w:rPr>
+        <w:t xml:space="preserve">            </w:t>
+      </w:r>
+      <w:r>
+        <w:rPr>
+          <w:rFonts w:cs="Cantarell" w:ascii="Cantarell" w:hAnsi="Cantarell"/>
+          <w:b w:val="false"/>
+          <w:bCs w:val="false"/>
+        </w:rPr>
+        <w:t>"password": "pbkdf2_sha256$180000$aL6gQJaxiVkT$XsC0LWBBg560GWzqAEmxyIPE1E6DLWuFQaMj8nuMRZc=",</w:t>
+      </w:r>
+    </w:p>
+    <w:p>
+      <w:pPr>
+        <w:pStyle w:val="Normal"/>
+        <w:bidi w:val="0"/>
+        <w:jc w:val="left"/>
+        <w:rPr>
+          <w:rFonts w:ascii="Cantarell" w:hAnsi="Cantarell" w:cs="Cantarell"/>
+          <w:b w:val="false"/>
+          <w:b w:val="false"/>
+          <w:bCs w:val="false"/>
+        </w:rPr>
+      </w:pPr>
+      <w:r>
+        <w:rPr>
+          <w:rFonts w:cs="Cantarell" w:ascii="Cantarell" w:hAnsi="Cantarell"/>
+          <w:b w:val="false"/>
+          <w:bCs w:val="false"/>
+        </w:rPr>
+        <w:t xml:space="preserve">            </w:t>
+      </w:r>
+      <w:r>
+        <w:rPr>
+          <w:rFonts w:cs="Cantarell" w:ascii="Cantarell" w:hAnsi="Cantarell"/>
+          <w:b w:val="false"/>
+          <w:bCs w:val="false"/>
+        </w:rPr>
+        <w:t>"email": "anupam@dahal.com",</w:t>
+      </w:r>
+    </w:p>
+    <w:p>
+      <w:pPr>
+        <w:pStyle w:val="Normal"/>
+        <w:bidi w:val="0"/>
+        <w:jc w:val="left"/>
+        <w:rPr>
+          <w:rFonts w:ascii="Cantarell" w:hAnsi="Cantarell" w:cs="Cantarell"/>
+          <w:b w:val="false"/>
+          <w:b w:val="false"/>
+          <w:bCs w:val="false"/>
+        </w:rPr>
+      </w:pPr>
+      <w:r>
+        <w:rPr>
+          <w:rFonts w:cs="Cantarell" w:ascii="Cantarell" w:hAnsi="Cantarell"/>
+          <w:b w:val="false"/>
+          <w:bCs w:val="false"/>
+        </w:rPr>
+        <w:t xml:space="preserve">            </w:t>
+      </w:r>
+      <w:r>
+        <w:rPr>
+          <w:rFonts w:cs="Cantarell" w:ascii="Cantarell" w:hAnsi="Cantarell"/>
+          <w:b w:val="false"/>
+          <w:bCs w:val="false"/>
+        </w:rPr>
+        <w:t>"is_staff": true,</w:t>
+      </w:r>
+    </w:p>
+    <w:p>
+      <w:pPr>
+        <w:pStyle w:val="Normal"/>
+        <w:bidi w:val="0"/>
+        <w:jc w:val="left"/>
+        <w:rPr>
+          <w:rFonts w:ascii="Cantarell" w:hAnsi="Cantarell" w:cs="Cantarell"/>
+          <w:b w:val="false"/>
+          <w:b w:val="false"/>
+          <w:bCs w:val="false"/>
+        </w:rPr>
+      </w:pPr>
+      <w:r>
+        <w:rPr>
+          <w:rFonts w:cs="Cantarell" w:ascii="Cantarell" w:hAnsi="Cantarell"/>
+          <w:b w:val="false"/>
+          <w:bCs w:val="false"/>
+        </w:rPr>
+        <w:t xml:space="preserve">            </w:t>
+      </w:r>
+      <w:r>
+        <w:rPr>
+          <w:rFonts w:cs="Cantarell" w:ascii="Cantarell" w:hAnsi="Cantarell"/>
+          <w:b w:val="false"/>
+          <w:bCs w:val="false"/>
+        </w:rPr>
+        <w:t>"permissions": {</w:t>
+      </w:r>
+    </w:p>
+    <w:p>
+      <w:pPr>
+        <w:pStyle w:val="Normal"/>
+        <w:bidi w:val="0"/>
+        <w:jc w:val="left"/>
+        <w:rPr>
+          <w:rFonts w:ascii="Cantarell" w:hAnsi="Cantarell" w:cs="Cantarell"/>
+          <w:b w:val="false"/>
+          <w:b w:val="false"/>
+          <w:bCs w:val="false"/>
+        </w:rPr>
+      </w:pPr>
+      <w:r>
+        <w:rPr>
+          <w:rFonts w:cs="Cantarell" w:ascii="Cantarell" w:hAnsi="Cantarell"/>
+          <w:b w:val="false"/>
+          <w:bCs w:val="false"/>
+        </w:rPr>
+        <w:t xml:space="preserve">                </w:t>
+      </w:r>
+      <w:r>
+        <w:rPr>
+          <w:rFonts w:cs="Cantarell" w:ascii="Cantarell" w:hAnsi="Cantarell"/>
+          <w:b w:val="false"/>
+          <w:bCs w:val="false"/>
+        </w:rPr>
+        <w:t>"loan": {</w:t>
+      </w:r>
+    </w:p>
+    <w:p>
+      <w:pPr>
+        <w:pStyle w:val="Normal"/>
+        <w:bidi w:val="0"/>
+        <w:jc w:val="left"/>
+        <w:rPr>
+          <w:rFonts w:ascii="Cantarell" w:hAnsi="Cantarell" w:cs="Cantarell"/>
+          <w:b w:val="false"/>
+          <w:b w:val="false"/>
+          <w:bCs w:val="false"/>
+        </w:rPr>
+      </w:pPr>
+      <w:r>
+        <w:rPr>
+          <w:rFonts w:cs="Cantarell" w:ascii="Cantarell" w:hAnsi="Cantarell"/>
+          <w:b w:val="false"/>
+          <w:bCs w:val="false"/>
+        </w:rPr>
+        <w:t xml:space="preserve">                    </w:t>
+      </w:r>
+      <w:r>
+        <w:rPr>
+          <w:rFonts w:cs="Cantarell" w:ascii="Cantarell" w:hAnsi="Cantarell"/>
+          <w:b w:val="false"/>
+          <w:bCs w:val="false"/>
+        </w:rPr>
+        <w:t>"create": true,</w:t>
+      </w:r>
+    </w:p>
+    <w:p>
+      <w:pPr>
+        <w:pStyle w:val="Normal"/>
+        <w:bidi w:val="0"/>
+        <w:jc w:val="left"/>
+        <w:rPr>
+          <w:rFonts w:ascii="Cantarell" w:hAnsi="Cantarell" w:cs="Cantarell"/>
+          <w:b w:val="false"/>
+          <w:b w:val="false"/>
+          <w:bCs w:val="false"/>
+        </w:rPr>
+      </w:pPr>
+      <w:r>
+        <w:rPr>
+          <w:rFonts w:cs="Cantarell" w:ascii="Cantarell" w:hAnsi="Cantarell"/>
+          <w:b w:val="false"/>
+          <w:bCs w:val="false"/>
+        </w:rPr>
+        <w:t xml:space="preserve">                    </w:t>
+      </w:r>
+      <w:r>
+        <w:rPr>
+          <w:rFonts w:cs="Cantarell" w:ascii="Cantarell" w:hAnsi="Cantarell"/>
+          <w:b w:val="false"/>
+          <w:bCs w:val="false"/>
+        </w:rPr>
+        <w:t>"retrieve": true,</w:t>
+      </w:r>
+    </w:p>
+    <w:p>
+      <w:pPr>
+        <w:pStyle w:val="Normal"/>
+        <w:bidi w:val="0"/>
+        <w:jc w:val="left"/>
+        <w:rPr>
+          <w:rFonts w:ascii="Cantarell" w:hAnsi="Cantarell" w:cs="Cantarell"/>
+          <w:b w:val="false"/>
+          <w:b w:val="false"/>
+          <w:bCs w:val="false"/>
+        </w:rPr>
+      </w:pPr>
+      <w:r>
+        <w:rPr>
+          <w:rFonts w:cs="Cantarell" w:ascii="Cantarell" w:hAnsi="Cantarell"/>
+          <w:b w:val="false"/>
+          <w:bCs w:val="false"/>
+        </w:rPr>
+        <w:t xml:space="preserve">                    </w:t>
+      </w:r>
+      <w:r>
+        <w:rPr>
+          <w:rFonts w:cs="Cantarell" w:ascii="Cantarell" w:hAnsi="Cantarell"/>
+          <w:b w:val="false"/>
+          <w:bCs w:val="false"/>
+        </w:rPr>
+        <w:t>"update": true,</w:t>
+      </w:r>
+    </w:p>
+    <w:p>
+      <w:pPr>
+        <w:pStyle w:val="Normal"/>
+        <w:bidi w:val="0"/>
+        <w:jc w:val="left"/>
+        <w:rPr>
+          <w:rFonts w:ascii="Cantarell" w:hAnsi="Cantarell" w:cs="Cantarell"/>
+          <w:b w:val="false"/>
+          <w:b w:val="false"/>
+          <w:bCs w:val="false"/>
+        </w:rPr>
+      </w:pPr>
+      <w:r>
+        <w:rPr>
+          <w:rFonts w:cs="Cantarell" w:ascii="Cantarell" w:hAnsi="Cantarell"/>
+          <w:b w:val="false"/>
+          <w:bCs w:val="false"/>
+        </w:rPr>
+        <w:t xml:space="preserve">                    </w:t>
+      </w:r>
+      <w:r>
+        <w:rPr>
+          <w:rFonts w:cs="Cantarell" w:ascii="Cantarell" w:hAnsi="Cantarell"/>
+          <w:b w:val="false"/>
+          <w:bCs w:val="false"/>
+        </w:rPr>
+        <w:t>"delete": true</w:t>
+      </w:r>
+    </w:p>
+    <w:p>
+      <w:pPr>
+        <w:pStyle w:val="Normal"/>
+        <w:bidi w:val="0"/>
+        <w:jc w:val="left"/>
+        <w:rPr>
+          <w:rFonts w:ascii="Cantarell" w:hAnsi="Cantarell" w:cs="Cantarell"/>
+          <w:b w:val="false"/>
+          <w:b w:val="false"/>
+          <w:bCs w:val="false"/>
+        </w:rPr>
+      </w:pPr>
+      <w:r>
+        <w:rPr>
+          <w:rFonts w:cs="Cantarell" w:ascii="Cantarell" w:hAnsi="Cantarell"/>
+          <w:b w:val="false"/>
+          <w:bCs w:val="false"/>
+        </w:rPr>
+        <w:t xml:space="preserve">                </w:t>
+      </w:r>
+      <w:r>
+        <w:rPr>
+          <w:rFonts w:cs="Cantarell" w:ascii="Cantarell" w:hAnsi="Cantarell"/>
+          <w:b w:val="false"/>
+          <w:bCs w:val="false"/>
+        </w:rPr>
+        <w:t>},</w:t>
+      </w:r>
+    </w:p>
+    <w:p>
+      <w:pPr>
+        <w:pStyle w:val="Normal"/>
+        <w:bidi w:val="0"/>
+        <w:jc w:val="left"/>
+        <w:rPr>
+          <w:rFonts w:ascii="Cantarell" w:hAnsi="Cantarell" w:cs="Cantarell"/>
+          <w:b w:val="false"/>
+          <w:b w:val="false"/>
+          <w:bCs w:val="false"/>
+        </w:rPr>
+      </w:pPr>
+      <w:r>
+        <w:rPr>
+          <w:rFonts w:cs="Cantarell" w:ascii="Cantarell" w:hAnsi="Cantarell"/>
+          <w:b w:val="false"/>
+          <w:bCs w:val="false"/>
+        </w:rPr>
+        <w:t xml:space="preserve">                </w:t>
+      </w:r>
+      <w:r>
+        <w:rPr>
+          <w:rFonts w:cs="Cantarell" w:ascii="Cantarell" w:hAnsi="Cantarell"/>
+          <w:b w:val="false"/>
+          <w:bCs w:val="false"/>
+        </w:rPr>
+        <w:t>"loantype": {</w:t>
+      </w:r>
+    </w:p>
+    <w:p>
+      <w:pPr>
+        <w:pStyle w:val="Normal"/>
+        <w:bidi w:val="0"/>
+        <w:jc w:val="left"/>
+        <w:rPr>
+          <w:rFonts w:ascii="Cantarell" w:hAnsi="Cantarell" w:cs="Cantarell"/>
+          <w:b w:val="false"/>
+          <w:b w:val="false"/>
+          <w:bCs w:val="false"/>
+        </w:rPr>
+      </w:pPr>
+      <w:r>
+        <w:rPr>
+          <w:rFonts w:cs="Cantarell" w:ascii="Cantarell" w:hAnsi="Cantarell"/>
+          <w:b w:val="false"/>
+          <w:bCs w:val="false"/>
+        </w:rPr>
+        <w:t xml:space="preserve">                    </w:t>
+      </w:r>
+      <w:r>
+        <w:rPr>
+          <w:rFonts w:cs="Cantarell" w:ascii="Cantarell" w:hAnsi="Cantarell"/>
+          <w:b w:val="false"/>
+          <w:bCs w:val="false"/>
+        </w:rPr>
+        <w:t>"create": true,</w:t>
+      </w:r>
+    </w:p>
+    <w:p>
+      <w:pPr>
+        <w:pStyle w:val="Normal"/>
+        <w:bidi w:val="0"/>
+        <w:jc w:val="left"/>
+        <w:rPr>
+          <w:rFonts w:ascii="Cantarell" w:hAnsi="Cantarell" w:cs="Cantarell"/>
+          <w:b w:val="false"/>
+          <w:b w:val="false"/>
+          <w:bCs w:val="false"/>
+        </w:rPr>
+      </w:pPr>
+      <w:r>
+        <w:rPr>
+          <w:rFonts w:cs="Cantarell" w:ascii="Cantarell" w:hAnsi="Cantarell"/>
+          <w:b w:val="false"/>
+          <w:bCs w:val="false"/>
+        </w:rPr>
+        <w:t xml:space="preserve">                    </w:t>
+      </w:r>
+      <w:r>
+        <w:rPr>
+          <w:rFonts w:cs="Cantarell" w:ascii="Cantarell" w:hAnsi="Cantarell"/>
+          <w:b w:val="false"/>
+          <w:bCs w:val="false"/>
+        </w:rPr>
+        <w:t>"retrieve": true,</w:t>
+      </w:r>
+    </w:p>
+    <w:p>
+      <w:pPr>
+        <w:pStyle w:val="Normal"/>
+        <w:bidi w:val="0"/>
+        <w:jc w:val="left"/>
+        <w:rPr>
+          <w:rFonts w:ascii="Cantarell" w:hAnsi="Cantarell" w:cs="Cantarell"/>
+          <w:b w:val="false"/>
+          <w:b w:val="false"/>
+          <w:bCs w:val="false"/>
+        </w:rPr>
+      </w:pPr>
+      <w:r>
+        <w:rPr>
+          <w:rFonts w:cs="Cantarell" w:ascii="Cantarell" w:hAnsi="Cantarell"/>
+          <w:b w:val="false"/>
+          <w:bCs w:val="false"/>
+        </w:rPr>
+        <w:t xml:space="preserve">                    </w:t>
+      </w:r>
+      <w:r>
+        <w:rPr>
+          <w:rFonts w:cs="Cantarell" w:ascii="Cantarell" w:hAnsi="Cantarell"/>
+          <w:b w:val="false"/>
+          <w:bCs w:val="false"/>
+        </w:rPr>
+        <w:t>"update": true,</w:t>
+      </w:r>
+    </w:p>
+    <w:p>
+      <w:pPr>
+        <w:pStyle w:val="Normal"/>
+        <w:bidi w:val="0"/>
+        <w:jc w:val="left"/>
+        <w:rPr>
+          <w:rFonts w:ascii="Cantarell" w:hAnsi="Cantarell" w:cs="Cantarell"/>
+          <w:b w:val="false"/>
+          <w:b w:val="false"/>
+          <w:bCs w:val="false"/>
+        </w:rPr>
+      </w:pPr>
+      <w:r>
+        <w:rPr>
+          <w:rFonts w:cs="Cantarell" w:ascii="Cantarell" w:hAnsi="Cantarell"/>
+          <w:b w:val="false"/>
+          <w:bCs w:val="false"/>
+        </w:rPr>
+        <w:t xml:space="preserve">                    </w:t>
+      </w:r>
+      <w:r>
+        <w:rPr>
+          <w:rFonts w:cs="Cantarell" w:ascii="Cantarell" w:hAnsi="Cantarell"/>
+          <w:b w:val="false"/>
+          <w:bCs w:val="false"/>
+        </w:rPr>
+        <w:t>"delete": true</w:t>
+      </w:r>
+    </w:p>
+    <w:p>
+      <w:pPr>
+        <w:pStyle w:val="Normal"/>
+        <w:bidi w:val="0"/>
+        <w:jc w:val="left"/>
+        <w:rPr>
+          <w:rFonts w:ascii="Cantarell" w:hAnsi="Cantarell" w:cs="Cantarell"/>
+          <w:b w:val="false"/>
+          <w:b w:val="false"/>
+          <w:bCs w:val="false"/>
+        </w:rPr>
+      </w:pPr>
+      <w:r>
+        <w:rPr>
+          <w:rFonts w:cs="Cantarell" w:ascii="Cantarell" w:hAnsi="Cantarell"/>
+          <w:b w:val="false"/>
+          <w:bCs w:val="false"/>
+        </w:rPr>
+        <w:t xml:space="preserve">                </w:t>
+      </w:r>
+      <w:r>
+        <w:rPr>
+          <w:rFonts w:cs="Cantarell" w:ascii="Cantarell" w:hAnsi="Cantarell"/>
+          <w:b w:val="false"/>
+          <w:bCs w:val="false"/>
+        </w:rPr>
+        <w:t>},</w:t>
+      </w:r>
+    </w:p>
+    <w:p>
+      <w:pPr>
+        <w:pStyle w:val="Normal"/>
+        <w:bidi w:val="0"/>
+        <w:jc w:val="left"/>
+        <w:rPr>
+          <w:rFonts w:ascii="Cantarell" w:hAnsi="Cantarell" w:cs="Cantarell"/>
+          <w:b w:val="false"/>
+          <w:b w:val="false"/>
+          <w:bCs w:val="false"/>
+        </w:rPr>
+      </w:pPr>
+      <w:r>
+        <w:rPr>
+          <w:rFonts w:cs="Cantarell" w:ascii="Cantarell" w:hAnsi="Cantarell"/>
+          <w:b w:val="false"/>
+          <w:bCs w:val="false"/>
+        </w:rPr>
+        <w:t xml:space="preserve">                </w:t>
+      </w:r>
+      <w:r>
+        <w:rPr>
+          <w:rFonts w:cs="Cantarell" w:ascii="Cantarell" w:hAnsi="Cantarell"/>
+          <w:b w:val="false"/>
+          <w:bCs w:val="false"/>
+        </w:rPr>
+        <w:t>"payment": {</w:t>
+      </w:r>
+    </w:p>
+    <w:p>
+      <w:pPr>
+        <w:pStyle w:val="Normal"/>
+        <w:bidi w:val="0"/>
+        <w:jc w:val="left"/>
+        <w:rPr>
+          <w:rFonts w:ascii="Cantarell" w:hAnsi="Cantarell" w:cs="Cantarell"/>
+          <w:b w:val="false"/>
+          <w:b w:val="false"/>
+          <w:bCs w:val="false"/>
+        </w:rPr>
+      </w:pPr>
+      <w:r>
+        <w:rPr>
+          <w:rFonts w:cs="Cantarell" w:ascii="Cantarell" w:hAnsi="Cantarell"/>
+          <w:b w:val="false"/>
+          <w:bCs w:val="false"/>
+        </w:rPr>
+        <w:t xml:space="preserve">                    </w:t>
+      </w:r>
+      <w:r>
+        <w:rPr>
+          <w:rFonts w:cs="Cantarell" w:ascii="Cantarell" w:hAnsi="Cantarell"/>
+          <w:b w:val="false"/>
+          <w:bCs w:val="false"/>
+        </w:rPr>
+        <w:t>"create": true,</w:t>
+      </w:r>
+    </w:p>
+    <w:p>
+      <w:pPr>
+        <w:pStyle w:val="Normal"/>
+        <w:bidi w:val="0"/>
+        <w:jc w:val="left"/>
+        <w:rPr>
+          <w:rFonts w:ascii="Cantarell" w:hAnsi="Cantarell" w:cs="Cantarell"/>
+          <w:b w:val="false"/>
+          <w:b w:val="false"/>
+          <w:bCs w:val="false"/>
+        </w:rPr>
+      </w:pPr>
+      <w:r>
+        <w:rPr>
+          <w:rFonts w:cs="Cantarell" w:ascii="Cantarell" w:hAnsi="Cantarell"/>
+          <w:b w:val="false"/>
+          <w:bCs w:val="false"/>
+        </w:rPr>
+        <w:t xml:space="preserve">                    </w:t>
+      </w:r>
+      <w:r>
+        <w:rPr>
+          <w:rFonts w:cs="Cantarell" w:ascii="Cantarell" w:hAnsi="Cantarell"/>
+          <w:b w:val="false"/>
+          <w:bCs w:val="false"/>
+        </w:rPr>
+        <w:t>"retrieve": true,</w:t>
+      </w:r>
+    </w:p>
+    <w:p>
+      <w:pPr>
+        <w:pStyle w:val="Normal"/>
+        <w:bidi w:val="0"/>
+        <w:jc w:val="left"/>
+        <w:rPr>
+          <w:rFonts w:ascii="Cantarell" w:hAnsi="Cantarell" w:cs="Cantarell"/>
+          <w:b w:val="false"/>
+          <w:b w:val="false"/>
+          <w:bCs w:val="false"/>
+        </w:rPr>
+      </w:pPr>
+      <w:r>
+        <w:rPr>
+          <w:rFonts w:cs="Cantarell" w:ascii="Cantarell" w:hAnsi="Cantarell"/>
+          <w:b w:val="false"/>
+          <w:bCs w:val="false"/>
+        </w:rPr>
+        <w:t xml:space="preserve">                    </w:t>
+      </w:r>
+      <w:r>
+        <w:rPr>
+          <w:rFonts w:cs="Cantarell" w:ascii="Cantarell" w:hAnsi="Cantarell"/>
+          <w:b w:val="false"/>
+          <w:bCs w:val="false"/>
+        </w:rPr>
+        <w:t>"update": true,</w:t>
+      </w:r>
+    </w:p>
+    <w:p>
+      <w:pPr>
+        <w:pStyle w:val="Normal"/>
+        <w:bidi w:val="0"/>
+        <w:jc w:val="left"/>
+        <w:rPr>
+          <w:rFonts w:ascii="Cantarell" w:hAnsi="Cantarell" w:cs="Cantarell"/>
+          <w:b w:val="false"/>
+          <w:b w:val="false"/>
+          <w:bCs w:val="false"/>
+        </w:rPr>
+      </w:pPr>
+      <w:r>
+        <w:rPr>
+          <w:rFonts w:cs="Cantarell" w:ascii="Cantarell" w:hAnsi="Cantarell"/>
+          <w:b w:val="false"/>
+          <w:bCs w:val="false"/>
+        </w:rPr>
+        <w:t xml:space="preserve">                    </w:t>
+      </w:r>
+      <w:r>
+        <w:rPr>
+          <w:rFonts w:cs="Cantarell" w:ascii="Cantarell" w:hAnsi="Cantarell"/>
+          <w:b w:val="false"/>
+          <w:bCs w:val="false"/>
+        </w:rPr>
+        <w:t>"delete": true</w:t>
+      </w:r>
+    </w:p>
+    <w:p>
+      <w:pPr>
+        <w:pStyle w:val="Normal"/>
+        <w:bidi w:val="0"/>
+        <w:jc w:val="left"/>
+        <w:rPr>
+          <w:rFonts w:ascii="Cantarell" w:hAnsi="Cantarell" w:cs="Cantarell"/>
+          <w:b w:val="false"/>
+          <w:b w:val="false"/>
+          <w:bCs w:val="false"/>
+        </w:rPr>
+      </w:pPr>
+      <w:r>
+        <w:rPr>
+          <w:rFonts w:cs="Cantarell" w:ascii="Cantarell" w:hAnsi="Cantarell"/>
+          <w:b w:val="false"/>
+          <w:bCs w:val="false"/>
+        </w:rPr>
+        <w:t xml:space="preserve">                </w:t>
+      </w:r>
+      <w:r>
+        <w:rPr>
+          <w:rFonts w:cs="Cantarell" w:ascii="Cantarell" w:hAnsi="Cantarell"/>
+          <w:b w:val="false"/>
+          <w:bCs w:val="false"/>
+        </w:rPr>
+        <w:t>},</w:t>
+      </w:r>
+    </w:p>
+    <w:p>
+      <w:pPr>
+        <w:pStyle w:val="Normal"/>
+        <w:bidi w:val="0"/>
+        <w:jc w:val="left"/>
+        <w:rPr>
+          <w:rFonts w:ascii="Cantarell" w:hAnsi="Cantarell" w:cs="Cantarell"/>
+          <w:b w:val="false"/>
+          <w:b w:val="false"/>
+          <w:bCs w:val="false"/>
+        </w:rPr>
+      </w:pPr>
+      <w:r>
+        <w:rPr>
+          <w:rFonts w:cs="Cantarell" w:ascii="Cantarell" w:hAnsi="Cantarell"/>
+          <w:b w:val="false"/>
+          <w:bCs w:val="false"/>
+        </w:rPr>
+        <w:t xml:space="preserve">                </w:t>
+      </w:r>
+      <w:r>
+        <w:rPr>
+          <w:rFonts w:cs="Cantarell" w:ascii="Cantarell" w:hAnsi="Cantarell"/>
+          <w:b w:val="false"/>
+          <w:bCs w:val="false"/>
+        </w:rPr>
+        <w:t>"user": {</w:t>
+      </w:r>
+    </w:p>
+    <w:p>
+      <w:pPr>
+        <w:pStyle w:val="Normal"/>
+        <w:bidi w:val="0"/>
+        <w:jc w:val="left"/>
+        <w:rPr>
+          <w:rFonts w:ascii="Cantarell" w:hAnsi="Cantarell" w:cs="Cantarell"/>
+          <w:b w:val="false"/>
+          <w:b w:val="false"/>
+          <w:bCs w:val="false"/>
+        </w:rPr>
+      </w:pPr>
+      <w:r>
+        <w:rPr>
+          <w:rFonts w:cs="Cantarell" w:ascii="Cantarell" w:hAnsi="Cantarell"/>
+          <w:b w:val="false"/>
+          <w:bCs w:val="false"/>
+        </w:rPr>
+        <w:t xml:space="preserve">                    </w:t>
+      </w:r>
+      <w:r>
+        <w:rPr>
+          <w:rFonts w:cs="Cantarell" w:ascii="Cantarell" w:hAnsi="Cantarell"/>
+          <w:b w:val="false"/>
+          <w:bCs w:val="false"/>
+        </w:rPr>
+        <w:t>"create": true,</w:t>
+      </w:r>
+    </w:p>
+    <w:p>
+      <w:pPr>
+        <w:pStyle w:val="Normal"/>
+        <w:bidi w:val="0"/>
+        <w:jc w:val="left"/>
+        <w:rPr>
+          <w:rFonts w:ascii="Cantarell" w:hAnsi="Cantarell" w:cs="Cantarell"/>
+          <w:b w:val="false"/>
+          <w:b w:val="false"/>
+          <w:bCs w:val="false"/>
+        </w:rPr>
+      </w:pPr>
+      <w:r>
+        <w:rPr>
+          <w:rFonts w:cs="Cantarell" w:ascii="Cantarell" w:hAnsi="Cantarell"/>
+          <w:b w:val="false"/>
+          <w:bCs w:val="false"/>
+        </w:rPr>
+        <w:t xml:space="preserve">                    </w:t>
+      </w:r>
+      <w:r>
+        <w:rPr>
+          <w:rFonts w:cs="Cantarell" w:ascii="Cantarell" w:hAnsi="Cantarell"/>
+          <w:b w:val="false"/>
+          <w:bCs w:val="false"/>
+        </w:rPr>
+        <w:t>"retrieve": true,</w:t>
+      </w:r>
+    </w:p>
+    <w:p>
+      <w:pPr>
+        <w:pStyle w:val="Normal"/>
+        <w:bidi w:val="0"/>
+        <w:jc w:val="left"/>
+        <w:rPr>
+          <w:rFonts w:ascii="Cantarell" w:hAnsi="Cantarell" w:cs="Cantarell"/>
+          <w:b w:val="false"/>
+          <w:b w:val="false"/>
+          <w:bCs w:val="false"/>
+        </w:rPr>
+      </w:pPr>
+      <w:r>
+        <w:rPr>
+          <w:rFonts w:cs="Cantarell" w:ascii="Cantarell" w:hAnsi="Cantarell"/>
+          <w:b w:val="false"/>
+          <w:bCs w:val="false"/>
+        </w:rPr>
+        <w:t xml:space="preserve">                    </w:t>
+      </w:r>
+      <w:r>
+        <w:rPr>
+          <w:rFonts w:cs="Cantarell" w:ascii="Cantarell" w:hAnsi="Cantarell"/>
+          <w:b w:val="false"/>
+          <w:bCs w:val="false"/>
+        </w:rPr>
+        <w:t>"update": true,</w:t>
+      </w:r>
+    </w:p>
+    <w:p>
+      <w:pPr>
+        <w:pStyle w:val="Normal"/>
+        <w:bidi w:val="0"/>
+        <w:jc w:val="left"/>
+        <w:rPr>
+          <w:rFonts w:ascii="Cantarell" w:hAnsi="Cantarell" w:cs="Cantarell"/>
+          <w:b w:val="false"/>
+          <w:b w:val="false"/>
+          <w:bCs w:val="false"/>
+        </w:rPr>
+      </w:pPr>
+      <w:r>
+        <w:rPr>
+          <w:rFonts w:cs="Cantarell" w:ascii="Cantarell" w:hAnsi="Cantarell"/>
+          <w:b w:val="false"/>
+          <w:bCs w:val="false"/>
+        </w:rPr>
+        <w:t xml:space="preserve">                    </w:t>
+      </w:r>
+      <w:r>
+        <w:rPr>
+          <w:rFonts w:cs="Cantarell" w:ascii="Cantarell" w:hAnsi="Cantarell"/>
+          <w:b w:val="false"/>
+          <w:bCs w:val="false"/>
+        </w:rPr>
+        <w:t>"delete": true</w:t>
+      </w:r>
+    </w:p>
+    <w:p>
+      <w:pPr>
+        <w:pStyle w:val="Normal"/>
+        <w:bidi w:val="0"/>
+        <w:jc w:val="left"/>
+        <w:rPr>
+          <w:rFonts w:ascii="Cantarell" w:hAnsi="Cantarell" w:cs="Cantarell"/>
+          <w:b w:val="false"/>
+          <w:b w:val="false"/>
+          <w:bCs w:val="false"/>
+        </w:rPr>
+      </w:pPr>
+      <w:r>
+        <w:rPr>
+          <w:rFonts w:cs="Cantarell" w:ascii="Cantarell" w:hAnsi="Cantarell"/>
+          <w:b w:val="false"/>
+          <w:bCs w:val="false"/>
+        </w:rPr>
+        <w:t xml:space="preserve">                </w:t>
+      </w:r>
+      <w:r>
+        <w:rPr>
+          <w:rFonts w:cs="Cantarell" w:ascii="Cantarell" w:hAnsi="Cantarell"/>
+          <w:b w:val="false"/>
+          <w:bCs w:val="false"/>
+        </w:rPr>
+        <w:t>}</w:t>
+      </w:r>
+    </w:p>
+    <w:p>
+      <w:pPr>
+        <w:pStyle w:val="Normal"/>
+        <w:bidi w:val="0"/>
+        <w:jc w:val="left"/>
+        <w:rPr>
+          <w:rFonts w:ascii="Cantarell" w:hAnsi="Cantarell" w:cs="Cantarell"/>
+          <w:b w:val="false"/>
+          <w:b w:val="false"/>
+          <w:bCs w:val="false"/>
+        </w:rPr>
+      </w:pPr>
+      <w:r>
+        <w:rPr>
+          <w:rFonts w:cs="Cantarell" w:ascii="Cantarell" w:hAnsi="Cantarell"/>
+          <w:b w:val="false"/>
+          <w:bCs w:val="false"/>
+        </w:rPr>
+        <w:t xml:space="preserve">            </w:t>
+      </w:r>
+      <w:r>
+        <w:rPr>
+          <w:rFonts w:cs="Cantarell" w:ascii="Cantarell" w:hAnsi="Cantarell"/>
+          <w:b w:val="false"/>
+          <w:bCs w:val="false"/>
+        </w:rPr>
+        <w:t>}</w:t>
+      </w:r>
+    </w:p>
+    <w:p>
+      <w:pPr>
+        <w:pStyle w:val="Normal"/>
+        <w:bidi w:val="0"/>
+        <w:jc w:val="left"/>
+        <w:rPr>
+          <w:rFonts w:ascii="Cantarell" w:hAnsi="Cantarell" w:cs="Cantarell"/>
+          <w:b w:val="false"/>
+          <w:b w:val="false"/>
+          <w:bCs w:val="false"/>
+        </w:rPr>
+      </w:pPr>
+      <w:r>
+        <w:rPr>
+          <w:rFonts w:cs="Cantarell" w:ascii="Cantarell" w:hAnsi="Cantarell"/>
+          <w:b w:val="false"/>
+          <w:bCs w:val="false"/>
+        </w:rPr>
+        <w:t xml:space="preserve">        </w:t>
+      </w:r>
+      <w:r>
+        <w:rPr>
+          <w:rFonts w:cs="Cantarell" w:ascii="Cantarell" w:hAnsi="Cantarell"/>
+          <w:b w:val="false"/>
+          <w:bCs w:val="false"/>
+        </w:rPr>
+        <w:t>}</w:t>
+      </w:r>
+    </w:p>
+    <w:p>
+      <w:pPr>
+        <w:pStyle w:val="Normal"/>
+        <w:bidi w:val="0"/>
+        <w:jc w:val="left"/>
+        <w:rPr>
+          <w:rFonts w:ascii="Cantarell" w:hAnsi="Cantarell" w:cs="Cantarell"/>
+          <w:b w:val="false"/>
+          <w:b w:val="false"/>
+          <w:bCs w:val="false"/>
+        </w:rPr>
+      </w:pPr>
+      <w:r>
+        <w:rPr>
+          <w:rFonts w:cs="Cantarell" w:ascii="Cantarell" w:hAnsi="Cantarell"/>
+          <w:b w:val="false"/>
+          <w:bCs w:val="false"/>
+        </w:rPr>
+        <w:t xml:space="preserve">    </w:t>
+      </w:r>
+      <w:r>
+        <w:rPr>
+          <w:rFonts w:cs="Cantarell" w:ascii="Cantarell" w:hAnsi="Cantarell"/>
+          <w:b w:val="false"/>
+          <w:bCs w:val="false"/>
+        </w:rPr>
+        <w:t>]</w:t>
+      </w:r>
+    </w:p>
+    <w:p>
+      <w:pPr>
+        <w:pStyle w:val="Normal"/>
+        <w:bidi w:val="0"/>
+        <w:jc w:val="left"/>
+        <w:rPr>
+          <w:rFonts w:ascii="Cantarell" w:hAnsi="Cantarell" w:cs="Cantarell"/>
+          <w:b w:val="false"/>
+          <w:b w:val="false"/>
+          <w:bCs w:val="false"/>
+        </w:rPr>
+      </w:pPr>
+      <w:r>
+        <w:rPr>
+          <w:rFonts w:cs="Cantarell" w:ascii="Cantarell" w:hAnsi="Cantarell"/>
+          <w:b w:val="false"/>
+          <w:bCs w:val="false"/>
+        </w:rPr>
+        <w:t>}</w:t>
       </w:r>
     </w:p>
     <w:p>

</xml_diff>